<commit_message>
Documentation: Moved isntall.sql to the onActivate() event
</commit_message>
<xml_diff>
--- a/documentation/install_de.docx
+++ b/documentation/install_de.docx
@@ -153,7 +153,7 @@
       </w:pPr>
       <w:bookmarkStart w:id="1" w:name="_Toc165112072"/>
       <w:bookmarkStart w:id="2" w:name="_Toc185061112"/>
-      <w:bookmarkStart w:id="3" w:name="_Toc360174132"/>
+      <w:bookmarkStart w:id="3" w:name="_Toc360191560"/>
       <w:r>
         <w:rPr>
           <w:lang w:val="de-DE"/>
@@ -341,7 +341,7 @@
       <w:bookmarkStart w:id="11" w:name="_Toc158887473"/>
       <w:bookmarkStart w:id="12" w:name="_Toc165112074"/>
       <w:bookmarkStart w:id="13" w:name="_Toc185061114"/>
-      <w:bookmarkStart w:id="14" w:name="_Toc360174133"/>
+      <w:bookmarkStart w:id="14" w:name="_Toc360191561"/>
       <w:r>
         <w:rPr>
           <w:lang w:val="de-DE"/>
@@ -425,7 +425,7 @@
           <w:lang w:val="de-DE"/>
         </w:rPr>
       </w:pPr>
-      <w:bookmarkStart w:id="15" w:name="_Toc360174134"/>
+      <w:bookmarkStart w:id="15" w:name="_Toc360191562"/>
       <w:r>
         <w:rPr>
           <w:lang w:val="de-DE"/>
@@ -581,7 +581,7 @@
         </w:rPr>
         <w:fldChar w:fldCharType="separate"/>
       </w:r>
-      <w:hyperlink w:anchor="_Toc360174132" w:history="1">
+      <w:hyperlink w:anchor="_Toc360191560" w:history="1">
         <w:r>
           <w:rPr>
             <w:rStyle w:val="Hyperlink"/>
@@ -608,7 +608,7 @@
             <w:noProof/>
             <w:webHidden/>
           </w:rPr>
-          <w:instrText xml:space="preserve"> PAGEREF _Toc360174132 \h </w:instrText>
+          <w:instrText xml:space="preserve"> PAGEREF _Toc360191560 \h </w:instrText>
         </w:r>
         <w:r>
           <w:rPr>
@@ -652,7 +652,7 @@
           <w:szCs w:val="22"/>
         </w:rPr>
       </w:pPr>
-      <w:hyperlink w:anchor="_Toc360174133" w:history="1">
+      <w:hyperlink w:anchor="_Toc360191561" w:history="1">
         <w:r>
           <w:rPr>
             <w:rStyle w:val="Hyperlink"/>
@@ -679,7 +679,7 @@
             <w:noProof/>
             <w:webHidden/>
           </w:rPr>
-          <w:instrText xml:space="preserve"> PAGEREF _Toc360174133 \h </w:instrText>
+          <w:instrText xml:space="preserve"> PAGEREF _Toc360191561 \h </w:instrText>
         </w:r>
         <w:r>
           <w:rPr>
@@ -723,7 +723,7 @@
           <w:szCs w:val="22"/>
         </w:rPr>
       </w:pPr>
-      <w:hyperlink w:anchor="_Toc360174134" w:history="1">
+      <w:hyperlink w:anchor="_Toc360191562" w:history="1">
         <w:r>
           <w:rPr>
             <w:rStyle w:val="Hyperlink"/>
@@ -750,7 +750,7 @@
             <w:noProof/>
             <w:webHidden/>
           </w:rPr>
-          <w:instrText xml:space="preserve"> PAGEREF _Toc360174134 \h </w:instrText>
+          <w:instrText xml:space="preserve"> PAGEREF _Toc360191562 \h </w:instrText>
         </w:r>
         <w:r>
           <w:rPr>
@@ -794,7 +794,7 @@
           <w:szCs w:val="22"/>
         </w:rPr>
       </w:pPr>
-      <w:hyperlink w:anchor="_Toc360174135" w:history="1">
+      <w:hyperlink w:anchor="_Toc360191563" w:history="1">
         <w:r>
           <w:rPr>
             <w:rStyle w:val="Hyperlink"/>
@@ -821,7 +821,7 @@
             <w:noProof/>
             <w:webHidden/>
           </w:rPr>
-          <w:instrText xml:space="preserve"> PAGEREF _Toc360174135 \h </w:instrText>
+          <w:instrText xml:space="preserve"> PAGEREF _Toc360191563 \h </w:instrText>
         </w:r>
         <w:r>
           <w:rPr>
@@ -866,7 +866,7 @@
           <w:szCs w:val="22"/>
         </w:rPr>
       </w:pPr>
-      <w:hyperlink w:anchor="_Toc360174136" w:history="1">
+      <w:hyperlink w:anchor="_Toc360191564" w:history="1">
         <w:r>
           <w:rPr>
             <w:rStyle w:val="Hyperlink"/>
@@ -910,7 +910,7 @@
             <w:noProof/>
             <w:webHidden/>
           </w:rPr>
-          <w:instrText xml:space="preserve"> PAGEREF _Toc360174136 \h </w:instrText>
+          <w:instrText xml:space="preserve"> PAGEREF _Toc360191564 \h </w:instrText>
         </w:r>
         <w:r>
           <w:rPr>
@@ -955,7 +955,7 @@
           <w:szCs w:val="22"/>
         </w:rPr>
       </w:pPr>
-      <w:hyperlink w:anchor="_Toc360174137" w:history="1">
+      <w:hyperlink w:anchor="_Toc360191565" w:history="1">
         <w:r>
           <w:rPr>
             <w:rStyle w:val="Hyperlink"/>
@@ -998,7 +998,7 @@
             <w:noProof/>
             <w:webHidden/>
           </w:rPr>
-          <w:instrText xml:space="preserve"> PAGEREF _Toc360174137 \h </w:instrText>
+          <w:instrText xml:space="preserve"> PAGEREF _Toc360191565 \h </w:instrText>
         </w:r>
         <w:r>
           <w:rPr>
@@ -1043,7 +1043,7 @@
           <w:szCs w:val="22"/>
         </w:rPr>
       </w:pPr>
-      <w:hyperlink w:anchor="_Toc360174138" w:history="1">
+      <w:hyperlink w:anchor="_Toc360191566" w:history="1">
         <w:r>
           <w:rPr>
             <w:rStyle w:val="Hyperlink"/>
@@ -1086,7 +1086,7 @@
             <w:noProof/>
             <w:webHidden/>
           </w:rPr>
-          <w:instrText xml:space="preserve"> PAGEREF _Toc360174138 \h </w:instrText>
+          <w:instrText xml:space="preserve"> PAGEREF _Toc360191566 \h </w:instrText>
         </w:r>
         <w:r>
           <w:rPr>
@@ -1131,7 +1131,7 @@
           <w:szCs w:val="22"/>
         </w:rPr>
       </w:pPr>
-      <w:hyperlink w:anchor="_Toc360174139" w:history="1">
+      <w:hyperlink w:anchor="_Toc360191567" w:history="1">
         <w:r>
           <w:rPr>
             <w:rStyle w:val="Hyperlink"/>
@@ -1153,7 +1153,7 @@
             <w:rStyle w:val="Hyperlink"/>
             <w:noProof/>
           </w:rPr>
-          <w:t>Datenbank anpassen</w:t>
+          <w:t>Konfigurationsdatei für Varnish anpassen (nur EE)</w:t>
         </w:r>
         <w:r>
           <w:rPr>
@@ -1174,7 +1174,7 @@
             <w:noProof/>
             <w:webHidden/>
           </w:rPr>
-          <w:instrText xml:space="preserve"> PAGEREF _Toc360174139 \h </w:instrText>
+          <w:instrText xml:space="preserve"> PAGEREF _Toc360191567 \h </w:instrText>
         </w:r>
         <w:r>
           <w:rPr>
@@ -1219,7 +1219,7 @@
           <w:szCs w:val="22"/>
         </w:rPr>
       </w:pPr>
-      <w:hyperlink w:anchor="_Toc360174140" w:history="1">
+      <w:hyperlink w:anchor="_Toc360191568" w:history="1">
         <w:r>
           <w:rPr>
             <w:rStyle w:val="Hyperlink"/>
@@ -1241,7 +1241,7 @@
             <w:rStyle w:val="Hyperlink"/>
             <w:noProof/>
           </w:rPr>
-          <w:t>Konfigurationsdatei für Varnish anpassen (nur EE)</w:t>
+          <w:t>Temporäre Dateien löschen</w:t>
         </w:r>
         <w:r>
           <w:rPr>
@@ -1262,7 +1262,7 @@
             <w:noProof/>
             <w:webHidden/>
           </w:rPr>
-          <w:instrText xml:space="preserve"> PAGEREF _Toc360174140 \h </w:instrText>
+          <w:instrText xml:space="preserve"> PAGEREF _Toc360191568 \h </w:instrText>
         </w:r>
         <w:r>
           <w:rPr>
@@ -1307,7 +1307,7 @@
           <w:szCs w:val="22"/>
         </w:rPr>
       </w:pPr>
-      <w:hyperlink w:anchor="_Toc360174141" w:history="1">
+      <w:hyperlink w:anchor="_Toc360191569" w:history="1">
         <w:r>
           <w:rPr>
             <w:rStyle w:val="Hyperlink"/>
@@ -1329,7 +1329,7 @@
             <w:rStyle w:val="Hyperlink"/>
             <w:noProof/>
           </w:rPr>
-          <w:t>Temporäre Dateien löschen</w:t>
+          <w:t>Abschließende Checkliste</w:t>
         </w:r>
         <w:r>
           <w:rPr>
@@ -1350,95 +1350,7 @@
             <w:noProof/>
             <w:webHidden/>
           </w:rPr>
-          <w:instrText xml:space="preserve"> PAGEREF _Toc360174141 \h </w:instrText>
-        </w:r>
-        <w:r>
-          <w:rPr>
-            <w:noProof/>
-            <w:webHidden/>
-          </w:rPr>
-        </w:r>
-        <w:r>
-          <w:rPr>
-            <w:noProof/>
-            <w:webHidden/>
-          </w:rPr>
-          <w:fldChar w:fldCharType="separate"/>
-        </w:r>
-        <w:r>
-          <w:rPr>
-            <w:noProof/>
-            <w:webHidden/>
-          </w:rPr>
-          <w:t>5</w:t>
-        </w:r>
-        <w:r>
-          <w:rPr>
-            <w:noProof/>
-            <w:webHidden/>
-          </w:rPr>
-          <w:fldChar w:fldCharType="end"/>
-        </w:r>
-      </w:hyperlink>
-    </w:p>
-    <w:p>
-      <w:pPr>
-        <w:pStyle w:val="Verzeichnis1"/>
-        <w:tabs>
-          <w:tab w:val="left" w:pos="400"/>
-          <w:tab w:val="right" w:leader="dot" w:pos="9627"/>
-        </w:tabs>
-        <w:rPr>
-          <w:rFonts w:asciiTheme="minorHAnsi" w:eastAsiaTheme="minorEastAsia" w:hAnsiTheme="minorHAnsi" w:cstheme="minorBidi"/>
-          <w:noProof/>
-          <w:sz w:val="22"/>
-          <w:szCs w:val="22"/>
-        </w:rPr>
-      </w:pPr>
-      <w:hyperlink w:anchor="_Toc360174142" w:history="1">
-        <w:r>
-          <w:rPr>
-            <w:rStyle w:val="Hyperlink"/>
-            <w:noProof/>
-          </w:rPr>
-          <w:t>7</w:t>
-        </w:r>
-        <w:r>
-          <w:rPr>
-            <w:rFonts w:asciiTheme="minorHAnsi" w:eastAsiaTheme="minorEastAsia" w:hAnsiTheme="minorHAnsi" w:cstheme="minorBidi"/>
-            <w:noProof/>
-            <w:sz w:val="22"/>
-            <w:szCs w:val="22"/>
-          </w:rPr>
-          <w:tab/>
-        </w:r>
-        <w:r>
-          <w:rPr>
-            <w:rStyle w:val="Hyperlink"/>
-            <w:noProof/>
-          </w:rPr>
-          <w:t>Abschließende Checkliste</w:t>
-        </w:r>
-        <w:r>
-          <w:rPr>
-            <w:noProof/>
-            <w:webHidden/>
-          </w:rPr>
-          <w:tab/>
-        </w:r>
-        <w:r>
-          <w:rPr>
-            <w:noProof/>
-            <w:webHidden/>
-          </w:rPr>
-          <w:fldChar w:fldCharType="begin"/>
-        </w:r>
-        <w:r>
-          <w:rPr>
-            <w:noProof/>
-            <w:webHidden/>
-          </w:rPr>
-          <w:instrText xml:space="preserve"> PAGEREF _Toc360174142 \h </w:instrText>
+          <w:instrText xml:space="preserve"> PAGEREF _Toc360191569 \h </w:instrText>
         </w:r>
         <w:r>
           <w:rPr>
@@ -1500,7 +1412,7 @@
         </w:rPr>
         <w:br w:type="page"/>
       </w:r>
-      <w:bookmarkStart w:id="20" w:name="_Toc360174135"/>
+      <w:bookmarkStart w:id="20" w:name="_Toc360191563"/>
       <w:r>
         <w:rPr>
           <w:color w:val="000000"/>
@@ -1659,7 +1571,7 @@
       <w:bookmarkStart w:id="25" w:name="_Toc354657452"/>
       <w:bookmarkStart w:id="26" w:name="_Toc355611714"/>
       <w:bookmarkStart w:id="27" w:name="_Ref196626766"/>
-      <w:bookmarkStart w:id="28" w:name="_Toc360174136"/>
+      <w:bookmarkStart w:id="28" w:name="_Toc360191564"/>
       <w:bookmarkEnd w:id="21"/>
       <w:bookmarkEnd w:id="22"/>
       <w:bookmarkEnd w:id="23"/>
@@ -1716,8 +1628,6 @@
       </w:pPr>
     </w:p>
     <w:p>
-      <w:bookmarkStart w:id="29" w:name="_GoBack"/>
-      <w:bookmarkEnd w:id="29"/>
       <w:r>
         <w:t xml:space="preserve">Kopieren </w:t>
       </w:r>
@@ -1800,9 +1710,9 @@
           <w:lang w:val="de-DE"/>
         </w:rPr>
       </w:pPr>
-      <w:bookmarkStart w:id="30" w:name="_Ref196626926"/>
-      <w:bookmarkStart w:id="31" w:name="_Ref196626940"/>
-      <w:bookmarkStart w:id="32" w:name="_Toc360174137"/>
+      <w:bookmarkStart w:id="29" w:name="_Ref196626926"/>
+      <w:bookmarkStart w:id="30" w:name="_Ref196626940"/>
+      <w:bookmarkStart w:id="31" w:name="_Toc360191565"/>
       <w:r>
         <w:rPr>
           <w:color w:val="auto"/>
@@ -1810,7 +1720,7 @@
         </w:rPr>
         <w:t xml:space="preserve">Modul </w:t>
       </w:r>
-      <w:bookmarkEnd w:id="30"/>
+      <w:bookmarkEnd w:id="29"/>
       <w:r>
         <w:rPr>
           <w:color w:val="auto"/>
@@ -1825,7 +1735,7 @@
         </w:rPr>
         <w:t>konfigurieren</w:t>
       </w:r>
-      <w:bookmarkEnd w:id="32"/>
+      <w:bookmarkEnd w:id="31"/>
     </w:p>
     <w:p>
       <w:r>
@@ -1937,8 +1847,8 @@
           <w:lang w:val="de-DE"/>
         </w:rPr>
       </w:pPr>
-      <w:bookmarkStart w:id="33" w:name="_Ref231203733"/>
-      <w:bookmarkStart w:id="34" w:name="_Toc360174138"/>
+      <w:bookmarkStart w:id="32" w:name="_Ref231203733"/>
+      <w:bookmarkStart w:id="33" w:name="_Toc360191566"/>
       <w:r>
         <w:rPr>
           <w:color w:val="auto"/>
@@ -1946,298 +1856,80 @@
         </w:rPr>
         <w:t>Dateien des Themes kopieren</w:t>
       </w:r>
+      <w:bookmarkEnd w:id="33"/>
+    </w:p>
+    <w:p>
+      <w:r>
+        <w:t xml:space="preserve">Kopieren </w:t>
+      </w:r>
+      <w:r>
+        <w:t xml:space="preserve">Sie </w:t>
+      </w:r>
+      <w:r>
+        <w:t xml:space="preserve">den Inhalt des Ordners </w:t>
+      </w:r>
+      <w:r>
+        <w:rPr>
+          <w:rStyle w:val="DateinamenundPfadeZchn"/>
+        </w:rPr>
+        <w:t>/</w:t>
+      </w:r>
+      <w:r>
+        <w:rPr>
+          <w:rStyle w:val="DateinamenundPfadeZchn"/>
+        </w:rPr>
+        <w:t xml:space="preserve">OXID eShop </w:t>
+      </w:r>
+      <w:r>
+        <w:rPr>
+          <w:rStyle w:val="DateinamenundPfadeZchn"/>
+        </w:rPr>
+        <w:t>m</w:t>
+      </w:r>
+      <w:r>
+        <w:rPr>
+          <w:rStyle w:val="DateinamenundPfadeZchn"/>
+        </w:rPr>
+        <w:t xml:space="preserve">obile </w:t>
+      </w:r>
+      <w:r>
+        <w:rPr>
+          <w:rStyle w:val="DateinamenundPfadeZchn"/>
+        </w:rPr>
+        <w:t>t</w:t>
+      </w:r>
+      <w:r>
+        <w:rPr>
+          <w:rStyle w:val="DateinamenundPfadeZchn"/>
+        </w:rPr>
+        <w:t>heme</w:t>
+      </w:r>
+      <w:r>
+        <w:rPr>
+          <w:rStyle w:val="DateinamenundPfadeZchn"/>
+        </w:rPr>
+        <w:t xml:space="preserve">/copy_this </w:t>
+      </w:r>
+      <w:r>
+        <w:t>in das Hauptverzeichnis Ihres Shops.</w:t>
+      </w:r>
+    </w:p>
+    <w:p>
+      <w:pPr>
+        <w:pStyle w:val="berschrift1"/>
+        <w:rPr>
+          <w:lang w:val="de-DE"/>
+        </w:rPr>
+      </w:pPr>
+      <w:bookmarkStart w:id="34" w:name="_Toc360191567"/>
+      <w:bookmarkEnd w:id="32"/>
+      <w:r>
+        <w:rPr>
+          <w:lang w:val="de-DE"/>
+        </w:rPr>
+        <w:t>Konfigurationsdatei für Varnish anpassen (nur EE)</w:t>
+      </w:r>
       <w:bookmarkEnd w:id="34"/>
-    </w:p>
-    <w:p>
-      <w:r>
-        <w:t xml:space="preserve">Kopieren </w:t>
-      </w:r>
-      <w:r>
-        <w:t xml:space="preserve">Sie </w:t>
-      </w:r>
-      <w:r>
-        <w:t xml:space="preserve">den Inhalt des Ordners </w:t>
-      </w:r>
-      <w:r>
-        <w:rPr>
-          <w:rStyle w:val="DateinamenundPfadeZchn"/>
-        </w:rPr>
-        <w:t>/</w:t>
-      </w:r>
-      <w:r>
-        <w:rPr>
-          <w:rStyle w:val="DateinamenundPfadeZchn"/>
-        </w:rPr>
-        <w:t xml:space="preserve">OXID eShop </w:t>
-      </w:r>
-      <w:r>
-        <w:rPr>
-          <w:rStyle w:val="DateinamenundPfadeZchn"/>
-        </w:rPr>
-        <w:t>m</w:t>
-      </w:r>
-      <w:r>
-        <w:rPr>
-          <w:rStyle w:val="DateinamenundPfadeZchn"/>
-        </w:rPr>
-        <w:t xml:space="preserve">obile </w:t>
-      </w:r>
-      <w:r>
-        <w:rPr>
-          <w:rStyle w:val="DateinamenundPfadeZchn"/>
-        </w:rPr>
-        <w:t>t</w:t>
-      </w:r>
-      <w:r>
-        <w:rPr>
-          <w:rStyle w:val="DateinamenundPfadeZchn"/>
-        </w:rPr>
-        <w:t>heme</w:t>
-      </w:r>
-      <w:r>
-        <w:rPr>
-          <w:rStyle w:val="DateinamenundPfadeZchn"/>
-        </w:rPr>
-        <w:t xml:space="preserve">/copy_this </w:t>
-      </w:r>
-      <w:r>
-        <w:t>in das Hauptverzeichnis Ihres Shops.</w:t>
-      </w:r>
-    </w:p>
-    <w:p>
-      <w:pPr>
-        <w:pStyle w:val="berschrift1"/>
-        <w:numPr>
-          <w:ilvl w:val="0"/>
-          <w:numId w:val="1"/>
-        </w:numPr>
-        <w:rPr>
-          <w:color w:val="auto"/>
-          <w:lang w:val="de-DE"/>
-        </w:rPr>
-      </w:pPr>
-      <w:bookmarkStart w:id="35" w:name="_Toc360174139"/>
-      <w:r>
-        <w:rPr>
-          <w:color w:val="auto"/>
-          <w:lang w:val="de-DE"/>
-        </w:rPr>
-        <w:t>Datenbank anpassen</w:t>
-      </w:r>
-      <w:bookmarkEnd w:id="33"/>
-      <w:bookmarkEnd w:id="35"/>
-    </w:p>
-    <w:p>
-      <w:r>
-        <w:t xml:space="preserve">Das Verzeichnis </w:t>
-      </w:r>
-      <w:r>
-        <w:rPr>
-          <w:rStyle w:val="DateinamenundPfadeZchn"/>
-        </w:rPr>
-        <w:t>/</w:t>
-      </w:r>
-      <w:r>
-        <w:rPr>
-          <w:rStyle w:val="DateinamenundPfadeZchn"/>
-        </w:rPr>
-        <w:t>d</w:t>
-      </w:r>
-      <w:r>
-        <w:rPr>
-          <w:rStyle w:val="DateinamenundPfadeZchn"/>
-        </w:rPr>
-        <w:t>o</w:t>
-      </w:r>
-      <w:r>
-        <w:rPr>
-          <w:rStyle w:val="DateinamenundPfadeZchn"/>
-        </w:rPr>
-        <w:t>c</w:t>
-      </w:r>
-      <w:r>
-        <w:rPr>
-          <w:rStyle w:val="DateinamenundPfadeZchn"/>
-        </w:rPr>
-        <w:t>umentation</w:t>
-      </w:r>
-      <w:r>
-        <w:t xml:space="preserve"> enthält die Datei </w:t>
-      </w:r>
-      <w:r>
-        <w:rPr>
-          <w:rStyle w:val="DateinamenundPfadeZchn"/>
-        </w:rPr>
-        <w:t>install.sql</w:t>
-      </w:r>
-      <w:r>
-        <w:t xml:space="preserve"> mit SQL-Befehlen. </w:t>
-      </w:r>
-      <w:r>
-        <w:t>Die</w:t>
-      </w:r>
-      <w:r>
-        <w:t>se</w:t>
-      </w:r>
-      <w:r>
-        <w:t xml:space="preserve"> Datei muss zunächst für Ihre Shop-Edition angepasst werden, indem </w:t>
-      </w:r>
-      <w:r>
-        <w:t xml:space="preserve">eine </w:t>
-      </w:r>
-      <w:r>
-        <w:t xml:space="preserve">Shop ID zugewiesen wird. Für </w:t>
-      </w:r>
-      <w:r>
-        <w:t>die</w:t>
-      </w:r>
-      <w:r>
-        <w:t xml:space="preserve"> Community oder Professional Edition setzen Sie bitte </w:t>
-      </w:r>
-      <w:r>
-        <w:rPr>
-          <w:rStyle w:val="BenutzereingabenundCodeZchn"/>
-        </w:rPr>
-        <w:t>SET @sShopId = 'oxbaseshop';</w:t>
-      </w:r>
-      <w:r>
-        <w:t xml:space="preserve">. </w:t>
-      </w:r>
-      <w:r>
-        <w:t>Für die</w:t>
-      </w:r>
-      <w:r>
-        <w:t xml:space="preserve"> Enterprise Edition wird die Shop ID angegeben, für welche das Mobile Theme eingesetzt werden soll. </w:t>
-      </w:r>
-      <w:r>
-        <w:t>Das Datenbank-Skript kann mehrfach ausgeführt werden, wenn es ein Mobile Theme für verschiedene Subshops geben soll.</w:t>
-      </w:r>
-    </w:p>
-    <w:p/>
-    <w:p>
-      <w:r>
-        <w:lastRenderedPageBreak/>
-        <w:t xml:space="preserve">Die </w:t>
-      </w:r>
-      <w:r>
-        <w:t xml:space="preserve">Datenbankbefehle </w:t>
-      </w:r>
-      <w:r>
-        <w:t xml:space="preserve">aus der Datei </w:t>
-      </w:r>
-      <w:r>
-        <w:t>müssen</w:t>
-      </w:r>
-      <w:r>
-        <w:t xml:space="preserve"> </w:t>
-      </w:r>
-      <w:r>
-        <w:t>auf der Datenbank ausgeführt werden. Dafür können Sie beispielsweise phpMyAdmin oder die SQL-Funktion im Ad</w:t>
-      </w:r>
-      <w:r>
-        <w:t xml:space="preserve">ministrationsbereich nutzen. </w:t>
-      </w:r>
-    </w:p>
-    <w:p/>
-    <w:p>
-      <w:pPr>
-        <w:pStyle w:val="Listenabsatz"/>
-        <w:numPr>
-          <w:ilvl w:val="0"/>
-          <w:numId w:val="17"/>
-        </w:numPr>
-      </w:pPr>
-      <w:r>
-        <w:t xml:space="preserve">Gehen Sie im Administrationsbereich zu </w:t>
-      </w:r>
-      <w:r>
-        <w:rPr>
-          <w:rStyle w:val="EingabefelderundNavigationsschritteZchn"/>
-        </w:rPr>
-        <w:t>Service</w:t>
-      </w:r>
-      <w:r>
-        <w:t xml:space="preserve"> -&gt; </w:t>
-      </w:r>
-      <w:r>
-        <w:rPr>
-          <w:rStyle w:val="EingabefelderundNavigationsschritteZchn"/>
-        </w:rPr>
-        <w:t>Tools</w:t>
-      </w:r>
-      <w:r>
-        <w:rPr>
-          <w:rStyle w:val="EingabefelderundNavigationsschritteZchn"/>
-          <w:b w:val="0"/>
-        </w:rPr>
-        <w:t>.</w:t>
-      </w:r>
-    </w:p>
-    <w:p>
-      <w:pPr>
-        <w:pStyle w:val="Listenabsatz"/>
-        <w:numPr>
-          <w:ilvl w:val="0"/>
-          <w:numId w:val="17"/>
-        </w:numPr>
-      </w:pPr>
-      <w:r>
-        <w:t xml:space="preserve">Kopieren Sie die Datenbankbefehle in das Feld </w:t>
-      </w:r>
-      <w:r>
-        <w:rPr>
-          <w:rStyle w:val="EingabefelderundNavigationsschritteZchn"/>
-        </w:rPr>
-        <w:t>Update SQL</w:t>
-      </w:r>
-      <w:r>
-        <w:rPr>
-          <w:rStyle w:val="EingabefelderundNavigationsschritteZchn"/>
-          <w:b w:val="0"/>
-        </w:rPr>
-        <w:t>.</w:t>
-      </w:r>
-    </w:p>
-    <w:p>
-      <w:pPr>
-        <w:pStyle w:val="Listenabsatz"/>
-        <w:numPr>
-          <w:ilvl w:val="0"/>
-          <w:numId w:val="17"/>
-        </w:numPr>
-      </w:pPr>
-      <w:r>
-        <w:t xml:space="preserve">Klicken Sie auf </w:t>
-      </w:r>
-      <w:r>
-        <w:rPr>
-          <w:rStyle w:val="EingabefelderundNavigationsschritteZchn"/>
-        </w:rPr>
-        <w:t>Update starten</w:t>
-      </w:r>
-      <w:r>
-        <w:rPr>
-          <w:rStyle w:val="EingabefelderundNavigationsschritteZchn"/>
-          <w:b w:val="0"/>
-        </w:rPr>
-        <w:t>.</w:t>
-      </w:r>
-    </w:p>
-    <w:p>
-      <w:pPr>
-        <w:pStyle w:val="berschrift1"/>
-        <w:rPr>
-          <w:lang w:val="de-DE"/>
-        </w:rPr>
-      </w:pPr>
-      <w:bookmarkStart w:id="36" w:name="_Toc360174140"/>
-      <w:r>
-        <w:rPr>
-          <w:lang w:val="de-DE"/>
-        </w:rPr>
-        <w:t>Konfigurationsdatei für Varnish anpassen (nur EE)</w:t>
-      </w:r>
-      <w:bookmarkEnd w:id="36"/>
     </w:p>
     <w:p>
       <w:r>
@@ -2371,6 +2063,7 @@
         </w:numPr>
       </w:pPr>
       <w:r>
+        <w:lastRenderedPageBreak/>
         <w:t xml:space="preserve">Suchen Sie nach der Funktion </w:t>
       </w:r>
       <w:r>
@@ -2504,15 +2197,15 @@
           <w:lang w:val="de-DE"/>
         </w:rPr>
       </w:pPr>
-      <w:bookmarkStart w:id="37" w:name="_Toc360174141"/>
+      <w:bookmarkStart w:id="35" w:name="_Toc360191568"/>
       <w:r>
         <w:rPr>
           <w:lang w:val="de-DE"/>
         </w:rPr>
         <w:t>Temporäre Dateien löschen</w:t>
       </w:r>
-      <w:bookmarkEnd w:id="31"/>
-      <w:bookmarkEnd w:id="37"/>
+      <w:bookmarkEnd w:id="30"/>
+      <w:bookmarkEnd w:id="35"/>
     </w:p>
     <w:p>
       <w:r>
@@ -2559,14 +2252,14 @@
           <w:lang w:val="de-DE"/>
         </w:rPr>
       </w:pPr>
-      <w:bookmarkStart w:id="38" w:name="_Toc360174142"/>
+      <w:bookmarkStart w:id="36" w:name="_Toc360191569"/>
       <w:r>
         <w:rPr>
           <w:lang w:val="de-DE"/>
         </w:rPr>
         <w:t>Abschließende Checkliste</w:t>
       </w:r>
-      <w:bookmarkEnd w:id="38"/>
+      <w:bookmarkEnd w:id="36"/>
     </w:p>
     <w:p>
       <w:r>
@@ -2669,26 +2362,9 @@
           <w:numId w:val="6"/>
         </w:numPr>
       </w:pPr>
-      <w:r>
-        <w:rPr>
-          <w:color w:val="000000"/>
-        </w:rPr>
-        <w:t>Datenbank wurde aktu</w:t>
-      </w:r>
-      <w:r>
-        <w:t>alisiert?</w:t>
-      </w:r>
-    </w:p>
-    <w:p>
-      <w:pPr>
-        <w:pStyle w:val="Listenabsatz"/>
-        <w:numPr>
-          <w:ilvl w:val="0"/>
-          <w:numId w:val="6"/>
-        </w:numPr>
-      </w:pPr>
-      <w:r>
-        <w:lastRenderedPageBreak/>
+      <w:bookmarkStart w:id="37" w:name="_GoBack"/>
+      <w:bookmarkEnd w:id="37"/>
+      <w:r>
         <w:t>Konfigurationsdatei für Varnish wurde angepasst (nur EE mit Caching)</w:t>
       </w:r>
     </w:p>
@@ -2904,7 +2580,7 @@
                             <w:rPr>
                               <w:noProof/>
                             </w:rPr>
-                            <w:t>6</w:t>
+                            <w:t>5</w:t>
                           </w:r>
                           <w:r>
                             <w:rPr>
@@ -2985,7 +2661,7 @@
                       <w:rPr>
                         <w:noProof/>
                       </w:rPr>
-                      <w:t>6</w:t>
+                      <w:t>5</w:t>
                     </w:r>
                     <w:r>
                       <w:rPr>
@@ -9127,7 +8803,7 @@
 </file>
 
 <file path=customXml/itemProps1.xml><?xml version="1.0" encoding="utf-8"?>
-<ds:datastoreItem xmlns:ds="http://schemas.openxmlformats.org/officeDocument/2006/customXml" ds:itemID="{A3C77D15-E2C2-42F4-A3DF-CEF901B19109}">
+<ds:datastoreItem xmlns:ds="http://schemas.openxmlformats.org/officeDocument/2006/customXml" ds:itemID="{1CBE3D1F-56BE-4362-B159-03E2448D4032}">
   <ds:schemaRefs>
     <ds:schemaRef ds:uri="http://schemas.openxmlformats.org/officeDocument/2006/bibliography"/>
   </ds:schemaRefs>

</xml_diff>

<commit_message>
added german documentation (.docx and .pdf) (cherry picked from commit 39bf9bf)
</commit_message>
<xml_diff>
--- a/documentation/install_de.docx
+++ b/documentation/install_de.docx
@@ -10,6 +10,8 @@
         </w:rPr>
       </w:pPr>
       <w:bookmarkStart w:id="0" w:name="_Toc158887471"/>
+      <w:bookmarkStart w:id="1" w:name="_GoBack"/>
+      <w:bookmarkEnd w:id="1"/>
       <w:r>
         <w:rPr>
           <w:lang w:val="de-DE"/>
@@ -151,9 +153,9 @@
           <w:lang w:val="de-DE"/>
         </w:rPr>
       </w:pPr>
-      <w:bookmarkStart w:id="1" w:name="_Toc165112072"/>
-      <w:bookmarkStart w:id="2" w:name="_Toc185061112"/>
-      <w:bookmarkStart w:id="3" w:name="_Toc360191560"/>
+      <w:bookmarkStart w:id="2" w:name="_Toc165112072"/>
+      <w:bookmarkStart w:id="3" w:name="_Toc185061112"/>
+      <w:bookmarkStart w:id="4" w:name="_Toc361651582"/>
       <w:r>
         <w:rPr>
           <w:lang w:val="de-DE"/>
@@ -162,9 +164,9 @@
         <w:t>Copyright</w:t>
       </w:r>
       <w:bookmarkEnd w:id="0"/>
-      <w:bookmarkEnd w:id="1"/>
       <w:bookmarkEnd w:id="2"/>
       <w:bookmarkEnd w:id="3"/>
+      <w:bookmarkEnd w:id="4"/>
     </w:p>
     <w:p>
       <w:r>
@@ -331,31 +333,31 @@
           <w:lang w:val="de-DE"/>
         </w:rPr>
       </w:pPr>
-      <w:bookmarkStart w:id="4" w:name="_Toc158887472"/>
-      <w:bookmarkStart w:id="5" w:name="_Toc165112073"/>
-      <w:bookmarkStart w:id="6" w:name="_Toc185061113"/>
-      <w:bookmarkStart w:id="7" w:name="_Toc189641415"/>
-      <w:bookmarkStart w:id="8" w:name="_Toc223771708"/>
-      <w:bookmarkStart w:id="9" w:name="_Toc223935712"/>
-      <w:bookmarkStart w:id="10" w:name="_Toc230412497"/>
-      <w:bookmarkStart w:id="11" w:name="_Toc158887473"/>
-      <w:bookmarkStart w:id="12" w:name="_Toc165112074"/>
-      <w:bookmarkStart w:id="13" w:name="_Toc185061114"/>
-      <w:bookmarkStart w:id="14" w:name="_Toc360191561"/>
+      <w:bookmarkStart w:id="5" w:name="_Toc158887472"/>
+      <w:bookmarkStart w:id="6" w:name="_Toc165112073"/>
+      <w:bookmarkStart w:id="7" w:name="_Toc185061113"/>
+      <w:bookmarkStart w:id="8" w:name="_Toc189641415"/>
+      <w:bookmarkStart w:id="9" w:name="_Toc223771708"/>
+      <w:bookmarkStart w:id="10" w:name="_Toc223935712"/>
+      <w:bookmarkStart w:id="11" w:name="_Toc230412497"/>
+      <w:bookmarkStart w:id="12" w:name="_Toc361651583"/>
+      <w:bookmarkStart w:id="13" w:name="_Toc158887473"/>
+      <w:bookmarkStart w:id="14" w:name="_Toc165112074"/>
+      <w:bookmarkStart w:id="15" w:name="_Toc185061114"/>
       <w:r>
         <w:rPr>
           <w:lang w:val="de-DE"/>
         </w:rPr>
         <w:t>Konventionen</w:t>
       </w:r>
-      <w:bookmarkEnd w:id="4"/>
       <w:bookmarkEnd w:id="5"/>
       <w:bookmarkEnd w:id="6"/>
       <w:bookmarkEnd w:id="7"/>
       <w:bookmarkEnd w:id="8"/>
       <w:bookmarkEnd w:id="9"/>
       <w:bookmarkEnd w:id="10"/>
-      <w:bookmarkEnd w:id="14"/>
+      <w:bookmarkEnd w:id="11"/>
+      <w:bookmarkEnd w:id="12"/>
     </w:p>
     <w:p>
       <w:r>
@@ -401,7 +403,13 @@
     <w:p>
       <w:r>
         <w:tab/>
-        <w:t>Für Eingabefelder und Navigationsschritte</w:t>
+        <w:t xml:space="preserve">Für </w:t>
+      </w:r>
+      <w:r>
+        <w:t>Steuerelemente</w:t>
+      </w:r>
+      <w:r>
+        <w:t xml:space="preserve"> und Navigationsschritte</w:t>
       </w:r>
     </w:p>
     <w:p>
@@ -425,17 +433,17 @@
           <w:lang w:val="de-DE"/>
         </w:rPr>
       </w:pPr>
-      <w:bookmarkStart w:id="15" w:name="_Toc360191562"/>
+      <w:bookmarkStart w:id="16" w:name="_Toc361651584"/>
       <w:r>
         <w:rPr>
           <w:lang w:val="de-DE"/>
         </w:rPr>
         <w:t>Impressum</w:t>
       </w:r>
-      <w:bookmarkEnd w:id="11"/>
-      <w:bookmarkEnd w:id="12"/>
       <w:bookmarkEnd w:id="13"/>
+      <w:bookmarkEnd w:id="14"/>
       <w:bookmarkEnd w:id="15"/>
+      <w:bookmarkEnd w:id="16"/>
     </w:p>
     <w:p>
       <w:r>
@@ -509,10 +517,10 @@
       <w:r>
         <w:br w:type="page"/>
       </w:r>
-      <w:bookmarkStart w:id="16" w:name="_Toc158887474"/>
-      <w:bookmarkStart w:id="17" w:name="_Toc165112075"/>
-      <w:bookmarkStart w:id="18" w:name="_Toc185061115"/>
-      <w:bookmarkStart w:id="19" w:name="_Toc189641417"/>
+      <w:bookmarkStart w:id="17" w:name="_Toc158887474"/>
+      <w:bookmarkStart w:id="18" w:name="_Toc165112075"/>
+      <w:bookmarkStart w:id="19" w:name="_Toc185061115"/>
+      <w:bookmarkStart w:id="20" w:name="_Toc189641417"/>
       <w:r>
         <w:rPr>
           <w:b/>
@@ -522,8 +530,8 @@
         <w:lastRenderedPageBreak/>
         <w:t>Inhalts</w:t>
       </w:r>
-      <w:bookmarkEnd w:id="16"/>
       <w:bookmarkEnd w:id="17"/>
+      <w:bookmarkEnd w:id="18"/>
       <w:r>
         <w:rPr>
           <w:b/>
@@ -532,8 +540,8 @@
         </w:rPr>
         <w:t>verzeichnis</w:t>
       </w:r>
-      <w:bookmarkEnd w:id="18"/>
       <w:bookmarkEnd w:id="19"/>
+      <w:bookmarkEnd w:id="20"/>
     </w:p>
     <w:p>
       <w:pPr>
@@ -581,7 +589,7 @@
         </w:rPr>
         <w:fldChar w:fldCharType="separate"/>
       </w:r>
-      <w:hyperlink w:anchor="_Toc360191560" w:history="1">
+      <w:hyperlink w:anchor="_Toc361651582" w:history="1">
         <w:r>
           <w:rPr>
             <w:rStyle w:val="Hyperlink"/>
@@ -608,7 +616,7 @@
             <w:noProof/>
             <w:webHidden/>
           </w:rPr>
-          <w:instrText xml:space="preserve"> PAGEREF _Toc360191560 \h </w:instrText>
+          <w:instrText xml:space="preserve"> PAGEREF _Toc361651582 \h </w:instrText>
         </w:r>
         <w:r>
           <w:rPr>
@@ -652,7 +660,7 @@
           <w:szCs w:val="22"/>
         </w:rPr>
       </w:pPr>
-      <w:hyperlink w:anchor="_Toc360191561" w:history="1">
+      <w:hyperlink w:anchor="_Toc361651583" w:history="1">
         <w:r>
           <w:rPr>
             <w:rStyle w:val="Hyperlink"/>
@@ -679,7 +687,7 @@
             <w:noProof/>
             <w:webHidden/>
           </w:rPr>
-          <w:instrText xml:space="preserve"> PAGEREF _Toc360191561 \h </w:instrText>
+          <w:instrText xml:space="preserve"> PAGEREF _Toc361651583 \h </w:instrText>
         </w:r>
         <w:r>
           <w:rPr>
@@ -723,7 +731,7 @@
           <w:szCs w:val="22"/>
         </w:rPr>
       </w:pPr>
-      <w:hyperlink w:anchor="_Toc360191562" w:history="1">
+      <w:hyperlink w:anchor="_Toc361651584" w:history="1">
         <w:r>
           <w:rPr>
             <w:rStyle w:val="Hyperlink"/>
@@ -750,7 +758,7 @@
             <w:noProof/>
             <w:webHidden/>
           </w:rPr>
-          <w:instrText xml:space="preserve"> PAGEREF _Toc360191562 \h </w:instrText>
+          <w:instrText xml:space="preserve"> PAGEREF _Toc361651584 \h </w:instrText>
         </w:r>
         <w:r>
           <w:rPr>
@@ -794,7 +802,7 @@
           <w:szCs w:val="22"/>
         </w:rPr>
       </w:pPr>
-      <w:hyperlink w:anchor="_Toc360191563" w:history="1">
+      <w:hyperlink w:anchor="_Toc361651585" w:history="1">
         <w:r>
           <w:rPr>
             <w:rStyle w:val="Hyperlink"/>
@@ -821,7 +829,7 @@
             <w:noProof/>
             <w:webHidden/>
           </w:rPr>
-          <w:instrText xml:space="preserve"> PAGEREF _Toc360191563 \h </w:instrText>
+          <w:instrText xml:space="preserve"> PAGEREF _Toc361651585 \h </w:instrText>
         </w:r>
         <w:r>
           <w:rPr>
@@ -866,7 +874,7 @@
           <w:szCs w:val="22"/>
         </w:rPr>
       </w:pPr>
-      <w:hyperlink w:anchor="_Toc360191564" w:history="1">
+      <w:hyperlink w:anchor="_Toc361651586" w:history="1">
         <w:r>
           <w:rPr>
             <w:rStyle w:val="Hyperlink"/>
@@ -910,7 +918,7 @@
             <w:noProof/>
             <w:webHidden/>
           </w:rPr>
-          <w:instrText xml:space="preserve"> PAGEREF _Toc360191564 \h </w:instrText>
+          <w:instrText xml:space="preserve"> PAGEREF _Toc361651586 \h </w:instrText>
         </w:r>
         <w:r>
           <w:rPr>
@@ -955,7 +963,7 @@
           <w:szCs w:val="22"/>
         </w:rPr>
       </w:pPr>
-      <w:hyperlink w:anchor="_Toc360191565" w:history="1">
+      <w:hyperlink w:anchor="_Toc361651587" w:history="1">
         <w:r>
           <w:rPr>
             <w:rStyle w:val="Hyperlink"/>
@@ -998,7 +1006,7 @@
             <w:noProof/>
             <w:webHidden/>
           </w:rPr>
-          <w:instrText xml:space="preserve"> PAGEREF _Toc360191565 \h </w:instrText>
+          <w:instrText xml:space="preserve"> PAGEREF _Toc361651587 \h </w:instrText>
         </w:r>
         <w:r>
           <w:rPr>
@@ -1043,7 +1051,7 @@
           <w:szCs w:val="22"/>
         </w:rPr>
       </w:pPr>
-      <w:hyperlink w:anchor="_Toc360191566" w:history="1">
+      <w:hyperlink w:anchor="_Toc361651588" w:history="1">
         <w:r>
           <w:rPr>
             <w:rStyle w:val="Hyperlink"/>
@@ -1086,7 +1094,7 @@
             <w:noProof/>
             <w:webHidden/>
           </w:rPr>
-          <w:instrText xml:space="preserve"> PAGEREF _Toc360191566 \h </w:instrText>
+          <w:instrText xml:space="preserve"> PAGEREF _Toc361651588 \h </w:instrText>
         </w:r>
         <w:r>
           <w:rPr>
@@ -1131,7 +1139,7 @@
           <w:szCs w:val="22"/>
         </w:rPr>
       </w:pPr>
-      <w:hyperlink w:anchor="_Toc360191567" w:history="1">
+      <w:hyperlink w:anchor="_Toc361651589" w:history="1">
         <w:r>
           <w:rPr>
             <w:rStyle w:val="Hyperlink"/>
@@ -1174,7 +1182,7 @@
             <w:noProof/>
             <w:webHidden/>
           </w:rPr>
-          <w:instrText xml:space="preserve"> PAGEREF _Toc360191567 \h </w:instrText>
+          <w:instrText xml:space="preserve"> PAGEREF _Toc361651589 \h </w:instrText>
         </w:r>
         <w:r>
           <w:rPr>
@@ -1219,7 +1227,7 @@
           <w:szCs w:val="22"/>
         </w:rPr>
       </w:pPr>
-      <w:hyperlink w:anchor="_Toc360191568" w:history="1">
+      <w:hyperlink w:anchor="_Toc361651590" w:history="1">
         <w:r>
           <w:rPr>
             <w:rStyle w:val="Hyperlink"/>
@@ -1262,7 +1270,7 @@
             <w:noProof/>
             <w:webHidden/>
           </w:rPr>
-          <w:instrText xml:space="preserve"> PAGEREF _Toc360191568 \h </w:instrText>
+          <w:instrText xml:space="preserve"> PAGEREF _Toc361651590 \h </w:instrText>
         </w:r>
         <w:r>
           <w:rPr>
@@ -1307,7 +1315,7 @@
           <w:szCs w:val="22"/>
         </w:rPr>
       </w:pPr>
-      <w:hyperlink w:anchor="_Toc360191569" w:history="1">
+      <w:hyperlink w:anchor="_Toc361651591" w:history="1">
         <w:r>
           <w:rPr>
             <w:rStyle w:val="Hyperlink"/>
@@ -1350,7 +1358,7 @@
             <w:noProof/>
             <w:webHidden/>
           </w:rPr>
-          <w:instrText xml:space="preserve"> PAGEREF _Toc360191569 \h </w:instrText>
+          <w:instrText xml:space="preserve"> PAGEREF _Toc361651591 \h </w:instrText>
         </w:r>
         <w:r>
           <w:rPr>
@@ -1412,7 +1420,7 @@
         </w:rPr>
         <w:br w:type="page"/>
       </w:r>
-      <w:bookmarkStart w:id="20" w:name="_Toc360191563"/>
+      <w:bookmarkStart w:id="21" w:name="_Toc361651585"/>
       <w:r>
         <w:rPr>
           <w:color w:val="000000"/>
@@ -1435,7 +1443,7 @@
         </w:rPr>
         <w:t xml:space="preserve"> benutzen</w:t>
       </w:r>
-      <w:bookmarkEnd w:id="20"/>
+      <w:bookmarkEnd w:id="21"/>
     </w:p>
     <w:p>
       <w:r>
@@ -1564,20 +1572,20 @@
           <w:lang w:val="de-DE"/>
         </w:rPr>
       </w:pPr>
-      <w:bookmarkStart w:id="21" w:name="_Toc337645509"/>
-      <w:bookmarkStart w:id="22" w:name="_Toc337651797"/>
-      <w:bookmarkStart w:id="23" w:name="_Toc349642075"/>
-      <w:bookmarkStart w:id="24" w:name="_Toc349643154"/>
-      <w:bookmarkStart w:id="25" w:name="_Toc354657452"/>
-      <w:bookmarkStart w:id="26" w:name="_Toc355611714"/>
-      <w:bookmarkStart w:id="27" w:name="_Ref196626766"/>
-      <w:bookmarkStart w:id="28" w:name="_Toc360191564"/>
-      <w:bookmarkEnd w:id="21"/>
+      <w:bookmarkStart w:id="22" w:name="_Toc337645509"/>
+      <w:bookmarkStart w:id="23" w:name="_Toc337651797"/>
+      <w:bookmarkStart w:id="24" w:name="_Toc349642075"/>
+      <w:bookmarkStart w:id="25" w:name="_Toc349643154"/>
+      <w:bookmarkStart w:id="26" w:name="_Toc354657452"/>
+      <w:bookmarkStart w:id="27" w:name="_Toc355611714"/>
+      <w:bookmarkStart w:id="28" w:name="_Ref196626766"/>
+      <w:bookmarkStart w:id="29" w:name="_Toc361651586"/>
       <w:bookmarkEnd w:id="22"/>
       <w:bookmarkEnd w:id="23"/>
       <w:bookmarkEnd w:id="24"/>
       <w:bookmarkEnd w:id="25"/>
       <w:bookmarkEnd w:id="26"/>
+      <w:bookmarkEnd w:id="27"/>
       <w:r>
         <w:rPr>
           <w:lang w:val="de-DE"/>
@@ -1590,7 +1598,7 @@
         </w:rPr>
         <w:t>ateie</w:t>
       </w:r>
-      <w:bookmarkEnd w:id="27"/>
+      <w:bookmarkEnd w:id="28"/>
       <w:r>
         <w:rPr>
           <w:lang w:val="de-DE"/>
@@ -1609,7 +1617,7 @@
         </w:rPr>
         <w:t>kopieren</w:t>
       </w:r>
-      <w:bookmarkEnd w:id="28"/>
+      <w:bookmarkEnd w:id="29"/>
     </w:p>
     <w:p>
       <w:r>
@@ -1710,9 +1718,9 @@
           <w:lang w:val="de-DE"/>
         </w:rPr>
       </w:pPr>
-      <w:bookmarkStart w:id="29" w:name="_Ref196626926"/>
-      <w:bookmarkStart w:id="30" w:name="_Ref196626940"/>
-      <w:bookmarkStart w:id="31" w:name="_Toc360191565"/>
+      <w:bookmarkStart w:id="30" w:name="_Ref196626926"/>
+      <w:bookmarkStart w:id="31" w:name="_Toc361651587"/>
+      <w:bookmarkStart w:id="32" w:name="_Ref196626940"/>
       <w:r>
         <w:rPr>
           <w:color w:val="auto"/>
@@ -1720,7 +1728,7 @@
         </w:rPr>
         <w:t xml:space="preserve">Modul </w:t>
       </w:r>
-      <w:bookmarkEnd w:id="29"/>
+      <w:bookmarkEnd w:id="30"/>
       <w:r>
         <w:rPr>
           <w:color w:val="auto"/>
@@ -1847,8 +1855,8 @@
           <w:lang w:val="de-DE"/>
         </w:rPr>
       </w:pPr>
-      <w:bookmarkStart w:id="32" w:name="_Ref231203733"/>
-      <w:bookmarkStart w:id="33" w:name="_Toc360191566"/>
+      <w:bookmarkStart w:id="33" w:name="_Toc361651588"/>
+      <w:bookmarkStart w:id="34" w:name="_Ref231203733"/>
       <w:r>
         <w:rPr>
           <w:color w:val="auto"/>
@@ -1921,15 +1929,15 @@
           <w:lang w:val="de-DE"/>
         </w:rPr>
       </w:pPr>
-      <w:bookmarkStart w:id="34" w:name="_Toc360191567"/>
-      <w:bookmarkEnd w:id="32"/>
+      <w:bookmarkStart w:id="35" w:name="_Toc361651589"/>
+      <w:bookmarkEnd w:id="34"/>
       <w:r>
         <w:rPr>
           <w:lang w:val="de-DE"/>
         </w:rPr>
         <w:t>Konfigurationsdatei für Varnish anpassen (nur EE)</w:t>
       </w:r>
-      <w:bookmarkEnd w:id="34"/>
+      <w:bookmarkEnd w:id="35"/>
     </w:p>
     <w:p>
       <w:r>
@@ -2048,8 +2056,30 @@
         <w:rPr>
           <w:rStyle w:val="DateinamenundPfadeZchn"/>
         </w:rPr>
-        <w:t>/etc/varnish/default.vcl</w:t>
-      </w:r>
+        <w:t>/</w:t>
+      </w:r>
+      <w:proofErr w:type="spellStart"/>
+      <w:r>
+        <w:rPr>
+          <w:rStyle w:val="DateinamenundPfadeZchn"/>
+        </w:rPr>
+        <w:t>etc</w:t>
+      </w:r>
+      <w:proofErr w:type="spellEnd"/>
+      <w:r>
+        <w:rPr>
+          <w:rStyle w:val="DateinamenundPfadeZchn"/>
+        </w:rPr>
+        <w:t>/</w:t>
+      </w:r>
+      <w:proofErr w:type="spellStart"/>
+      <w:r>
+        <w:rPr>
+          <w:rStyle w:val="DateinamenundPfadeZchn"/>
+        </w:rPr>
+        <w:t>varnish</w:t>
+      </w:r>
+      <w:proofErr w:type="spellEnd"/>
       <w:r>
         <w:t xml:space="preserve"> gespeichert ist.</w:t>
       </w:r>
@@ -2197,15 +2227,15 @@
           <w:lang w:val="de-DE"/>
         </w:rPr>
       </w:pPr>
-      <w:bookmarkStart w:id="35" w:name="_Toc360191568"/>
+      <w:bookmarkStart w:id="36" w:name="_Toc361651590"/>
       <w:r>
         <w:rPr>
           <w:lang w:val="de-DE"/>
         </w:rPr>
         <w:t>Temporäre Dateien löschen</w:t>
       </w:r>
-      <w:bookmarkEnd w:id="30"/>
-      <w:bookmarkEnd w:id="35"/>
+      <w:bookmarkEnd w:id="32"/>
+      <w:bookmarkEnd w:id="36"/>
     </w:p>
     <w:p>
       <w:r>
@@ -2252,14 +2282,14 @@
           <w:lang w:val="de-DE"/>
         </w:rPr>
       </w:pPr>
-      <w:bookmarkStart w:id="36" w:name="_Toc360191569"/>
+      <w:bookmarkStart w:id="37" w:name="_Toc361651591"/>
       <w:r>
         <w:rPr>
           <w:lang w:val="de-DE"/>
         </w:rPr>
         <w:t>Abschließende Checkliste</w:t>
       </w:r>
-      <w:bookmarkEnd w:id="36"/>
+      <w:bookmarkEnd w:id="37"/>
     </w:p>
     <w:p>
       <w:r>
@@ -2362,8 +2392,6 @@
           <w:numId w:val="6"/>
         </w:numPr>
       </w:pPr>
-      <w:bookmarkStart w:id="37" w:name="_GoBack"/>
-      <w:bookmarkEnd w:id="37"/>
       <w:r>
         <w:t>Konfigurationsdatei für Varnish wurde angepasst (nur EE mit Caching)</w:t>
       </w:r>
@@ -2556,7 +2584,7 @@
                             <w:rPr>
                               <w:noProof/>
                             </w:rPr>
-                            <w:t>4</w:t>
+                            <w:t>5</w:t>
                           </w:r>
                           <w:r>
                             <w:rPr>
@@ -2637,7 +2665,7 @@
                       <w:rPr>
                         <w:noProof/>
                       </w:rPr>
-                      <w:t>4</w:t>
+                      <w:t>5</w:t>
                     </w:r>
                     <w:r>
                       <w:rPr>
@@ -2761,34 +2789,16 @@
                             <w:t xml:space="preserve"> | </w:t>
                           </w:r>
                           <w:r>
-                            <w:t>Version: Dokument 1.</w:t>
+                            <w:t>Version</w:t>
+                          </w:r>
+                          <w:r>
+                            <w:t xml:space="preserve"> </w:t>
+                          </w:r>
+                          <w:r>
+                            <w:t>1.</w:t>
                           </w:r>
                           <w:r>
                             <w:t>0.0</w:t>
-                          </w:r>
-                          <w:r>
-                            <w:t xml:space="preserve">, </w:t>
-                          </w:r>
-                          <w:r>
-                            <w:t xml:space="preserve">Theme und </w:t>
-                          </w:r>
-                          <w:r>
-                            <w:t xml:space="preserve">Modul </w:t>
-                          </w:r>
-                          <w:r>
-                            <w:t>1</w:t>
-                          </w:r>
-                          <w:r>
-                            <w:t>.</w:t>
-                          </w:r>
-                          <w:r>
-                            <w:t>0</w:t>
-                          </w:r>
-                          <w:r>
-                            <w:t>.</w:t>
-                          </w:r>
-                          <w:r>
-                            <w:t>0</w:t>
                           </w:r>
                         </w:p>
                         <w:p>
@@ -2900,34 +2910,16 @@
                       <w:t xml:space="preserve"> | </w:t>
                     </w:r>
                     <w:r>
-                      <w:t>Version: Dokument 1.</w:t>
+                      <w:t>Version</w:t>
+                    </w:r>
+                    <w:r>
+                      <w:t xml:space="preserve"> </w:t>
+                    </w:r>
+                    <w:r>
+                      <w:t>1.</w:t>
                     </w:r>
                     <w:r>
                       <w:t>0.0</w:t>
-                    </w:r>
-                    <w:r>
-                      <w:t xml:space="preserve">, </w:t>
-                    </w:r>
-                    <w:r>
-                      <w:t xml:space="preserve">Theme und </w:t>
-                    </w:r>
-                    <w:r>
-                      <w:t xml:space="preserve">Modul </w:t>
-                    </w:r>
-                    <w:r>
-                      <w:t>1</w:t>
-                    </w:r>
-                    <w:r>
-                      <w:t>.</w:t>
-                    </w:r>
-                    <w:r>
-                      <w:t>0</w:t>
-                    </w:r>
-                    <w:r>
-                      <w:t>.</w:t>
-                    </w:r>
-                    <w:r>
-                      <w:t>0</w:t>
                     </w:r>
                   </w:p>
                   <w:p>
@@ -3078,16 +3070,16 @@
       <mc:AlternateContent>
         <mc:Choice Requires="wps">
           <w:drawing>
-            <wp:anchor distT="0" distB="0" distL="114300" distR="114300" simplePos="0" relativeHeight="251659776" behindDoc="0" locked="0" layoutInCell="1" allowOverlap="1" wp14:anchorId="5B15585C" wp14:editId="666DD086">
+            <wp:anchor distT="0" distB="0" distL="114300" distR="114300" simplePos="0" relativeHeight="251659776" behindDoc="0" locked="0" layoutInCell="1" allowOverlap="1" wp14:anchorId="5B15585C" wp14:editId="2525493F">
               <wp:simplePos x="0" y="0"/>
               <wp:positionH relativeFrom="column">
-                <wp:posOffset>-304165</wp:posOffset>
+                <wp:posOffset>-300355</wp:posOffset>
               </wp:positionH>
               <wp:positionV relativeFrom="paragraph">
-                <wp:posOffset>-164465</wp:posOffset>
+                <wp:posOffset>-325755</wp:posOffset>
               </wp:positionV>
-              <wp:extent cx="6312535" cy="320040"/>
-              <wp:effectExtent l="635" t="0" r="1905" b="0"/>
+              <wp:extent cx="6312535" cy="481965"/>
+              <wp:effectExtent l="0" t="0" r="0" b="0"/>
               <wp:wrapNone/>
               <wp:docPr id="1" name="Text Box 38"/>
               <wp:cNvGraphicFramePr>
@@ -3102,7 +3094,7 @@
                     <wps:spPr bwMode="auto">
                       <a:xfrm>
                         <a:off x="0" y="0"/>
-                        <a:ext cx="6312535" cy="320040"/>
+                        <a:ext cx="6312535" cy="481965"/>
                       </a:xfrm>
                       <a:prstGeom prst="rect">
                         <a:avLst/>
@@ -3149,25 +3141,7 @@
                             <w:t xml:space="preserve"> | </w:t>
                           </w:r>
                           <w:r>
-                            <w:t>Version: Dokument 1.0.0</w:t>
-                          </w:r>
-                          <w:r>
-                            <w:t xml:space="preserve">, </w:t>
-                          </w:r>
-                          <w:r>
-                            <w:t xml:space="preserve">Theme und </w:t>
-                          </w:r>
-                          <w:r>
-                            <w:t xml:space="preserve">Modul </w:t>
-                          </w:r>
-                          <w:r>
-                            <w:t>1.0</w:t>
-                          </w:r>
-                          <w:r>
-                            <w:t>.</w:t>
-                          </w:r>
-                          <w:r>
-                            <w:t>0</w:t>
+                            <w:t>Version 1.0.0</w:t>
                           </w:r>
                         </w:p>
                         <w:p>
@@ -3204,7 +3178,7 @@
               <v:stroke joinstyle="miter"/>
               <v:path gradientshapeok="t" o:connecttype="rect"/>
             </v:shapetype>
-            <v:shape id="Text Box 38" o:spid="_x0000_s1030" type="#_x0000_t202" style="position:absolute;left:0;text-align:left;margin-left:-23.95pt;margin-top:-12.95pt;width:497.05pt;height:25.2pt;z-index:251659776;visibility:visible;mso-wrap-style:square;mso-width-percent:0;mso-height-percent:0;mso-wrap-distance-left:9pt;mso-wrap-distance-top:0;mso-wrap-distance-right:9pt;mso-wrap-distance-bottom:0;mso-position-horizontal:absolute;mso-position-horizontal-relative:text;mso-position-vertical:absolute;mso-position-vertical-relative:text;mso-width-percent:0;mso-height-percent:0;mso-width-relative:page;mso-height-relative:page;v-text-anchor:top" o:gfxdata="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" filled="f" stroked="f">
+            <v:shape id="Text Box 38" o:spid="_x0000_s1030" type="#_x0000_t202" style="position:absolute;left:0;text-align:left;margin-left:-23.65pt;margin-top:-25.65pt;width:497.05pt;height:37.95pt;z-index:251659776;visibility:visible;mso-wrap-style:square;mso-width-percent:0;mso-height-percent:0;mso-wrap-distance-left:9pt;mso-wrap-distance-top:0;mso-wrap-distance-right:9pt;mso-wrap-distance-bottom:0;mso-position-horizontal:absolute;mso-position-horizontal-relative:text;mso-position-vertical:absolute;mso-position-vertical-relative:text;mso-width-percent:0;mso-height-percent:0;mso-width-relative:page;mso-height-relative:page;v-text-anchor:top" o:gfxdata="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" filled="f" stroked="f">
               <v:textbox>
                 <w:txbxContent>
                   <w:p>
@@ -3223,25 +3197,7 @@
                       <w:t xml:space="preserve"> | </w:t>
                     </w:r>
                     <w:r>
-                      <w:t>Version: Dokument 1.0.0</w:t>
-                    </w:r>
-                    <w:r>
-                      <w:t xml:space="preserve">, </w:t>
-                    </w:r>
-                    <w:r>
-                      <w:t xml:space="preserve">Theme und </w:t>
-                    </w:r>
-                    <w:r>
-                      <w:t xml:space="preserve">Modul </w:t>
-                    </w:r>
-                    <w:r>
-                      <w:t>1.0</w:t>
-                    </w:r>
-                    <w:r>
-                      <w:t>.</w:t>
-                    </w:r>
-                    <w:r>
-                      <w:t>0</w:t>
+                      <w:t>Version 1.0.0</w:t>
                     </w:r>
                   </w:p>
                   <w:p>
@@ -8803,7 +8759,7 @@
 </file>
 
 <file path=customXml/itemProps1.xml><?xml version="1.0" encoding="utf-8"?>
-<ds:datastoreItem xmlns:ds="http://schemas.openxmlformats.org/officeDocument/2006/customXml" ds:itemID="{1CBE3D1F-56BE-4362-B159-03E2448D4032}">
+<ds:datastoreItem xmlns:ds="http://schemas.openxmlformats.org/officeDocument/2006/customXml" ds:itemID="{E72E8B57-4CDB-4A1E-9702-ABD48695CE23}">
   <ds:schemaRefs>
     <ds:schemaRef ds:uri="http://schemas.openxmlformats.org/officeDocument/2006/bibliography"/>
   </ds:schemaRefs>

</xml_diff>

<commit_message>
added english documentation (.docx and .pdf)
</commit_message>
<xml_diff>
--- a/documentation/install_de.docx
+++ b/documentation/install_de.docx
@@ -10,6 +10,8 @@
         </w:rPr>
       </w:pPr>
       <w:bookmarkStart w:id="0" w:name="_Toc158887471"/>
+      <w:bookmarkStart w:id="1" w:name="_GoBack"/>
+      <w:bookmarkEnd w:id="1"/>
       <w:r>
         <w:rPr>
           <w:lang w:val="de-DE"/>
@@ -151,9 +153,9 @@
           <w:lang w:val="de-DE"/>
         </w:rPr>
       </w:pPr>
-      <w:bookmarkStart w:id="1" w:name="_Toc165112072"/>
-      <w:bookmarkStart w:id="2" w:name="_Toc185061112"/>
-      <w:bookmarkStart w:id="3" w:name="_Toc360191560"/>
+      <w:bookmarkStart w:id="2" w:name="_Toc165112072"/>
+      <w:bookmarkStart w:id="3" w:name="_Toc185061112"/>
+      <w:bookmarkStart w:id="4" w:name="_Toc361651582"/>
       <w:r>
         <w:rPr>
           <w:lang w:val="de-DE"/>
@@ -162,9 +164,9 @@
         <w:t>Copyright</w:t>
       </w:r>
       <w:bookmarkEnd w:id="0"/>
-      <w:bookmarkEnd w:id="1"/>
       <w:bookmarkEnd w:id="2"/>
       <w:bookmarkEnd w:id="3"/>
+      <w:bookmarkEnd w:id="4"/>
     </w:p>
     <w:p>
       <w:r>
@@ -331,31 +333,31 @@
           <w:lang w:val="de-DE"/>
         </w:rPr>
       </w:pPr>
-      <w:bookmarkStart w:id="4" w:name="_Toc158887472"/>
-      <w:bookmarkStart w:id="5" w:name="_Toc165112073"/>
-      <w:bookmarkStart w:id="6" w:name="_Toc185061113"/>
-      <w:bookmarkStart w:id="7" w:name="_Toc189641415"/>
-      <w:bookmarkStart w:id="8" w:name="_Toc223771708"/>
-      <w:bookmarkStart w:id="9" w:name="_Toc223935712"/>
-      <w:bookmarkStart w:id="10" w:name="_Toc230412497"/>
-      <w:bookmarkStart w:id="11" w:name="_Toc158887473"/>
-      <w:bookmarkStart w:id="12" w:name="_Toc165112074"/>
-      <w:bookmarkStart w:id="13" w:name="_Toc185061114"/>
-      <w:bookmarkStart w:id="14" w:name="_Toc360191561"/>
+      <w:bookmarkStart w:id="5" w:name="_Toc158887472"/>
+      <w:bookmarkStart w:id="6" w:name="_Toc165112073"/>
+      <w:bookmarkStart w:id="7" w:name="_Toc185061113"/>
+      <w:bookmarkStart w:id="8" w:name="_Toc189641415"/>
+      <w:bookmarkStart w:id="9" w:name="_Toc223771708"/>
+      <w:bookmarkStart w:id="10" w:name="_Toc223935712"/>
+      <w:bookmarkStart w:id="11" w:name="_Toc230412497"/>
+      <w:bookmarkStart w:id="12" w:name="_Toc361651583"/>
+      <w:bookmarkStart w:id="13" w:name="_Toc158887473"/>
+      <w:bookmarkStart w:id="14" w:name="_Toc165112074"/>
+      <w:bookmarkStart w:id="15" w:name="_Toc185061114"/>
       <w:r>
         <w:rPr>
           <w:lang w:val="de-DE"/>
         </w:rPr>
         <w:t>Konventionen</w:t>
       </w:r>
-      <w:bookmarkEnd w:id="4"/>
       <w:bookmarkEnd w:id="5"/>
       <w:bookmarkEnd w:id="6"/>
       <w:bookmarkEnd w:id="7"/>
       <w:bookmarkEnd w:id="8"/>
       <w:bookmarkEnd w:id="9"/>
       <w:bookmarkEnd w:id="10"/>
-      <w:bookmarkEnd w:id="14"/>
+      <w:bookmarkEnd w:id="11"/>
+      <w:bookmarkEnd w:id="12"/>
     </w:p>
     <w:p>
       <w:r>
@@ -401,7 +403,13 @@
     <w:p>
       <w:r>
         <w:tab/>
-        <w:t>Für Eingabefelder und Navigationsschritte</w:t>
+        <w:t xml:space="preserve">Für </w:t>
+      </w:r>
+      <w:r>
+        <w:t>Steuerelemente</w:t>
+      </w:r>
+      <w:r>
+        <w:t xml:space="preserve"> und Navigationsschritte</w:t>
       </w:r>
     </w:p>
     <w:p>
@@ -425,17 +433,17 @@
           <w:lang w:val="de-DE"/>
         </w:rPr>
       </w:pPr>
-      <w:bookmarkStart w:id="15" w:name="_Toc360191562"/>
+      <w:bookmarkStart w:id="16" w:name="_Toc361651584"/>
       <w:r>
         <w:rPr>
           <w:lang w:val="de-DE"/>
         </w:rPr>
         <w:t>Impressum</w:t>
       </w:r>
-      <w:bookmarkEnd w:id="11"/>
-      <w:bookmarkEnd w:id="12"/>
       <w:bookmarkEnd w:id="13"/>
+      <w:bookmarkEnd w:id="14"/>
       <w:bookmarkEnd w:id="15"/>
+      <w:bookmarkEnd w:id="16"/>
     </w:p>
     <w:p>
       <w:r>
@@ -509,10 +517,10 @@
       <w:r>
         <w:br w:type="page"/>
       </w:r>
-      <w:bookmarkStart w:id="16" w:name="_Toc158887474"/>
-      <w:bookmarkStart w:id="17" w:name="_Toc165112075"/>
-      <w:bookmarkStart w:id="18" w:name="_Toc185061115"/>
-      <w:bookmarkStart w:id="19" w:name="_Toc189641417"/>
+      <w:bookmarkStart w:id="17" w:name="_Toc158887474"/>
+      <w:bookmarkStart w:id="18" w:name="_Toc165112075"/>
+      <w:bookmarkStart w:id="19" w:name="_Toc185061115"/>
+      <w:bookmarkStart w:id="20" w:name="_Toc189641417"/>
       <w:r>
         <w:rPr>
           <w:b/>
@@ -522,8 +530,8 @@
         <w:lastRenderedPageBreak/>
         <w:t>Inhalts</w:t>
       </w:r>
-      <w:bookmarkEnd w:id="16"/>
       <w:bookmarkEnd w:id="17"/>
+      <w:bookmarkEnd w:id="18"/>
       <w:r>
         <w:rPr>
           <w:b/>
@@ -532,8 +540,8 @@
         </w:rPr>
         <w:t>verzeichnis</w:t>
       </w:r>
-      <w:bookmarkEnd w:id="18"/>
       <w:bookmarkEnd w:id="19"/>
+      <w:bookmarkEnd w:id="20"/>
     </w:p>
     <w:p>
       <w:pPr>
@@ -581,7 +589,7 @@
         </w:rPr>
         <w:fldChar w:fldCharType="separate"/>
       </w:r>
-      <w:hyperlink w:anchor="_Toc360191560" w:history="1">
+      <w:hyperlink w:anchor="_Toc361651582" w:history="1">
         <w:r>
           <w:rPr>
             <w:rStyle w:val="Hyperlink"/>
@@ -608,7 +616,7 @@
             <w:noProof/>
             <w:webHidden/>
           </w:rPr>
-          <w:instrText xml:space="preserve"> PAGEREF _Toc360191560 \h </w:instrText>
+          <w:instrText xml:space="preserve"> PAGEREF _Toc361651582 \h </w:instrText>
         </w:r>
         <w:r>
           <w:rPr>
@@ -652,7 +660,7 @@
           <w:szCs w:val="22"/>
         </w:rPr>
       </w:pPr>
-      <w:hyperlink w:anchor="_Toc360191561" w:history="1">
+      <w:hyperlink w:anchor="_Toc361651583" w:history="1">
         <w:r>
           <w:rPr>
             <w:rStyle w:val="Hyperlink"/>
@@ -679,7 +687,7 @@
             <w:noProof/>
             <w:webHidden/>
           </w:rPr>
-          <w:instrText xml:space="preserve"> PAGEREF _Toc360191561 \h </w:instrText>
+          <w:instrText xml:space="preserve"> PAGEREF _Toc361651583 \h </w:instrText>
         </w:r>
         <w:r>
           <w:rPr>
@@ -723,7 +731,7 @@
           <w:szCs w:val="22"/>
         </w:rPr>
       </w:pPr>
-      <w:hyperlink w:anchor="_Toc360191562" w:history="1">
+      <w:hyperlink w:anchor="_Toc361651584" w:history="1">
         <w:r>
           <w:rPr>
             <w:rStyle w:val="Hyperlink"/>
@@ -750,7 +758,7 @@
             <w:noProof/>
             <w:webHidden/>
           </w:rPr>
-          <w:instrText xml:space="preserve"> PAGEREF _Toc360191562 \h </w:instrText>
+          <w:instrText xml:space="preserve"> PAGEREF _Toc361651584 \h </w:instrText>
         </w:r>
         <w:r>
           <w:rPr>
@@ -794,7 +802,7 @@
           <w:szCs w:val="22"/>
         </w:rPr>
       </w:pPr>
-      <w:hyperlink w:anchor="_Toc360191563" w:history="1">
+      <w:hyperlink w:anchor="_Toc361651585" w:history="1">
         <w:r>
           <w:rPr>
             <w:rStyle w:val="Hyperlink"/>
@@ -821,7 +829,7 @@
             <w:noProof/>
             <w:webHidden/>
           </w:rPr>
-          <w:instrText xml:space="preserve"> PAGEREF _Toc360191563 \h </w:instrText>
+          <w:instrText xml:space="preserve"> PAGEREF _Toc361651585 \h </w:instrText>
         </w:r>
         <w:r>
           <w:rPr>
@@ -866,7 +874,7 @@
           <w:szCs w:val="22"/>
         </w:rPr>
       </w:pPr>
-      <w:hyperlink w:anchor="_Toc360191564" w:history="1">
+      <w:hyperlink w:anchor="_Toc361651586" w:history="1">
         <w:r>
           <w:rPr>
             <w:rStyle w:val="Hyperlink"/>
@@ -910,7 +918,7 @@
             <w:noProof/>
             <w:webHidden/>
           </w:rPr>
-          <w:instrText xml:space="preserve"> PAGEREF _Toc360191564 \h </w:instrText>
+          <w:instrText xml:space="preserve"> PAGEREF _Toc361651586 \h </w:instrText>
         </w:r>
         <w:r>
           <w:rPr>
@@ -955,7 +963,7 @@
           <w:szCs w:val="22"/>
         </w:rPr>
       </w:pPr>
-      <w:hyperlink w:anchor="_Toc360191565" w:history="1">
+      <w:hyperlink w:anchor="_Toc361651587" w:history="1">
         <w:r>
           <w:rPr>
             <w:rStyle w:val="Hyperlink"/>
@@ -998,7 +1006,7 @@
             <w:noProof/>
             <w:webHidden/>
           </w:rPr>
-          <w:instrText xml:space="preserve"> PAGEREF _Toc360191565 \h </w:instrText>
+          <w:instrText xml:space="preserve"> PAGEREF _Toc361651587 \h </w:instrText>
         </w:r>
         <w:r>
           <w:rPr>
@@ -1043,7 +1051,7 @@
           <w:szCs w:val="22"/>
         </w:rPr>
       </w:pPr>
-      <w:hyperlink w:anchor="_Toc360191566" w:history="1">
+      <w:hyperlink w:anchor="_Toc361651588" w:history="1">
         <w:r>
           <w:rPr>
             <w:rStyle w:val="Hyperlink"/>
@@ -1086,7 +1094,7 @@
             <w:noProof/>
             <w:webHidden/>
           </w:rPr>
-          <w:instrText xml:space="preserve"> PAGEREF _Toc360191566 \h </w:instrText>
+          <w:instrText xml:space="preserve"> PAGEREF _Toc361651588 \h </w:instrText>
         </w:r>
         <w:r>
           <w:rPr>
@@ -1131,7 +1139,7 @@
           <w:szCs w:val="22"/>
         </w:rPr>
       </w:pPr>
-      <w:hyperlink w:anchor="_Toc360191567" w:history="1">
+      <w:hyperlink w:anchor="_Toc361651589" w:history="1">
         <w:r>
           <w:rPr>
             <w:rStyle w:val="Hyperlink"/>
@@ -1174,7 +1182,7 @@
             <w:noProof/>
             <w:webHidden/>
           </w:rPr>
-          <w:instrText xml:space="preserve"> PAGEREF _Toc360191567 \h </w:instrText>
+          <w:instrText xml:space="preserve"> PAGEREF _Toc361651589 \h </w:instrText>
         </w:r>
         <w:r>
           <w:rPr>
@@ -1219,7 +1227,7 @@
           <w:szCs w:val="22"/>
         </w:rPr>
       </w:pPr>
-      <w:hyperlink w:anchor="_Toc360191568" w:history="1">
+      <w:hyperlink w:anchor="_Toc361651590" w:history="1">
         <w:r>
           <w:rPr>
             <w:rStyle w:val="Hyperlink"/>
@@ -1262,7 +1270,7 @@
             <w:noProof/>
             <w:webHidden/>
           </w:rPr>
-          <w:instrText xml:space="preserve"> PAGEREF _Toc360191568 \h </w:instrText>
+          <w:instrText xml:space="preserve"> PAGEREF _Toc361651590 \h </w:instrText>
         </w:r>
         <w:r>
           <w:rPr>
@@ -1307,7 +1315,7 @@
           <w:szCs w:val="22"/>
         </w:rPr>
       </w:pPr>
-      <w:hyperlink w:anchor="_Toc360191569" w:history="1">
+      <w:hyperlink w:anchor="_Toc361651591" w:history="1">
         <w:r>
           <w:rPr>
             <w:rStyle w:val="Hyperlink"/>
@@ -1350,7 +1358,7 @@
             <w:noProof/>
             <w:webHidden/>
           </w:rPr>
-          <w:instrText xml:space="preserve"> PAGEREF _Toc360191569 \h </w:instrText>
+          <w:instrText xml:space="preserve"> PAGEREF _Toc361651591 \h </w:instrText>
         </w:r>
         <w:r>
           <w:rPr>
@@ -1412,7 +1420,7 @@
         </w:rPr>
         <w:br w:type="page"/>
       </w:r>
-      <w:bookmarkStart w:id="20" w:name="_Toc360191563"/>
+      <w:bookmarkStart w:id="21" w:name="_Toc361651585"/>
       <w:r>
         <w:rPr>
           <w:color w:val="000000"/>
@@ -1435,7 +1443,7 @@
         </w:rPr>
         <w:t xml:space="preserve"> benutzen</w:t>
       </w:r>
-      <w:bookmarkEnd w:id="20"/>
+      <w:bookmarkEnd w:id="21"/>
     </w:p>
     <w:p>
       <w:r>
@@ -1564,20 +1572,20 @@
           <w:lang w:val="de-DE"/>
         </w:rPr>
       </w:pPr>
-      <w:bookmarkStart w:id="21" w:name="_Toc337645509"/>
-      <w:bookmarkStart w:id="22" w:name="_Toc337651797"/>
-      <w:bookmarkStart w:id="23" w:name="_Toc349642075"/>
-      <w:bookmarkStart w:id="24" w:name="_Toc349643154"/>
-      <w:bookmarkStart w:id="25" w:name="_Toc354657452"/>
-      <w:bookmarkStart w:id="26" w:name="_Toc355611714"/>
-      <w:bookmarkStart w:id="27" w:name="_Ref196626766"/>
-      <w:bookmarkStart w:id="28" w:name="_Toc360191564"/>
-      <w:bookmarkEnd w:id="21"/>
+      <w:bookmarkStart w:id="22" w:name="_Toc337645509"/>
+      <w:bookmarkStart w:id="23" w:name="_Toc337651797"/>
+      <w:bookmarkStart w:id="24" w:name="_Toc349642075"/>
+      <w:bookmarkStart w:id="25" w:name="_Toc349643154"/>
+      <w:bookmarkStart w:id="26" w:name="_Toc354657452"/>
+      <w:bookmarkStart w:id="27" w:name="_Toc355611714"/>
+      <w:bookmarkStart w:id="28" w:name="_Ref196626766"/>
+      <w:bookmarkStart w:id="29" w:name="_Toc361651586"/>
       <w:bookmarkEnd w:id="22"/>
       <w:bookmarkEnd w:id="23"/>
       <w:bookmarkEnd w:id="24"/>
       <w:bookmarkEnd w:id="25"/>
       <w:bookmarkEnd w:id="26"/>
+      <w:bookmarkEnd w:id="27"/>
       <w:r>
         <w:rPr>
           <w:lang w:val="de-DE"/>
@@ -1590,7 +1598,7 @@
         </w:rPr>
         <w:t>ateie</w:t>
       </w:r>
-      <w:bookmarkEnd w:id="27"/>
+      <w:bookmarkEnd w:id="28"/>
       <w:r>
         <w:rPr>
           <w:lang w:val="de-DE"/>
@@ -1609,7 +1617,7 @@
         </w:rPr>
         <w:t>kopieren</w:t>
       </w:r>
-      <w:bookmarkEnd w:id="28"/>
+      <w:bookmarkEnd w:id="29"/>
     </w:p>
     <w:p>
       <w:r>
@@ -1710,9 +1718,9 @@
           <w:lang w:val="de-DE"/>
         </w:rPr>
       </w:pPr>
-      <w:bookmarkStart w:id="29" w:name="_Ref196626926"/>
-      <w:bookmarkStart w:id="30" w:name="_Ref196626940"/>
-      <w:bookmarkStart w:id="31" w:name="_Toc360191565"/>
+      <w:bookmarkStart w:id="30" w:name="_Ref196626926"/>
+      <w:bookmarkStart w:id="31" w:name="_Toc361651587"/>
+      <w:bookmarkStart w:id="32" w:name="_Ref196626940"/>
       <w:r>
         <w:rPr>
           <w:color w:val="auto"/>
@@ -1720,7 +1728,7 @@
         </w:rPr>
         <w:t xml:space="preserve">Modul </w:t>
       </w:r>
-      <w:bookmarkEnd w:id="29"/>
+      <w:bookmarkEnd w:id="30"/>
       <w:r>
         <w:rPr>
           <w:color w:val="auto"/>
@@ -1847,8 +1855,8 @@
           <w:lang w:val="de-DE"/>
         </w:rPr>
       </w:pPr>
-      <w:bookmarkStart w:id="32" w:name="_Ref231203733"/>
-      <w:bookmarkStart w:id="33" w:name="_Toc360191566"/>
+      <w:bookmarkStart w:id="33" w:name="_Toc361651588"/>
+      <w:bookmarkStart w:id="34" w:name="_Ref231203733"/>
       <w:r>
         <w:rPr>
           <w:color w:val="auto"/>
@@ -1921,15 +1929,15 @@
           <w:lang w:val="de-DE"/>
         </w:rPr>
       </w:pPr>
-      <w:bookmarkStart w:id="34" w:name="_Toc360191567"/>
-      <w:bookmarkEnd w:id="32"/>
+      <w:bookmarkStart w:id="35" w:name="_Toc361651589"/>
+      <w:bookmarkEnd w:id="34"/>
       <w:r>
         <w:rPr>
           <w:lang w:val="de-DE"/>
         </w:rPr>
         <w:t>Konfigurationsdatei für Varnish anpassen (nur EE)</w:t>
       </w:r>
-      <w:bookmarkEnd w:id="34"/>
+      <w:bookmarkEnd w:id="35"/>
     </w:p>
     <w:p>
       <w:r>
@@ -2048,8 +2056,30 @@
         <w:rPr>
           <w:rStyle w:val="DateinamenundPfadeZchn"/>
         </w:rPr>
-        <w:t>/etc/varnish/default.vcl</w:t>
-      </w:r>
+        <w:t>/</w:t>
+      </w:r>
+      <w:proofErr w:type="spellStart"/>
+      <w:r>
+        <w:rPr>
+          <w:rStyle w:val="DateinamenundPfadeZchn"/>
+        </w:rPr>
+        <w:t>etc</w:t>
+      </w:r>
+      <w:proofErr w:type="spellEnd"/>
+      <w:r>
+        <w:rPr>
+          <w:rStyle w:val="DateinamenundPfadeZchn"/>
+        </w:rPr>
+        <w:t>/</w:t>
+      </w:r>
+      <w:proofErr w:type="spellStart"/>
+      <w:r>
+        <w:rPr>
+          <w:rStyle w:val="DateinamenundPfadeZchn"/>
+        </w:rPr>
+        <w:t>varnish</w:t>
+      </w:r>
+      <w:proofErr w:type="spellEnd"/>
       <w:r>
         <w:t xml:space="preserve"> gespeichert ist.</w:t>
       </w:r>
@@ -2197,15 +2227,15 @@
           <w:lang w:val="de-DE"/>
         </w:rPr>
       </w:pPr>
-      <w:bookmarkStart w:id="35" w:name="_Toc360191568"/>
+      <w:bookmarkStart w:id="36" w:name="_Toc361651590"/>
       <w:r>
         <w:rPr>
           <w:lang w:val="de-DE"/>
         </w:rPr>
         <w:t>Temporäre Dateien löschen</w:t>
       </w:r>
-      <w:bookmarkEnd w:id="30"/>
-      <w:bookmarkEnd w:id="35"/>
+      <w:bookmarkEnd w:id="32"/>
+      <w:bookmarkEnd w:id="36"/>
     </w:p>
     <w:p>
       <w:r>
@@ -2252,14 +2282,14 @@
           <w:lang w:val="de-DE"/>
         </w:rPr>
       </w:pPr>
-      <w:bookmarkStart w:id="36" w:name="_Toc360191569"/>
+      <w:bookmarkStart w:id="37" w:name="_Toc361651591"/>
       <w:r>
         <w:rPr>
           <w:lang w:val="de-DE"/>
         </w:rPr>
         <w:t>Abschließende Checkliste</w:t>
       </w:r>
-      <w:bookmarkEnd w:id="36"/>
+      <w:bookmarkEnd w:id="37"/>
     </w:p>
     <w:p>
       <w:r>
@@ -2362,8 +2392,6 @@
           <w:numId w:val="6"/>
         </w:numPr>
       </w:pPr>
-      <w:bookmarkStart w:id="37" w:name="_GoBack"/>
-      <w:bookmarkEnd w:id="37"/>
       <w:r>
         <w:t>Konfigurationsdatei für Varnish wurde angepasst (nur EE mit Caching)</w:t>
       </w:r>
@@ -2556,7 +2584,7 @@
                             <w:rPr>
                               <w:noProof/>
                             </w:rPr>
-                            <w:t>4</w:t>
+                            <w:t>5</w:t>
                           </w:r>
                           <w:r>
                             <w:rPr>
@@ -2637,7 +2665,7 @@
                       <w:rPr>
                         <w:noProof/>
                       </w:rPr>
-                      <w:t>4</w:t>
+                      <w:t>5</w:t>
                     </w:r>
                     <w:r>
                       <w:rPr>
@@ -2761,34 +2789,16 @@
                             <w:t xml:space="preserve"> | </w:t>
                           </w:r>
                           <w:r>
-                            <w:t>Version: Dokument 1.</w:t>
+                            <w:t>Version</w:t>
+                          </w:r>
+                          <w:r>
+                            <w:t xml:space="preserve"> </w:t>
+                          </w:r>
+                          <w:r>
+                            <w:t>1.</w:t>
                           </w:r>
                           <w:r>
                             <w:t>0.0</w:t>
-                          </w:r>
-                          <w:r>
-                            <w:t xml:space="preserve">, </w:t>
-                          </w:r>
-                          <w:r>
-                            <w:t xml:space="preserve">Theme und </w:t>
-                          </w:r>
-                          <w:r>
-                            <w:t xml:space="preserve">Modul </w:t>
-                          </w:r>
-                          <w:r>
-                            <w:t>1</w:t>
-                          </w:r>
-                          <w:r>
-                            <w:t>.</w:t>
-                          </w:r>
-                          <w:r>
-                            <w:t>0</w:t>
-                          </w:r>
-                          <w:r>
-                            <w:t>.</w:t>
-                          </w:r>
-                          <w:r>
-                            <w:t>0</w:t>
                           </w:r>
                         </w:p>
                         <w:p>
@@ -2900,34 +2910,16 @@
                       <w:t xml:space="preserve"> | </w:t>
                     </w:r>
                     <w:r>
-                      <w:t>Version: Dokument 1.</w:t>
+                      <w:t>Version</w:t>
+                    </w:r>
+                    <w:r>
+                      <w:t xml:space="preserve"> </w:t>
+                    </w:r>
+                    <w:r>
+                      <w:t>1.</w:t>
                     </w:r>
                     <w:r>
                       <w:t>0.0</w:t>
-                    </w:r>
-                    <w:r>
-                      <w:t xml:space="preserve">, </w:t>
-                    </w:r>
-                    <w:r>
-                      <w:t xml:space="preserve">Theme und </w:t>
-                    </w:r>
-                    <w:r>
-                      <w:t xml:space="preserve">Modul </w:t>
-                    </w:r>
-                    <w:r>
-                      <w:t>1</w:t>
-                    </w:r>
-                    <w:r>
-                      <w:t>.</w:t>
-                    </w:r>
-                    <w:r>
-                      <w:t>0</w:t>
-                    </w:r>
-                    <w:r>
-                      <w:t>.</w:t>
-                    </w:r>
-                    <w:r>
-                      <w:t>0</w:t>
                     </w:r>
                   </w:p>
                   <w:p>
@@ -3078,16 +3070,16 @@
       <mc:AlternateContent>
         <mc:Choice Requires="wps">
           <w:drawing>
-            <wp:anchor distT="0" distB="0" distL="114300" distR="114300" simplePos="0" relativeHeight="251659776" behindDoc="0" locked="0" layoutInCell="1" allowOverlap="1" wp14:anchorId="5B15585C" wp14:editId="666DD086">
+            <wp:anchor distT="0" distB="0" distL="114300" distR="114300" simplePos="0" relativeHeight="251659776" behindDoc="0" locked="0" layoutInCell="1" allowOverlap="1" wp14:anchorId="5B15585C" wp14:editId="2525493F">
               <wp:simplePos x="0" y="0"/>
               <wp:positionH relativeFrom="column">
-                <wp:posOffset>-304165</wp:posOffset>
+                <wp:posOffset>-300355</wp:posOffset>
               </wp:positionH>
               <wp:positionV relativeFrom="paragraph">
-                <wp:posOffset>-164465</wp:posOffset>
+                <wp:posOffset>-325755</wp:posOffset>
               </wp:positionV>
-              <wp:extent cx="6312535" cy="320040"/>
-              <wp:effectExtent l="635" t="0" r="1905" b="0"/>
+              <wp:extent cx="6312535" cy="481965"/>
+              <wp:effectExtent l="0" t="0" r="0" b="0"/>
               <wp:wrapNone/>
               <wp:docPr id="1" name="Text Box 38"/>
               <wp:cNvGraphicFramePr>
@@ -3102,7 +3094,7 @@
                     <wps:spPr bwMode="auto">
                       <a:xfrm>
                         <a:off x="0" y="0"/>
-                        <a:ext cx="6312535" cy="320040"/>
+                        <a:ext cx="6312535" cy="481965"/>
                       </a:xfrm>
                       <a:prstGeom prst="rect">
                         <a:avLst/>
@@ -3149,25 +3141,7 @@
                             <w:t xml:space="preserve"> | </w:t>
                           </w:r>
                           <w:r>
-                            <w:t>Version: Dokument 1.0.0</w:t>
-                          </w:r>
-                          <w:r>
-                            <w:t xml:space="preserve">, </w:t>
-                          </w:r>
-                          <w:r>
-                            <w:t xml:space="preserve">Theme und </w:t>
-                          </w:r>
-                          <w:r>
-                            <w:t xml:space="preserve">Modul </w:t>
-                          </w:r>
-                          <w:r>
-                            <w:t>1.0</w:t>
-                          </w:r>
-                          <w:r>
-                            <w:t>.</w:t>
-                          </w:r>
-                          <w:r>
-                            <w:t>0</w:t>
+                            <w:t>Version 1.0.0</w:t>
                           </w:r>
                         </w:p>
                         <w:p>
@@ -3204,7 +3178,7 @@
               <v:stroke joinstyle="miter"/>
               <v:path gradientshapeok="t" o:connecttype="rect"/>
             </v:shapetype>
-            <v:shape id="Text Box 38" o:spid="_x0000_s1030" type="#_x0000_t202" style="position:absolute;left:0;text-align:left;margin-left:-23.95pt;margin-top:-12.95pt;width:497.05pt;height:25.2pt;z-index:251659776;visibility:visible;mso-wrap-style:square;mso-width-percent:0;mso-height-percent:0;mso-wrap-distance-left:9pt;mso-wrap-distance-top:0;mso-wrap-distance-right:9pt;mso-wrap-distance-bottom:0;mso-position-horizontal:absolute;mso-position-horizontal-relative:text;mso-position-vertical:absolute;mso-position-vertical-relative:text;mso-width-percent:0;mso-height-percent:0;mso-width-relative:page;mso-height-relative:page;v-text-anchor:top" o:gfxdata="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" filled="f" stroked="f">
+            <v:shape id="Text Box 38" o:spid="_x0000_s1030" type="#_x0000_t202" style="position:absolute;left:0;text-align:left;margin-left:-23.65pt;margin-top:-25.65pt;width:497.05pt;height:37.95pt;z-index:251659776;visibility:visible;mso-wrap-style:square;mso-width-percent:0;mso-height-percent:0;mso-wrap-distance-left:9pt;mso-wrap-distance-top:0;mso-wrap-distance-right:9pt;mso-wrap-distance-bottom:0;mso-position-horizontal:absolute;mso-position-horizontal-relative:text;mso-position-vertical:absolute;mso-position-vertical-relative:text;mso-width-percent:0;mso-height-percent:0;mso-width-relative:page;mso-height-relative:page;v-text-anchor:top" o:gfxdata="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" filled="f" stroked="f">
               <v:textbox>
                 <w:txbxContent>
                   <w:p>
@@ -3223,25 +3197,7 @@
                       <w:t xml:space="preserve"> | </w:t>
                     </w:r>
                     <w:r>
-                      <w:t>Version: Dokument 1.0.0</w:t>
-                    </w:r>
-                    <w:r>
-                      <w:t xml:space="preserve">, </w:t>
-                    </w:r>
-                    <w:r>
-                      <w:t xml:space="preserve">Theme und </w:t>
-                    </w:r>
-                    <w:r>
-                      <w:t xml:space="preserve">Modul </w:t>
-                    </w:r>
-                    <w:r>
-                      <w:t>1.0</w:t>
-                    </w:r>
-                    <w:r>
-                      <w:t>.</w:t>
-                    </w:r>
-                    <w:r>
-                      <w:t>0</w:t>
+                      <w:t>Version 1.0.0</w:t>
                     </w:r>
                   </w:p>
                   <w:p>
@@ -8803,7 +8759,7 @@
 </file>
 
 <file path=customXml/itemProps1.xml><?xml version="1.0" encoding="utf-8"?>
-<ds:datastoreItem xmlns:ds="http://schemas.openxmlformats.org/officeDocument/2006/customXml" ds:itemID="{1CBE3D1F-56BE-4362-B159-03E2448D4032}">
+<ds:datastoreItem xmlns:ds="http://schemas.openxmlformats.org/officeDocument/2006/customXml" ds:itemID="{E72E8B57-4CDB-4A1E-9702-ABD48695CE23}">
   <ds:schemaRefs>
     <ds:schemaRef ds:uri="http://schemas.openxmlformats.org/officeDocument/2006/bibliography"/>
   </ds:schemaRefs>

</xml_diff>

<commit_message>
Updated installation guides for Mobile Theme 1.3.0 (cherry picked from commit 32e4cc0)
</commit_message>
<xml_diff>
--- a/documentation/install_de.docx
+++ b/documentation/install_de.docx
@@ -153,7 +153,7 @@
       </w:pPr>
       <w:bookmarkStart w:id="1" w:name="_Toc165112072"/>
       <w:bookmarkStart w:id="2" w:name="_Toc185061112"/>
-      <w:bookmarkStart w:id="3" w:name="_Toc370303072"/>
+      <w:bookmarkStart w:id="3" w:name="_Toc399157395"/>
       <w:r>
         <w:rPr>
           <w:lang w:val="de-DE"/>
@@ -183,7 +183,7 @@
         <w:rPr>
           <w:noProof/>
         </w:rPr>
-        <w:t>2013</w:t>
+        <w:t>2014</w:t>
       </w:r>
       <w:r>
         <w:fldChar w:fldCharType="end"/>
@@ -256,7 +256,21 @@
         <w:rPr>
           <w:rStyle w:val="BesuchterHyperlink"/>
         </w:rPr>
-        <w:t>Eine Dekompilierung des Quellcodes, unerlaubte Vervielfältigung sowie die Weitergabe an</w:t>
+        <w:t xml:space="preserve">Eine </w:t>
+      </w:r>
+      <w:proofErr w:type="spellStart"/>
+      <w:r>
+        <w:rPr>
+          <w:rStyle w:val="BesuchterHyperlink"/>
+        </w:rPr>
+        <w:t>Dekompilierung</w:t>
+      </w:r>
+      <w:proofErr w:type="spellEnd"/>
+      <w:r>
+        <w:rPr>
+          <w:rStyle w:val="BesuchterHyperlink"/>
+        </w:rPr>
+        <w:t xml:space="preserve"> des Quellcodes, unerlaubte Vervielfältigung sowie die Weitergabe an</w:t>
       </w:r>
     </w:p>
     <w:p>
@@ -341,7 +355,7 @@
       <w:bookmarkStart w:id="11" w:name="_Toc158887473"/>
       <w:bookmarkStart w:id="12" w:name="_Toc165112074"/>
       <w:bookmarkStart w:id="13" w:name="_Toc185061114"/>
-      <w:bookmarkStart w:id="14" w:name="_Toc370303073"/>
+      <w:bookmarkStart w:id="14" w:name="_Toc399157396"/>
       <w:r>
         <w:rPr>
           <w:lang w:val="de-DE"/>
@@ -431,7 +445,7 @@
           <w:lang w:val="de-DE"/>
         </w:rPr>
       </w:pPr>
-      <w:bookmarkStart w:id="15" w:name="_Toc370303074"/>
+      <w:bookmarkStart w:id="15" w:name="_Toc399157397"/>
       <w:r>
         <w:rPr>
           <w:lang w:val="de-DE"/>
@@ -449,8 +463,13 @@
       </w:r>
     </w:p>
     <w:p>
-      <w:r>
-        <w:t>Bertoldstraße 48</w:t>
+      <w:proofErr w:type="spellStart"/>
+      <w:r>
+        <w:t>Bertoldstraße</w:t>
+      </w:r>
+      <w:proofErr w:type="spellEnd"/>
+      <w:r>
+        <w:t xml:space="preserve"> 48</w:t>
       </w:r>
     </w:p>
     <w:p>
@@ -483,8 +502,13 @@
         <w:t xml:space="preserve">Aufsichtsrat: </w:t>
       </w:r>
       <w:r>
-        <w:t>Michael Schlenk</w:t>
-      </w:r>
+        <w:t xml:space="preserve">Michael </w:t>
+      </w:r>
+      <w:proofErr w:type="spellStart"/>
+      <w:r>
+        <w:t>Schlenk</w:t>
+      </w:r>
+      <w:proofErr w:type="spellEnd"/>
       <w:r>
         <w:t xml:space="preserve"> (Vorsitzender)</w:t>
       </w:r>
@@ -496,7 +520,15 @@
     </w:p>
     <w:p>
       <w:r>
-        <w:t>Amtsgericht Freiburg i. Brg.</w:t>
+        <w:t xml:space="preserve">Amtsgericht Freiburg i. </w:t>
+      </w:r>
+      <w:proofErr w:type="spellStart"/>
+      <w:r>
+        <w:t>Brg</w:t>
+      </w:r>
+      <w:proofErr w:type="spellEnd"/>
+      <w:r>
+        <w:t>.</w:t>
       </w:r>
     </w:p>
     <w:p>
@@ -593,7 +625,7 @@
         </w:rPr>
         <w:fldChar w:fldCharType="separate"/>
       </w:r>
-      <w:hyperlink w:anchor="_Toc370303072" w:history="1">
+      <w:hyperlink w:anchor="_Toc399157395" w:history="1">
         <w:r>
           <w:rPr>
             <w:rStyle w:val="Hyperlink"/>
@@ -620,7 +652,7 @@
             <w:noProof/>
             <w:webHidden/>
           </w:rPr>
-          <w:instrText xml:space="preserve"> PAGEREF _Toc370303072 \h </w:instrText>
+          <w:instrText xml:space="preserve"> PAGEREF _Toc399157395 \h </w:instrText>
         </w:r>
         <w:r>
           <w:rPr>
@@ -664,7 +696,7 @@
           <w:szCs w:val="22"/>
         </w:rPr>
       </w:pPr>
-      <w:hyperlink w:anchor="_Toc370303073" w:history="1">
+      <w:hyperlink w:anchor="_Toc399157396" w:history="1">
         <w:r>
           <w:rPr>
             <w:rStyle w:val="Hyperlink"/>
@@ -691,7 +723,7 @@
             <w:noProof/>
             <w:webHidden/>
           </w:rPr>
-          <w:instrText xml:space="preserve"> PAGEREF _Toc370303073 \h </w:instrText>
+          <w:instrText xml:space="preserve"> PAGEREF _Toc399157396 \h </w:instrText>
         </w:r>
         <w:r>
           <w:rPr>
@@ -735,7 +767,7 @@
           <w:szCs w:val="22"/>
         </w:rPr>
       </w:pPr>
-      <w:hyperlink w:anchor="_Toc370303074" w:history="1">
+      <w:hyperlink w:anchor="_Toc399157397" w:history="1">
         <w:r>
           <w:rPr>
             <w:rStyle w:val="Hyperlink"/>
@@ -762,7 +794,7 @@
             <w:noProof/>
             <w:webHidden/>
           </w:rPr>
-          <w:instrText xml:space="preserve"> PAGEREF _Toc370303074 \h </w:instrText>
+          <w:instrText xml:space="preserve"> PAGEREF _Toc399157397 \h </w:instrText>
         </w:r>
         <w:r>
           <w:rPr>
@@ -806,7 +838,7 @@
           <w:szCs w:val="22"/>
         </w:rPr>
       </w:pPr>
-      <w:hyperlink w:anchor="_Toc370303075" w:history="1">
+      <w:hyperlink w:anchor="_Toc399157398" w:history="1">
         <w:r>
           <w:rPr>
             <w:rStyle w:val="Hyperlink"/>
@@ -833,7 +865,7 @@
             <w:noProof/>
             <w:webHidden/>
           </w:rPr>
-          <w:instrText xml:space="preserve"> PAGEREF _Toc370303075 \h </w:instrText>
+          <w:instrText xml:space="preserve"> PAGEREF _Toc399157398 \h </w:instrText>
         </w:r>
         <w:r>
           <w:rPr>
@@ -878,11 +910,10 @@
           <w:szCs w:val="22"/>
         </w:rPr>
       </w:pPr>
-      <w:hyperlink w:anchor="_Toc370303076" w:history="1">
+      <w:hyperlink w:anchor="_Toc399157399" w:history="1">
         <w:r>
           <w:rPr>
             <w:rStyle w:val="Hyperlink"/>
-            <w:rFonts w:cs="Courier New"/>
             <w:noProof/>
           </w:rPr>
           <w:t>1</w:t>
@@ -901,7 +932,7 @@
             <w:rStyle w:val="Hyperlink"/>
             <w:noProof/>
           </w:rPr>
-          <w:t>Dateien des Moduls kopieren</w:t>
+          <w:t>Voriges Modul entfernen</w:t>
         </w:r>
         <w:r>
           <w:rPr>
@@ -922,7 +953,7 @@
             <w:noProof/>
             <w:webHidden/>
           </w:rPr>
-          <w:instrText xml:space="preserve"> PAGEREF _Toc370303076 \h </w:instrText>
+          <w:instrText xml:space="preserve"> PAGEREF _Toc399157399 \h </w:instrText>
         </w:r>
         <w:r>
           <w:rPr>
@@ -967,10 +998,11 @@
           <w:szCs w:val="22"/>
         </w:rPr>
       </w:pPr>
-      <w:hyperlink w:anchor="_Toc370303077" w:history="1">
+      <w:hyperlink w:anchor="_Toc399157400" w:history="1">
         <w:r>
           <w:rPr>
             <w:rStyle w:val="Hyperlink"/>
+            <w:rFonts w:cs="Courier New"/>
             <w:noProof/>
           </w:rPr>
           <w:t>2</w:t>
@@ -989,7 +1021,7 @@
             <w:rStyle w:val="Hyperlink"/>
             <w:noProof/>
           </w:rPr>
-          <w:t>Templates des Moduls vorbereiten</w:t>
+          <w:t>Dateien des Moduls kopieren</w:t>
         </w:r>
         <w:r>
           <w:rPr>
@@ -1010,7 +1042,7 @@
             <w:noProof/>
             <w:webHidden/>
           </w:rPr>
-          <w:instrText xml:space="preserve"> PAGEREF _Toc370303077 \h </w:instrText>
+          <w:instrText xml:space="preserve"> PAGEREF _Toc399157400 \h </w:instrText>
         </w:r>
         <w:r>
           <w:rPr>
@@ -1055,7 +1087,7 @@
           <w:szCs w:val="22"/>
         </w:rPr>
       </w:pPr>
-      <w:hyperlink w:anchor="_Toc370303078" w:history="1">
+      <w:hyperlink w:anchor="_Toc399157401" w:history="1">
         <w:r>
           <w:rPr>
             <w:rStyle w:val="Hyperlink"/>
@@ -1077,7 +1109,7 @@
             <w:rStyle w:val="Hyperlink"/>
             <w:noProof/>
           </w:rPr>
-          <w:t>Modul aktivieren und konfigurieren</w:t>
+          <w:t>Templates des Moduls vorbereiten</w:t>
         </w:r>
         <w:r>
           <w:rPr>
@@ -1098,7 +1130,7 @@
             <w:noProof/>
             <w:webHidden/>
           </w:rPr>
-          <w:instrText xml:space="preserve"> PAGEREF _Toc370303078 \h </w:instrText>
+          <w:instrText xml:space="preserve"> PAGEREF _Toc399157401 \h </w:instrText>
         </w:r>
         <w:r>
           <w:rPr>
@@ -1143,7 +1175,7 @@
           <w:szCs w:val="22"/>
         </w:rPr>
       </w:pPr>
-      <w:hyperlink w:anchor="_Toc370303079" w:history="1">
+      <w:hyperlink w:anchor="_Toc399157402" w:history="1">
         <w:r>
           <w:rPr>
             <w:rStyle w:val="Hyperlink"/>
@@ -1186,7 +1218,7 @@
             <w:noProof/>
             <w:webHidden/>
           </w:rPr>
-          <w:instrText xml:space="preserve"> PAGEREF _Toc370303079 \h </w:instrText>
+          <w:instrText xml:space="preserve"> PAGEREF _Toc399157402 \h </w:instrText>
         </w:r>
         <w:r>
           <w:rPr>
@@ -1231,7 +1263,7 @@
           <w:szCs w:val="22"/>
         </w:rPr>
       </w:pPr>
-      <w:hyperlink w:anchor="_Toc370303080" w:history="1">
+      <w:hyperlink w:anchor="_Toc399157403" w:history="1">
         <w:r>
           <w:rPr>
             <w:rStyle w:val="Hyperlink"/>
@@ -1253,7 +1285,7 @@
             <w:rStyle w:val="Hyperlink"/>
             <w:noProof/>
           </w:rPr>
-          <w:t>Konfigurationsdatei für Varnish anpassen (nur EE)</w:t>
+          <w:t>Modul aktivieren und konfigurieren</w:t>
         </w:r>
         <w:r>
           <w:rPr>
@@ -1274,7 +1306,7 @@
             <w:noProof/>
             <w:webHidden/>
           </w:rPr>
-          <w:instrText xml:space="preserve"> PAGEREF _Toc370303080 \h </w:instrText>
+          <w:instrText xml:space="preserve"> PAGEREF _Toc399157403 \h </w:instrText>
         </w:r>
         <w:r>
           <w:rPr>
@@ -1319,7 +1351,7 @@
           <w:szCs w:val="22"/>
         </w:rPr>
       </w:pPr>
-      <w:hyperlink w:anchor="_Toc370303081" w:history="1">
+      <w:hyperlink w:anchor="_Toc399157404" w:history="1">
         <w:r>
           <w:rPr>
             <w:rStyle w:val="Hyperlink"/>
@@ -1341,7 +1373,7 @@
             <w:rStyle w:val="Hyperlink"/>
             <w:noProof/>
           </w:rPr>
-          <w:t>Temporäre Dateien löschen</w:t>
+          <w:t>Konfigurationsdatei für Varnish anpassen (nur EE)</w:t>
         </w:r>
         <w:r>
           <w:rPr>
@@ -1362,7 +1394,7 @@
             <w:noProof/>
             <w:webHidden/>
           </w:rPr>
-          <w:instrText xml:space="preserve"> PAGEREF _Toc370303081 \h </w:instrText>
+          <w:instrText xml:space="preserve"> PAGEREF _Toc399157404 \h </w:instrText>
         </w:r>
         <w:r>
           <w:rPr>
@@ -1382,7 +1414,7 @@
             <w:noProof/>
             <w:webHidden/>
           </w:rPr>
-          <w:t>5</w:t>
+          <w:t>6</w:t>
         </w:r>
         <w:r>
           <w:rPr>
@@ -1407,7 +1439,7 @@
           <w:szCs w:val="22"/>
         </w:rPr>
       </w:pPr>
-      <w:hyperlink w:anchor="_Toc370303082" w:history="1">
+      <w:hyperlink w:anchor="_Toc399157405" w:history="1">
         <w:r>
           <w:rPr>
             <w:rStyle w:val="Hyperlink"/>
@@ -1429,6 +1461,94 @@
             <w:rStyle w:val="Hyperlink"/>
             <w:noProof/>
           </w:rPr>
+          <w:t>Temporäre Dateien löschen</w:t>
+        </w:r>
+        <w:r>
+          <w:rPr>
+            <w:noProof/>
+            <w:webHidden/>
+          </w:rPr>
+          <w:tab/>
+        </w:r>
+        <w:r>
+          <w:rPr>
+            <w:noProof/>
+            <w:webHidden/>
+          </w:rPr>
+          <w:fldChar w:fldCharType="begin"/>
+        </w:r>
+        <w:r>
+          <w:rPr>
+            <w:noProof/>
+            <w:webHidden/>
+          </w:rPr>
+          <w:instrText xml:space="preserve"> PAGEREF _Toc399157405 \h </w:instrText>
+        </w:r>
+        <w:r>
+          <w:rPr>
+            <w:noProof/>
+            <w:webHidden/>
+          </w:rPr>
+        </w:r>
+        <w:r>
+          <w:rPr>
+            <w:noProof/>
+            <w:webHidden/>
+          </w:rPr>
+          <w:fldChar w:fldCharType="separate"/>
+        </w:r>
+        <w:r>
+          <w:rPr>
+            <w:noProof/>
+            <w:webHidden/>
+          </w:rPr>
+          <w:t>6</w:t>
+        </w:r>
+        <w:r>
+          <w:rPr>
+            <w:noProof/>
+            <w:webHidden/>
+          </w:rPr>
+          <w:fldChar w:fldCharType="end"/>
+        </w:r>
+      </w:hyperlink>
+    </w:p>
+    <w:p>
+      <w:pPr>
+        <w:pStyle w:val="Verzeichnis1"/>
+        <w:tabs>
+          <w:tab w:val="left" w:pos="400"/>
+          <w:tab w:val="right" w:leader="dot" w:pos="9627"/>
+        </w:tabs>
+        <w:rPr>
+          <w:rFonts w:asciiTheme="minorHAnsi" w:eastAsiaTheme="minorEastAsia" w:hAnsiTheme="minorHAnsi" w:cstheme="minorBidi"/>
+          <w:noProof/>
+          <w:sz w:val="22"/>
+          <w:szCs w:val="22"/>
+        </w:rPr>
+      </w:pPr>
+      <w:hyperlink w:anchor="_Toc399157406" w:history="1">
+        <w:r>
+          <w:rPr>
+            <w:rStyle w:val="Hyperlink"/>
+            <w:noProof/>
+          </w:rPr>
+          <w:t>8</w:t>
+        </w:r>
+        <w:r>
+          <w:rPr>
+            <w:rFonts w:asciiTheme="minorHAnsi" w:eastAsiaTheme="minorEastAsia" w:hAnsiTheme="minorHAnsi" w:cstheme="minorBidi"/>
+            <w:noProof/>
+            <w:sz w:val="22"/>
+            <w:szCs w:val="22"/>
+          </w:rPr>
+          <w:tab/>
+        </w:r>
+        <w:r>
+          <w:rPr>
+            <w:rStyle w:val="Hyperlink"/>
+            <w:noProof/>
+          </w:rPr>
           <w:t>Abschließende Checkliste</w:t>
         </w:r>
         <w:r>
@@ -1450,7 +1570,7 @@
             <w:noProof/>
             <w:webHidden/>
           </w:rPr>
-          <w:instrText xml:space="preserve"> PAGEREF _Toc370303082 \h </w:instrText>
+          <w:instrText xml:space="preserve"> PAGEREF _Toc399157406 \h </w:instrText>
         </w:r>
         <w:r>
           <w:rPr>
@@ -1507,14 +1627,14 @@
         </w:rPr>
       </w:pPr>
       <w:bookmarkStart w:id="20" w:name="_GoBack"/>
+      <w:bookmarkEnd w:id="20"/>
       <w:r>
         <w:rPr>
           <w:lang w:val="de-DE"/>
         </w:rPr>
         <w:br w:type="page"/>
       </w:r>
-      <w:bookmarkStart w:id="21" w:name="_Toc370303075"/>
-      <w:bookmarkEnd w:id="20"/>
+      <w:bookmarkStart w:id="21" w:name="_Toc399157398"/>
       <w:r>
         <w:rPr>
           <w:color w:val="000000"/>
@@ -1565,7 +1685,13 @@
         <w:t xml:space="preserve"> </w:t>
       </w:r>
       <w:r>
-        <w:t xml:space="preserve">1.2.0 </w:t>
+        <w:t>1.</w:t>
+      </w:r>
+      <w:r>
+        <w:t>3</w:t>
+      </w:r>
+      <w:r>
+        <w:t xml:space="preserve">.0 </w:t>
       </w:r>
       <w:r>
         <w:t xml:space="preserve">und des dazu gehörigen Moduls </w:t>
@@ -1598,7 +1724,7 @@
         <w:t>4.</w:t>
       </w:r>
       <w:r>
-        <w:t>8</w:t>
+        <w:t>9</w:t>
       </w:r>
       <w:r>
         <w:t>.</w:t>
@@ -1610,7 +1736,7 @@
         <w:t>/5.</w:t>
       </w:r>
       <w:r>
-        <w:t>1</w:t>
+        <w:t>2</w:t>
       </w:r>
       <w:r>
         <w:t>.</w:t>
@@ -1628,8 +1754,13 @@
         <w:t xml:space="preserve">Das Modul erkennt, ob der OXID eShop von einem mobilen Gerät, wie Smartphone oder Tablet, aufgerufen wird. Die Anzeige erfolgt in diesem Fall unter Verwendung des </w:t>
       </w:r>
       <w:r>
-        <w:t>Mobile Themes</w:t>
-      </w:r>
+        <w:t xml:space="preserve">Mobile </w:t>
+      </w:r>
+      <w:proofErr w:type="spellStart"/>
+      <w:r>
+        <w:t>Themes</w:t>
+      </w:r>
+      <w:proofErr w:type="spellEnd"/>
       <w:r>
         <w:t>.</w:t>
       </w:r>
@@ -1649,7 +1780,19 @@
         <w:t>hop</w:t>
       </w:r>
       <w:r>
-        <w:t xml:space="preserve"> 4.8.0/5.1.0</w:t>
+        <w:t xml:space="preserve"> 4.</w:t>
+      </w:r>
+      <w:r>
+        <w:t>9</w:t>
+      </w:r>
+      <w:r>
+        <w:t>.0/5.</w:t>
+      </w:r>
+      <w:r>
+        <w:t>2</w:t>
+      </w:r>
+      <w:r>
+        <w:t>.0</w:t>
       </w:r>
       <w:r>
         <w:t xml:space="preserve"> neu installiert, sind</w:t>
@@ -1740,7 +1883,6 @@
           <w:numId w:val="1"/>
         </w:numPr>
         <w:rPr>
-          <w:rFonts w:ascii="Courier New" w:hAnsi="Courier New" w:cs="Courier New"/>
           <w:lang w:val="de-DE"/>
         </w:rPr>
       </w:pPr>
@@ -1751,7 +1893,7 @@
       <w:bookmarkStart w:id="26" w:name="_Toc354657452"/>
       <w:bookmarkStart w:id="27" w:name="_Toc355611714"/>
       <w:bookmarkStart w:id="28" w:name="_Ref196626766"/>
-      <w:bookmarkStart w:id="29" w:name="_Toc370303076"/>
+      <w:bookmarkStart w:id="29" w:name="_Toc399157399"/>
       <w:bookmarkEnd w:id="22"/>
       <w:bookmarkEnd w:id="23"/>
       <w:bookmarkEnd w:id="24"/>
@@ -1762,41 +1904,47 @@
         <w:rPr>
           <w:lang w:val="de-DE"/>
         </w:rPr>
-        <w:t>D</w:t>
+        <w:t xml:space="preserve">Voriges </w:t>
       </w:r>
       <w:r>
         <w:rPr>
           <w:lang w:val="de-DE"/>
         </w:rPr>
-        <w:t>ateie</w:t>
-      </w:r>
-      <w:bookmarkEnd w:id="28"/>
-      <w:r>
-        <w:rPr>
-          <w:lang w:val="de-DE"/>
-        </w:rPr>
-        <w:t xml:space="preserve">n </w:t>
-      </w:r>
-      <w:r>
-        <w:rPr>
-          <w:lang w:val="de-DE"/>
-        </w:rPr>
-        <w:t xml:space="preserve">des Moduls </w:t>
-      </w:r>
-      <w:r>
-        <w:rPr>
-          <w:lang w:val="de-DE"/>
-        </w:rPr>
-        <w:t>kopieren</w:t>
+        <w:t>Modul entfernen</w:t>
       </w:r>
       <w:bookmarkEnd w:id="29"/>
     </w:p>
     <w:p>
       <w:r>
-        <w:t>Fertigen Sie ein Backup Ihres Shops und der Datenbank an</w:t>
-      </w:r>
-      <w:r>
-        <w:t>, bevor Sie mit der Installation beginnen</w:t>
+        <w:t>Wenn Sie in Ihrem OXID eShop bereits das Mobile Theme 1.2.0 im Einsatz hatten und ein Update der bestehenden Installation durchführen wollen, müssen Sie das vorherige Modul komplett entfernen. Fertigen Sie zuvor ein Backup Ihres Shops und der Datenbank an.</w:t>
+      </w:r>
+    </w:p>
+    <w:p/>
+    <w:p>
+      <w:pPr>
+        <w:pStyle w:val="Listenabsatz"/>
+        <w:numPr>
+          <w:ilvl w:val="0"/>
+          <w:numId w:val="42"/>
+        </w:numPr>
+      </w:pPr>
+      <w:r>
+        <w:t xml:space="preserve">Gehen Sie im Administrationsbereich des Shops zu </w:t>
+      </w:r>
+      <w:r>
+        <w:rPr>
+          <w:rStyle w:val="EingabefelderundNavigationsschritteZchn"/>
+        </w:rPr>
+        <w:t>Erweiterungen</w:t>
+      </w:r>
+      <w:r>
+        <w:t xml:space="preserve"> -&gt; </w:t>
+      </w:r>
+      <w:r>
+        <w:rPr>
+          <w:rStyle w:val="EingabefelderundNavigationsschritteZchn"/>
+        </w:rPr>
+        <w:t>Module</w:t>
       </w:r>
       <w:r>
         <w:t>.</w:t>
@@ -1804,21 +1952,26 @@
     </w:p>
     <w:p>
       <w:pPr>
-        <w:ind w:left="360"/>
-      </w:pPr>
-    </w:p>
-    <w:p>
-      <w:r>
-        <w:t xml:space="preserve">Kopieren </w:t>
-      </w:r>
-      <w:r>
-        <w:t xml:space="preserve">Sie </w:t>
-      </w:r>
-      <w:r>
-        <w:t>de</w:t>
-      </w:r>
-      <w:r>
-        <w:t xml:space="preserve">n Inhalt des Ordners </w:t>
+        <w:pStyle w:val="Listenabsatz"/>
+        <w:numPr>
+          <w:ilvl w:val="0"/>
+          <w:numId w:val="42"/>
+        </w:numPr>
+      </w:pPr>
+      <w:r>
+        <w:t>Wählen Sie das Modul Theme Switch aus und deaktivieren Sie es.</w:t>
+      </w:r>
+    </w:p>
+    <w:p>
+      <w:pPr>
+        <w:pStyle w:val="Listenabsatz"/>
+        <w:numPr>
+          <w:ilvl w:val="0"/>
+          <w:numId w:val="42"/>
+        </w:numPr>
+      </w:pPr>
+      <w:r>
+        <w:t xml:space="preserve">Löschen Sie das Verzeichnis </w:t>
       </w:r>
       <w:r>
         <w:rPr>
@@ -1826,202 +1979,65 @@
         </w:rPr>
         <w:t>/</w:t>
       </w:r>
+      <w:proofErr w:type="spellStart"/>
       <w:r>
         <w:rPr>
           <w:rStyle w:val="DateinamenundPfadeZchn"/>
         </w:rPr>
-        <w:t xml:space="preserve">OXID eShop </w:t>
-      </w:r>
+        <w:t>modules</w:t>
+      </w:r>
+      <w:proofErr w:type="spellEnd"/>
       <w:r>
         <w:rPr>
           <w:rStyle w:val="DateinamenundPfadeZchn"/>
         </w:rPr>
-        <w:t>t</w:t>
-      </w:r>
+        <w:t>/</w:t>
+      </w:r>
+      <w:proofErr w:type="spellStart"/>
       <w:r>
         <w:rPr>
           <w:rStyle w:val="DateinamenundPfadeZchn"/>
         </w:rPr>
-        <w:t xml:space="preserve">heme </w:t>
-      </w:r>
+        <w:t>oe</w:t>
+      </w:r>
+      <w:proofErr w:type="spellEnd"/>
       <w:r>
         <w:rPr>
           <w:rStyle w:val="DateinamenundPfadeZchn"/>
         </w:rPr>
-        <w:t>s</w:t>
-      </w:r>
+        <w:t>/</w:t>
+      </w:r>
+      <w:proofErr w:type="spellStart"/>
       <w:r>
         <w:rPr>
           <w:rStyle w:val="DateinamenundPfadeZchn"/>
         </w:rPr>
-        <w:t>witch</w:t>
-      </w:r>
-      <w:r>
-        <w:rPr>
-          <w:rStyle w:val="DateinamenundPfadeZchn"/>
-        </w:rPr>
-        <w:t>/</w:t>
-      </w:r>
-      <w:r>
-        <w:rPr>
-          <w:rStyle w:val="DateinamenundPfadeZchn"/>
-        </w:rPr>
-        <w:t>copy_this</w:t>
-      </w:r>
-      <w:r>
-        <w:rPr>
-          <w:rStyle w:val="DateinamenundPfadeZchn"/>
-        </w:rPr>
-        <w:t xml:space="preserve"> </w:t>
-      </w:r>
-      <w:r>
-        <w:t>in das Hauptverzeichnis Ihres Shops.</w:t>
-      </w:r>
-    </w:p>
-    <w:p>
-      <w:pPr>
-        <w:pStyle w:val="berschrift1"/>
-      </w:pPr>
-      <w:bookmarkStart w:id="30" w:name="_Toc370303077"/>
-      <w:r>
-        <w:t>Templates des Moduls vorbereiten</w:t>
-      </w:r>
-      <w:bookmarkEnd w:id="30"/>
-    </w:p>
-    <w:p>
-      <w:r>
-        <w:t xml:space="preserve">Im Verzeichnis </w:t>
-      </w:r>
-      <w:r>
-        <w:rPr>
-          <w:rStyle w:val="DateinamenundPfadeZchn"/>
-        </w:rPr>
-        <w:t>/</w:t>
-      </w:r>
-      <w:r>
-        <w:rPr>
-          <w:rStyle w:val="DateinamenundPfadeZchn"/>
-        </w:rPr>
-        <w:t>OXID eShop theme switch</w:t>
-      </w:r>
-      <w:r>
-        <w:rPr>
-          <w:rStyle w:val="DateinamenundPfadeZchn"/>
-        </w:rPr>
-        <w:t>/</w:t>
-      </w:r>
-      <w:r>
-        <w:rPr>
-          <w:rStyle w:val="DateinamenundPfadeZchn"/>
-        </w:rPr>
-        <w:t>changed_full</w:t>
-      </w:r>
-      <w:r>
-        <w:rPr>
-          <w:bCs/>
-          <w:iCs/>
-        </w:rPr>
-        <w:t xml:space="preserve"> </w:t>
-      </w:r>
-      <w:r>
-        <w:rPr>
-          <w:bCs/>
-          <w:iCs/>
-        </w:rPr>
-        <w:t>bef</w:t>
-      </w:r>
-      <w:r>
-        <w:t>inden sich weitere Dateien, die für den Einsatz des Moduls im Shop notwendig sind.</w:t>
-      </w:r>
-    </w:p>
-    <w:p/>
-    <w:p>
-      <w:r>
-        <w:t>Sollten Sie das Modul in einem Shop ohne angepasste Templates und Dateien installieren, so können Sie alle im Verzeichnis enthaltenen Dateien direkt in den Shop kopieren.</w:t>
-      </w:r>
-    </w:p>
-    <w:p>
-      <w:pPr>
-        <w:rPr>
-          <w:lang w:val="en-GB"/>
-        </w:rPr>
-      </w:pPr>
-    </w:p>
-    <w:p>
-      <w:pPr>
-        <w:pStyle w:val="DateinamenundPfade"/>
-        <w:rPr>
-          <w:lang w:val="en-GB"/>
-        </w:rPr>
-      </w:pPr>
-      <w:r>
-        <w:rPr>
-          <w:b w:val="0"/>
-          <w:i w:val="0"/>
-          <w:color w:val="auto"/>
-        </w:rPr>
-        <w:t xml:space="preserve">Generell und insbesondere im Falle eines angepassten Shops müssen Sie alte und neue </w:t>
-      </w:r>
-      <w:r>
-        <w:rPr>
-          <w:b w:val="0"/>
-          <w:i w:val="0"/>
-          <w:color w:val="auto"/>
-        </w:rPr>
-        <w:t xml:space="preserve">Dateien </w:t>
-      </w:r>
-      <w:r>
-        <w:rPr>
-          <w:b w:val="0"/>
-          <w:i w:val="0"/>
-          <w:color w:val="auto"/>
-        </w:rPr>
-        <w:t xml:space="preserve">miteinander vergleichen und aktuelle Änderungen übernehmen. Die Änderungen </w:t>
-      </w:r>
-      <w:r>
-        <w:rPr>
-          <w:b w:val="0"/>
-          <w:i w:val="0"/>
-          <w:color w:val="auto"/>
-        </w:rPr>
-        <w:t xml:space="preserve">in den Templates </w:t>
-      </w:r>
-      <w:r>
-        <w:rPr>
-          <w:b w:val="0"/>
-          <w:i w:val="0"/>
-          <w:color w:val="auto"/>
-        </w:rPr>
-        <w:t>sind im Verzeichnis</w:t>
-      </w:r>
-      <w:r>
-        <w:t xml:space="preserve"> </w:t>
-      </w:r>
-      <w:r>
-        <w:t>/OXID eShop theme switch</w:t>
-      </w:r>
-      <w:r>
-        <w:t>/temp</w:t>
-      </w:r>
-      <w:r>
-        <w:t>l</w:t>
-      </w:r>
-      <w:r>
-        <w:t>_docu</w:t>
-      </w:r>
-      <w:r>
-        <w:t>_</w:t>
-      </w:r>
-      <w:r>
-        <w:t>mobile_blocks</w:t>
-      </w:r>
-      <w:r>
-        <w:rPr>
-          <w:b w:val="0"/>
-          <w:i w:val="0"/>
-          <w:color w:val="auto"/>
-        </w:rPr>
-        <w:t xml:space="preserve"> dokumentiert.</w:t>
+        <w:t>oethemeswitcher</w:t>
+      </w:r>
+      <w:proofErr w:type="spellEnd"/>
+      <w:r>
+        <w:t>.</w:t>
+      </w:r>
+    </w:p>
+    <w:p>
+      <w:pPr>
+        <w:pStyle w:val="Listenabsatz"/>
+        <w:numPr>
+          <w:ilvl w:val="0"/>
+          <w:numId w:val="42"/>
+        </w:numPr>
+      </w:pPr>
+      <w:r>
+        <w:t xml:space="preserve">Gehen Sie im Administrationsbereich des Shops zur Modulverwaltung. Sie erhalten einen Hinweis, dass für ein registriertes Modul das Modulverzeichnis fehlt. Beantworten Sie die Frage, ob alle Modulinformationen entfernt werden sollen, indem Sie die Schaltfläche </w:t>
+      </w:r>
+      <w:r>
+        <w:rPr>
+          <w:rStyle w:val="EingabefelderundNavigationsschritteZchn"/>
+        </w:rPr>
+        <w:t>Ja</w:t>
+      </w:r>
+      <w:r>
+        <w:t xml:space="preserve"> drücken.</w:t>
       </w:r>
     </w:p>
     <w:p>
@@ -2032,134 +2048,357 @@
           <w:numId w:val="1"/>
         </w:numPr>
         <w:rPr>
+          <w:rFonts w:ascii="Courier New" w:hAnsi="Courier New" w:cs="Courier New"/>
+          <w:lang w:val="de-DE"/>
+        </w:rPr>
+      </w:pPr>
+      <w:bookmarkStart w:id="30" w:name="_Toc399157400"/>
+      <w:r>
+        <w:rPr>
+          <w:lang w:val="de-DE"/>
+        </w:rPr>
+        <w:t>D</w:t>
+      </w:r>
+      <w:r>
+        <w:rPr>
+          <w:lang w:val="de-DE"/>
+        </w:rPr>
+        <w:t>ateie</w:t>
+      </w:r>
+      <w:bookmarkEnd w:id="28"/>
+      <w:r>
+        <w:rPr>
+          <w:lang w:val="de-DE"/>
+        </w:rPr>
+        <w:t xml:space="preserve">n </w:t>
+      </w:r>
+      <w:r>
+        <w:rPr>
+          <w:lang w:val="de-DE"/>
+        </w:rPr>
+        <w:t xml:space="preserve">des Moduls </w:t>
+      </w:r>
+      <w:r>
+        <w:rPr>
+          <w:lang w:val="de-DE"/>
+        </w:rPr>
+        <w:t>kopieren</w:t>
+      </w:r>
+      <w:bookmarkEnd w:id="30"/>
+    </w:p>
+    <w:p>
+      <w:r>
+        <w:t xml:space="preserve">Kopieren </w:t>
+      </w:r>
+      <w:r>
+        <w:t xml:space="preserve">Sie </w:t>
+      </w:r>
+      <w:r>
+        <w:t>de</w:t>
+      </w:r>
+      <w:r>
+        <w:t xml:space="preserve">n Inhalt des Ordners </w:t>
+      </w:r>
+      <w:r>
+        <w:rPr>
+          <w:rStyle w:val="DateinamenundPfadeZchn"/>
+        </w:rPr>
+        <w:t>/</w:t>
+      </w:r>
+      <w:r>
+        <w:rPr>
+          <w:rStyle w:val="DateinamenundPfadeZchn"/>
+        </w:rPr>
+        <w:t xml:space="preserve">OXID eShop </w:t>
+      </w:r>
+      <w:proofErr w:type="spellStart"/>
+      <w:r>
+        <w:rPr>
+          <w:rStyle w:val="DateinamenundPfadeZchn"/>
+        </w:rPr>
+        <w:t>t</w:t>
+      </w:r>
+      <w:r>
+        <w:rPr>
+          <w:rStyle w:val="DateinamenundPfadeZchn"/>
+        </w:rPr>
+        <w:t>heme</w:t>
+      </w:r>
+      <w:proofErr w:type="spellEnd"/>
+      <w:r>
+        <w:rPr>
+          <w:rStyle w:val="DateinamenundPfadeZchn"/>
+        </w:rPr>
+        <w:t xml:space="preserve"> </w:t>
+      </w:r>
+      <w:proofErr w:type="spellStart"/>
+      <w:r>
+        <w:rPr>
+          <w:rStyle w:val="DateinamenundPfadeZchn"/>
+        </w:rPr>
+        <w:t>s</w:t>
+      </w:r>
+      <w:r>
+        <w:rPr>
+          <w:rStyle w:val="DateinamenundPfadeZchn"/>
+        </w:rPr>
+        <w:t>witch</w:t>
+      </w:r>
+      <w:proofErr w:type="spellEnd"/>
+      <w:r>
+        <w:rPr>
+          <w:rStyle w:val="DateinamenundPfadeZchn"/>
+        </w:rPr>
+        <w:t>/</w:t>
+      </w:r>
+      <w:proofErr w:type="spellStart"/>
+      <w:r>
+        <w:rPr>
+          <w:rStyle w:val="DateinamenundPfadeZchn"/>
+        </w:rPr>
+        <w:t>copy_this</w:t>
+      </w:r>
+      <w:proofErr w:type="spellEnd"/>
+      <w:r>
+        <w:rPr>
+          <w:rStyle w:val="DateinamenundPfadeZchn"/>
+        </w:rPr>
+        <w:t xml:space="preserve"> </w:t>
+      </w:r>
+      <w:r>
+        <w:t>in das Hauptverzeichnis Ihres Shops.</w:t>
+      </w:r>
+    </w:p>
+    <w:p>
+      <w:pPr>
+        <w:pStyle w:val="berschrift1"/>
+      </w:pPr>
+      <w:bookmarkStart w:id="31" w:name="_Toc399157401"/>
+      <w:r>
+        <w:t xml:space="preserve">Templates des </w:t>
+      </w:r>
+      <w:proofErr w:type="spellStart"/>
+      <w:r>
+        <w:t>Moduls</w:t>
+      </w:r>
+      <w:proofErr w:type="spellEnd"/>
+      <w:r>
+        <w:t xml:space="preserve"> </w:t>
+      </w:r>
+      <w:proofErr w:type="spellStart"/>
+      <w:r>
+        <w:t>vorbereiten</w:t>
+      </w:r>
+      <w:bookmarkEnd w:id="31"/>
+      <w:proofErr w:type="spellEnd"/>
+    </w:p>
+    <w:p>
+      <w:r>
+        <w:t xml:space="preserve">Im Verzeichnis </w:t>
+      </w:r>
+      <w:r>
+        <w:rPr>
+          <w:rStyle w:val="DateinamenundPfadeZchn"/>
+        </w:rPr>
+        <w:t>/</w:t>
+      </w:r>
+      <w:r>
+        <w:rPr>
+          <w:rStyle w:val="DateinamenundPfadeZchn"/>
+        </w:rPr>
+        <w:t xml:space="preserve">OXID eShop </w:t>
+      </w:r>
+      <w:proofErr w:type="spellStart"/>
+      <w:r>
+        <w:rPr>
+          <w:rStyle w:val="DateinamenundPfadeZchn"/>
+        </w:rPr>
+        <w:t>theme</w:t>
+      </w:r>
+      <w:proofErr w:type="spellEnd"/>
+      <w:r>
+        <w:rPr>
+          <w:rStyle w:val="DateinamenundPfadeZchn"/>
+        </w:rPr>
+        <w:t xml:space="preserve"> </w:t>
+      </w:r>
+      <w:proofErr w:type="spellStart"/>
+      <w:r>
+        <w:rPr>
+          <w:rStyle w:val="DateinamenundPfadeZchn"/>
+        </w:rPr>
+        <w:t>switch</w:t>
+      </w:r>
+      <w:proofErr w:type="spellEnd"/>
+      <w:r>
+        <w:rPr>
+          <w:rStyle w:val="DateinamenundPfadeZchn"/>
+        </w:rPr>
+        <w:t>/</w:t>
+      </w:r>
+      <w:proofErr w:type="spellStart"/>
+      <w:r>
+        <w:rPr>
+          <w:rStyle w:val="DateinamenundPfadeZchn"/>
+        </w:rPr>
+        <w:t>changed_full</w:t>
+      </w:r>
+      <w:proofErr w:type="spellEnd"/>
+      <w:r>
+        <w:rPr>
+          <w:bCs/>
+          <w:iCs/>
+        </w:rPr>
+        <w:t xml:space="preserve"> </w:t>
+      </w:r>
+      <w:r>
+        <w:rPr>
+          <w:bCs/>
+          <w:iCs/>
+        </w:rPr>
+        <w:t>bef</w:t>
+      </w:r>
+      <w:r>
+        <w:t>inden sich weitere Dateien, die für den Einsatz des Moduls im Shop notwendig sind.</w:t>
+      </w:r>
+    </w:p>
+    <w:p/>
+    <w:p>
+      <w:r>
+        <w:t>Sollten Sie das Modul in einem Shop ohne angepasste Templates und Dateien installieren, so können Sie alle im Verzeichnis enthaltenen Dateien direkt in den Shop kopieren.</w:t>
+      </w:r>
+    </w:p>
+    <w:p>
+      <w:pPr>
+        <w:rPr>
+          <w:lang w:val="en-GB"/>
+        </w:rPr>
+      </w:pPr>
+    </w:p>
+    <w:p>
+      <w:pPr>
+        <w:pStyle w:val="DateinamenundPfade"/>
+        <w:rPr>
+          <w:b w:val="0"/>
+          <w:i w:val="0"/>
           <w:color w:val="auto"/>
-          <w:lang w:val="de-DE"/>
-        </w:rPr>
-      </w:pPr>
-      <w:bookmarkStart w:id="31" w:name="_Ref196626926"/>
-      <w:bookmarkStart w:id="32" w:name="_Ref196626940"/>
-      <w:bookmarkStart w:id="33" w:name="_Toc370303078"/>
-      <w:r>
-        <w:rPr>
+        </w:rPr>
+      </w:pPr>
+      <w:r>
+        <w:rPr>
+          <w:b w:val="0"/>
+          <w:i w:val="0"/>
           <w:color w:val="auto"/>
-          <w:lang w:val="de-DE"/>
-        </w:rPr>
-        <w:t xml:space="preserve">Modul </w:t>
-      </w:r>
-      <w:bookmarkEnd w:id="31"/>
-      <w:r>
-        <w:rPr>
+        </w:rPr>
+        <w:lastRenderedPageBreak/>
+        <w:t xml:space="preserve">Generell und insbesondere im Falle eines angepassten Shops müssen Sie alte und neue </w:t>
+      </w:r>
+      <w:r>
+        <w:rPr>
+          <w:b w:val="0"/>
+          <w:i w:val="0"/>
           <w:color w:val="auto"/>
-          <w:lang w:val="de-DE"/>
-        </w:rPr>
-        <w:t xml:space="preserve">aktivieren und </w:t>
-      </w:r>
-      <w:r>
-        <w:rPr>
+        </w:rPr>
+        <w:t xml:space="preserve">Dateien </w:t>
+      </w:r>
+      <w:r>
+        <w:rPr>
+          <w:b w:val="0"/>
+          <w:i w:val="0"/>
           <w:color w:val="auto"/>
-          <w:lang w:val="de-DE"/>
-        </w:rPr>
-        <w:t>konfigurieren</w:t>
-      </w:r>
-      <w:bookmarkEnd w:id="33"/>
-    </w:p>
-    <w:p>
-      <w:r>
-        <w:t xml:space="preserve">Das Modul muss im Shop aktiviert werden. Gehen Sie im Administrationsbereich des Shops zu </w:t>
-      </w:r>
-      <w:r>
-        <w:rPr>
-          <w:rStyle w:val="EingabefelderundNavigationsschritteZchn"/>
-        </w:rPr>
-        <w:t>Erweiterungen</w:t>
-      </w:r>
-      <w:r>
-        <w:t xml:space="preserve"> -&gt; </w:t>
-      </w:r>
-      <w:r>
-        <w:rPr>
-          <w:rStyle w:val="EingabefelderundNavigationsschritteZchn"/>
-        </w:rPr>
-        <w:t>Module</w:t>
-      </w:r>
-      <w:r>
-        <w:t xml:space="preserve"> und wählen Sie das Modul aus. </w:t>
-      </w:r>
-      <w:r>
-        <w:t>Auf</w:t>
-      </w:r>
-      <w:r>
-        <w:t xml:space="preserve"> der Registerkarte </w:t>
-      </w:r>
-      <w:r>
-        <w:rPr>
-          <w:rStyle w:val="EingabefelderundNavigationsschritteZchn"/>
-        </w:rPr>
-        <w:t>Stamm</w:t>
-      </w:r>
-      <w:r>
-        <w:t xml:space="preserve"> drücken Sie auf die Schaltfläche </w:t>
-      </w:r>
-      <w:r>
-        <w:rPr>
-          <w:rStyle w:val="EingabefelderundNavigationsschritteZchn"/>
-        </w:rPr>
-        <w:t>Aktivieren</w:t>
-      </w:r>
-      <w:r>
-        <w:t>.</w:t>
-      </w:r>
-    </w:p>
-    <w:p/>
-    <w:p>
-      <w:r>
-        <w:lastRenderedPageBreak/>
-        <w:t xml:space="preserve">Wechseln Sie zur Registerkarte </w:t>
-      </w:r>
-      <w:r>
-        <w:rPr>
-          <w:rStyle w:val="EingabefelderundNavigationsschritteZchn"/>
-        </w:rPr>
-        <w:t>Einstellungen</w:t>
-      </w:r>
-      <w:r>
-        <w:t xml:space="preserve"> und tragen Sie den Namen des </w:t>
-      </w:r>
-      <w:r>
-        <w:t xml:space="preserve">Mobile </w:t>
-      </w:r>
-      <w:r>
-        <w:t>Themes ein, welches für</w:t>
-      </w:r>
-      <w:r>
-        <w:t xml:space="preserve"> die mobile Anzeige verwendet we</w:t>
-      </w:r>
-      <w:r>
-        <w:t>rd</w:t>
-      </w:r>
-      <w:r>
-        <w:t>en soll</w:t>
-      </w:r>
-      <w:r>
-        <w:t>. Der Standardeintrag ist</w:t>
-      </w:r>
-      <w:r>
-        <w:t xml:space="preserve"> "mobile" und entspricht der ID des </w:t>
-      </w:r>
-      <w:r>
-        <w:t xml:space="preserve">Mobile </w:t>
-      </w:r>
-      <w:r>
-        <w:t xml:space="preserve">Themes aus dessen Konfigurationsdatei </w:t>
-      </w:r>
-      <w:r>
-        <w:rPr>
-          <w:rStyle w:val="DateinamenundPfadeZchn"/>
-        </w:rPr>
-        <w:t>themes.php</w:t>
-      </w:r>
-      <w:r>
-        <w:t>.</w:t>
+        </w:rPr>
+        <w:t xml:space="preserve">miteinander vergleichen und aktuelle Änderungen übernehmen. Die Änderungen </w:t>
+      </w:r>
+      <w:r>
+        <w:rPr>
+          <w:b w:val="0"/>
+          <w:i w:val="0"/>
+          <w:color w:val="auto"/>
+        </w:rPr>
+        <w:t xml:space="preserve">in den Templates </w:t>
+      </w:r>
+      <w:r>
+        <w:rPr>
+          <w:b w:val="0"/>
+          <w:i w:val="0"/>
+          <w:color w:val="auto"/>
+        </w:rPr>
+        <w:t>sind im Verzeichnis</w:t>
+      </w:r>
+      <w:r>
+        <w:t xml:space="preserve"> </w:t>
+      </w:r>
+      <w:r>
+        <w:t xml:space="preserve">/OXID eShop </w:t>
+      </w:r>
+      <w:proofErr w:type="spellStart"/>
+      <w:r>
+        <w:t>theme</w:t>
+      </w:r>
+      <w:proofErr w:type="spellEnd"/>
+      <w:r>
+        <w:t xml:space="preserve"> </w:t>
+      </w:r>
+      <w:proofErr w:type="spellStart"/>
+      <w:r>
+        <w:t>switch</w:t>
+      </w:r>
+      <w:proofErr w:type="spellEnd"/>
+      <w:r>
+        <w:t>/</w:t>
+      </w:r>
+      <w:proofErr w:type="spellStart"/>
+      <w:r>
+        <w:t>temp</w:t>
+      </w:r>
+      <w:r>
+        <w:t>l</w:t>
+      </w:r>
+      <w:r>
+        <w:t>_docu</w:t>
+      </w:r>
+      <w:r>
+        <w:t>_</w:t>
+      </w:r>
+      <w:r>
+        <w:t>mobile_blocks</w:t>
+      </w:r>
+      <w:proofErr w:type="spellEnd"/>
+      <w:r>
+        <w:rPr>
+          <w:b w:val="0"/>
+          <w:i w:val="0"/>
+          <w:color w:val="auto"/>
+        </w:rPr>
+        <w:t xml:space="preserve"> dokumentiert.</w:t>
+      </w:r>
+    </w:p>
+    <w:p>
+      <w:pPr>
+        <w:pStyle w:val="DateinamenundPfade"/>
+        <w:rPr>
+          <w:b w:val="0"/>
+          <w:i w:val="0"/>
+          <w:color w:val="auto"/>
+        </w:rPr>
+      </w:pPr>
+    </w:p>
+    <w:p>
+      <w:pPr>
+        <w:pStyle w:val="DateinamenundPfade"/>
+        <w:rPr>
+          <w:b w:val="0"/>
+          <w:i w:val="0"/>
+          <w:color w:val="auto"/>
+        </w:rPr>
+      </w:pPr>
+      <w:r>
+        <w:rPr>
+          <w:b w:val="0"/>
+          <w:i w:val="0"/>
+          <w:color w:val="auto"/>
+        </w:rPr>
+        <w:t>Das Verzeichnis mit der Template-Dokumentation ist im Installationspaket nur vorhanden, wenn es auch Änderungen in den jeweiligen Templates und Dateien gab (kein Verzeichnis im Installationspaket von Mobile Theme 1.3.0).</w:t>
       </w:r>
     </w:p>
     <w:p>
@@ -2174,8 +2413,9 @@
           <w:lang w:val="de-DE"/>
         </w:rPr>
       </w:pPr>
-      <w:bookmarkStart w:id="34" w:name="_Ref231203733"/>
-      <w:bookmarkStart w:id="35" w:name="_Toc370303079"/>
+      <w:bookmarkStart w:id="32" w:name="_Ref196626940"/>
+      <w:bookmarkStart w:id="33" w:name="_Ref231203733"/>
+      <w:bookmarkStart w:id="34" w:name="_Toc399157402"/>
       <w:r>
         <w:rPr>
           <w:color w:val="auto"/>
@@ -2202,16 +2442,32 @@
           <w:color w:val="auto"/>
           <w:lang w:val="de-DE"/>
         </w:rPr>
-        <w:t xml:space="preserve">des Themes </w:t>
-      </w:r>
+        <w:t xml:space="preserve">des </w:t>
+      </w:r>
+      <w:proofErr w:type="spellStart"/>
       <w:r>
         <w:rPr>
           <w:color w:val="auto"/>
           <w:lang w:val="de-DE"/>
         </w:rPr>
+        <w:t>Themes</w:t>
+      </w:r>
+      <w:proofErr w:type="spellEnd"/>
+      <w:r>
+        <w:rPr>
+          <w:color w:val="auto"/>
+          <w:lang w:val="de-DE"/>
+        </w:rPr>
+        <w:t xml:space="preserve"> </w:t>
+      </w:r>
+      <w:r>
+        <w:rPr>
+          <w:color w:val="auto"/>
+          <w:lang w:val="de-DE"/>
+        </w:rPr>
         <w:t>vorbereiten</w:t>
       </w:r>
-      <w:bookmarkEnd w:id="35"/>
+      <w:bookmarkEnd w:id="34"/>
     </w:p>
     <w:p>
       <w:r>
@@ -2230,20 +2486,30 @@
         <w:rPr>
           <w:rStyle w:val="DateinamenundPfadeZchn"/>
         </w:rPr>
-        <w:t>OXID eShop mobile theme</w:t>
-      </w:r>
+        <w:t xml:space="preserve">OXID eShop mobile </w:t>
+      </w:r>
+      <w:proofErr w:type="spellStart"/>
       <w:r>
         <w:rPr>
           <w:rStyle w:val="DateinamenundPfadeZchn"/>
         </w:rPr>
+        <w:t>theme</w:t>
+      </w:r>
+      <w:proofErr w:type="spellEnd"/>
+      <w:r>
+        <w:rPr>
+          <w:rStyle w:val="DateinamenundPfadeZchn"/>
+        </w:rPr>
         <w:t>/</w:t>
       </w:r>
+      <w:proofErr w:type="spellStart"/>
       <w:r>
         <w:rPr>
           <w:rStyle w:val="DateinamenundPfadeZchn"/>
         </w:rPr>
         <w:t>copy_this</w:t>
       </w:r>
+      <w:proofErr w:type="spellEnd"/>
       <w:r>
         <w:rPr>
           <w:bCs/>
@@ -2264,8 +2530,13 @@
       <w:r>
         <w:t xml:space="preserve">Mobile </w:t>
       </w:r>
-      <w:r>
-        <w:t>Themes.</w:t>
+      <w:proofErr w:type="spellStart"/>
+      <w:r>
+        <w:t>Themes</w:t>
+      </w:r>
+      <w:proofErr w:type="spellEnd"/>
+      <w:r>
+        <w:t>.</w:t>
       </w:r>
     </w:p>
     <w:p/>
@@ -2304,7 +2575,19 @@
         <w:t>Änderungen sind</w:t>
       </w:r>
       <w:r>
-        <w:t xml:space="preserve"> in folgenden Verzeichnissen dokumentiert:</w:t>
+        <w:t xml:space="preserve"> in folgende</w:t>
+      </w:r>
+      <w:r>
+        <w:t>n</w:t>
+      </w:r>
+      <w:r>
+        <w:t xml:space="preserve"> Verzeichnis</w:t>
+      </w:r>
+      <w:r>
+        <w:t>sen</w:t>
+      </w:r>
+      <w:r>
+        <w:t xml:space="preserve"> dokumentiert:</w:t>
       </w:r>
     </w:p>
     <w:p>
@@ -2325,14 +2608,23 @@
         <w:rPr>
           <w:rStyle w:val="DateinamenundPfadeZchn"/>
         </w:rPr>
-        <w:t>OXID eShop mobile theme</w:t>
-      </w:r>
+        <w:t xml:space="preserve">OXID eShop mobile </w:t>
+      </w:r>
+      <w:proofErr w:type="spellStart"/>
       <w:r>
         <w:rPr>
           <w:rStyle w:val="DateinamenundPfadeZchn"/>
         </w:rPr>
+        <w:t>theme</w:t>
+      </w:r>
+      <w:proofErr w:type="spellEnd"/>
+      <w:r>
+        <w:rPr>
+          <w:rStyle w:val="DateinamenundPfadeZchn"/>
+        </w:rPr>
         <w:t>/</w:t>
       </w:r>
+      <w:proofErr w:type="spellStart"/>
       <w:r>
         <w:rPr>
           <w:rStyle w:val="DateinamenundPfadeZchn"/>
@@ -2351,6 +2643,7 @@
         </w:rPr>
         <w:t>_mobile_views</w:t>
       </w:r>
+      <w:proofErr w:type="spellEnd"/>
       <w:r>
         <w:t xml:space="preserve"> – Änderungen in Templates</w:t>
       </w:r>
@@ -2367,108 +2660,266 @@
         <w:rPr>
           <w:rStyle w:val="DateinamenundPfadeZchn"/>
         </w:rPr>
+        <w:t xml:space="preserve">/OXID eShop mobile </w:t>
+      </w:r>
+      <w:proofErr w:type="spellStart"/>
+      <w:r>
+        <w:rPr>
+          <w:rStyle w:val="DateinamenundPfadeZchn"/>
+        </w:rPr>
+        <w:t>theme</w:t>
+      </w:r>
+      <w:proofErr w:type="spellEnd"/>
+      <w:r>
+        <w:rPr>
+          <w:rStyle w:val="DateinamenundPfadeZchn"/>
+        </w:rPr>
         <w:t>/</w:t>
       </w:r>
+      <w:proofErr w:type="spellStart"/>
       <w:r>
         <w:rPr>
           <w:rStyle w:val="DateinamenundPfadeZchn"/>
         </w:rPr>
-        <w:t>OXID eShop mobile theme</w:t>
-      </w:r>
+        <w:t>templ_docu_mobile_src</w:t>
+      </w:r>
+      <w:proofErr w:type="spellEnd"/>
+      <w:r>
+        <w:t xml:space="preserve"> – Änderungen in CSS und JavaScript</w:t>
+      </w:r>
+    </w:p>
+    <w:p/>
+    <w:p>
+      <w:r>
+        <w:t xml:space="preserve">Die Verzeichnisse mit der Template-Dokumentation sind im Installationspaket nur vorhanden, wenn es auch Änderungen in den jeweiligen </w:t>
+      </w:r>
+      <w:r>
+        <w:t>Templates und Dateien gab (kein</w:t>
+      </w:r>
+      <w:r>
+        <w:t xml:space="preserve"> Verzeichnis </w:t>
+      </w:r>
+      <w:r>
+        <w:t xml:space="preserve">für </w:t>
+      </w:r>
+      <w:r>
+        <w:t>Änderungen in CSS und JavaScript im Installationspaket von Mobile Theme 1.3.0).</w:t>
+      </w:r>
+    </w:p>
+    <w:p>
+      <w:pPr>
+        <w:pStyle w:val="berschrift1"/>
+        <w:numPr>
+          <w:ilvl w:val="0"/>
+          <w:numId w:val="1"/>
+        </w:numPr>
+        <w:rPr>
+          <w:color w:val="auto"/>
+          <w:lang w:val="de-DE"/>
+        </w:rPr>
+      </w:pPr>
+      <w:bookmarkStart w:id="35" w:name="_Ref196626926"/>
+      <w:bookmarkStart w:id="36" w:name="_Toc399157403"/>
+      <w:r>
+        <w:rPr>
+          <w:color w:val="auto"/>
+          <w:lang w:val="de-DE"/>
+        </w:rPr>
+        <w:t xml:space="preserve">Modul </w:t>
+      </w:r>
+      <w:bookmarkEnd w:id="35"/>
+      <w:r>
+        <w:rPr>
+          <w:color w:val="auto"/>
+          <w:lang w:val="de-DE"/>
+        </w:rPr>
+        <w:t xml:space="preserve">aktivieren und </w:t>
+      </w:r>
+      <w:r>
+        <w:rPr>
+          <w:color w:val="auto"/>
+          <w:lang w:val="de-DE"/>
+        </w:rPr>
+        <w:t>konfigurieren</w:t>
+      </w:r>
+      <w:bookmarkEnd w:id="36"/>
+    </w:p>
+    <w:p>
+      <w:r>
+        <w:t xml:space="preserve">Das Modul muss im Shop aktiviert werden. Gehen Sie im Administrationsbereich des Shops zu </w:t>
+      </w:r>
+      <w:r>
+        <w:rPr>
+          <w:rStyle w:val="EingabefelderundNavigationsschritteZchn"/>
+        </w:rPr>
+        <w:t>Erweiterungen</w:t>
+      </w:r>
+      <w:r>
+        <w:t xml:space="preserve"> -&gt; </w:t>
+      </w:r>
+      <w:r>
+        <w:rPr>
+          <w:rStyle w:val="EingabefelderundNavigationsschritteZchn"/>
+        </w:rPr>
+        <w:t>Module</w:t>
+      </w:r>
+      <w:r>
+        <w:t xml:space="preserve"> und wählen Sie das Modul aus. </w:t>
+      </w:r>
+      <w:r>
+        <w:t>Auf</w:t>
+      </w:r>
+      <w:r>
+        <w:t xml:space="preserve"> der Registerkarte </w:t>
+      </w:r>
+      <w:r>
+        <w:rPr>
+          <w:rStyle w:val="EingabefelderundNavigationsschritteZchn"/>
+        </w:rPr>
+        <w:t>Stamm</w:t>
+      </w:r>
+      <w:r>
+        <w:t xml:space="preserve"> drücken Sie auf die Schaltfläche </w:t>
+      </w:r>
+      <w:r>
+        <w:rPr>
+          <w:rStyle w:val="EingabefelderundNavigationsschritteZchn"/>
+        </w:rPr>
+        <w:t>Aktivieren</w:t>
+      </w:r>
+      <w:r>
+        <w:t>.</w:t>
+      </w:r>
+    </w:p>
+    <w:p/>
+    <w:p>
+      <w:r>
+        <w:t xml:space="preserve">Wechseln Sie zur Registerkarte </w:t>
+      </w:r>
+      <w:r>
+        <w:rPr>
+          <w:rStyle w:val="EingabefelderundNavigationsschritteZchn"/>
+        </w:rPr>
+        <w:t>Einstellungen</w:t>
+      </w:r>
+      <w:r>
+        <w:t xml:space="preserve"> und tragen Sie den Namen des Mobile </w:t>
+      </w:r>
+      <w:proofErr w:type="spellStart"/>
+      <w:r>
+        <w:t>Themes</w:t>
+      </w:r>
+      <w:proofErr w:type="spellEnd"/>
+      <w:r>
+        <w:t xml:space="preserve"> ein, welches für die mobile Anzeige verwendet werden soll. Der Standardeintrag ist "mobile" und entspricht der ID des Mobile </w:t>
+      </w:r>
+      <w:proofErr w:type="spellStart"/>
+      <w:r>
+        <w:t>Themes</w:t>
+      </w:r>
+      <w:proofErr w:type="spellEnd"/>
+      <w:r>
+        <w:t xml:space="preserve"> aus dessen Konfigurationsdatei </w:t>
+      </w:r>
+      <w:proofErr w:type="spellStart"/>
       <w:r>
         <w:rPr>
           <w:rStyle w:val="DateinamenundPfadeZchn"/>
         </w:rPr>
+        <w:t>themes.php</w:t>
+      </w:r>
+      <w:proofErr w:type="spellEnd"/>
+      <w:r>
+        <w:t>.</w:t>
+      </w:r>
+    </w:p>
+    <w:p>
+      <w:pPr>
+        <w:spacing w:line="240" w:lineRule="auto"/>
+      </w:pPr>
+      <w:r>
+        <w:br w:type="page"/>
+      </w:r>
+    </w:p>
+    <w:p>
+      <w:pPr>
+        <w:pStyle w:val="berschrift1"/>
+        <w:rPr>
+          <w:lang w:val="de-DE"/>
+        </w:rPr>
+      </w:pPr>
+      <w:bookmarkStart w:id="37" w:name="_Toc399157404"/>
+      <w:bookmarkEnd w:id="33"/>
+      <w:r>
+        <w:rPr>
+          <w:lang w:val="de-DE"/>
+        </w:rPr>
+        <w:lastRenderedPageBreak/>
+        <w:t>Konfigurationsdatei für Varnish anpassen (nur EE)</w:t>
+      </w:r>
+      <w:bookmarkEnd w:id="37"/>
+    </w:p>
+    <w:p>
+      <w:r>
+        <w:t>Haben Sie einen OXID eShop Enterprise Edition mit Hochlastoption im Einsatz und verwenden Sie Varnish für das Caching, ist es erforderlich, die Kon</w:t>
+      </w:r>
+      <w:r>
+        <w:t>f</w:t>
+      </w:r>
+      <w:r>
+        <w:t xml:space="preserve">igurationsdatei </w:t>
+      </w:r>
+      <w:proofErr w:type="spellStart"/>
+      <w:r>
+        <w:rPr>
+          <w:rStyle w:val="DateinamenundPfadeZchn"/>
+        </w:rPr>
+        <w:t>default.vcl</w:t>
+      </w:r>
+      <w:proofErr w:type="spellEnd"/>
+      <w:r>
+        <w:t xml:space="preserve"> des Reverse Proxy anzupassen. </w:t>
+      </w:r>
+      <w:r>
+        <w:t xml:space="preserve">Im Verzeichnis </w:t>
+      </w:r>
+      <w:r>
+        <w:rPr>
+          <w:rStyle w:val="DateinamenundPfadeZchn"/>
+        </w:rPr>
         <w:t>/</w:t>
       </w:r>
+      <w:proofErr w:type="spellStart"/>
       <w:r>
         <w:rPr>
           <w:rStyle w:val="DateinamenundPfadeZchn"/>
         </w:rPr>
-        <w:t>templ_docu</w:t>
+        <w:t>d</w:t>
       </w:r>
       <w:r>
         <w:rPr>
           <w:rStyle w:val="DateinamenundPfadeZchn"/>
         </w:rPr>
-        <w:t>_mobile_src</w:t>
-      </w:r>
-      <w:r>
-        <w:t xml:space="preserve"> – Änderungen in CSS und JavaScript</w:t>
-      </w:r>
-    </w:p>
-    <w:p>
-      <w:pPr>
-        <w:pStyle w:val="berschrift1"/>
-        <w:rPr>
-          <w:lang w:val="de-DE"/>
-        </w:rPr>
-      </w:pPr>
-      <w:bookmarkStart w:id="36" w:name="_Toc370303080"/>
-      <w:bookmarkEnd w:id="34"/>
-      <w:r>
-        <w:rPr>
-          <w:lang w:val="de-DE"/>
-        </w:rPr>
-        <w:t>Konfigurationsdatei für Varnish anpassen (nur EE)</w:t>
-      </w:r>
-      <w:bookmarkEnd w:id="36"/>
-    </w:p>
-    <w:p>
-      <w:r>
-        <w:t>Haben Sie einen OXID eShop Enterprise Edition mit Hochlastoption im Einsatz und verwenden Sie  Varnish für das Caching, ist es erforderlich, die Kon</w:t>
-      </w:r>
-      <w:r>
-        <w:t>f</w:t>
-      </w:r>
-      <w:r>
-        <w:t xml:space="preserve">igurationsdatei </w:t>
-      </w:r>
+        <w:t>ocumentation</w:t>
+      </w:r>
+      <w:proofErr w:type="spellEnd"/>
+      <w:r>
+        <w:t xml:space="preserve"> des Installationspaketes befindet sich die Datei </w:t>
+      </w:r>
+      <w:proofErr w:type="spellStart"/>
       <w:r>
         <w:rPr>
           <w:rStyle w:val="DateinamenundPfadeZchn"/>
         </w:rPr>
-        <w:t>default.vcl</w:t>
-      </w:r>
-      <w:r>
-        <w:t xml:space="preserve"> des Reverse Proxy anzupassen. </w:t>
-      </w:r>
-      <w:r>
-        <w:t xml:space="preserve">Im Verzeichnis </w:t>
+        <w:t>d</w:t>
       </w:r>
       <w:r>
         <w:rPr>
           <w:rStyle w:val="DateinamenundPfadeZchn"/>
         </w:rPr>
-        <w:t>/</w:t>
-      </w:r>
-      <w:r>
-        <w:rPr>
-          <w:rStyle w:val="DateinamenundPfadeZchn"/>
-        </w:rPr>
-        <w:t>d</w:t>
-      </w:r>
-      <w:r>
-        <w:rPr>
-          <w:rStyle w:val="DateinamenundPfadeZchn"/>
-        </w:rPr>
-        <w:t>ocumentation</w:t>
-      </w:r>
-      <w:r>
-        <w:t xml:space="preserve"> des Installationspaketes befindet sich die Datei </w:t>
-      </w:r>
-      <w:r>
-        <w:rPr>
-          <w:rStyle w:val="DateinamenundPfadeZchn"/>
-        </w:rPr>
-        <w:t>d</w:t>
-      </w:r>
-      <w:r>
-        <w:rPr>
-          <w:rStyle w:val="DateinamenundPfadeZchn"/>
-        </w:rPr>
         <w:t>evice.vcl</w:t>
       </w:r>
+      <w:proofErr w:type="spellEnd"/>
       <w:r>
         <w:t>.</w:t>
       </w:r>
@@ -2485,6 +2936,7 @@
       <w:r>
         <w:t xml:space="preserve">Kopieren Sie den Inhalt der Datei </w:t>
       </w:r>
+      <w:proofErr w:type="spellStart"/>
       <w:r>
         <w:rPr>
           <w:rStyle w:val="DateinamenundPfadeZchn"/>
@@ -2497,6 +2949,7 @@
         </w:rPr>
         <w:t>evice.vcl</w:t>
       </w:r>
+      <w:proofErr w:type="spellEnd"/>
       <w:r>
         <w:t>.</w:t>
       </w:r>
@@ -2510,14 +2963,24 @@
         </w:numPr>
       </w:pPr>
       <w:r>
-        <w:t xml:space="preserve">Öffnen Sie Varnish's Konfigurationsdatei </w:t>
-      </w:r>
+        <w:t xml:space="preserve">Öffnen Sie </w:t>
+      </w:r>
+      <w:proofErr w:type="spellStart"/>
+      <w:r>
+        <w:t>Varnish's</w:t>
+      </w:r>
+      <w:proofErr w:type="spellEnd"/>
+      <w:r>
+        <w:t xml:space="preserve"> Konfigurationsdatei </w:t>
+      </w:r>
+      <w:proofErr w:type="spellStart"/>
       <w:r>
         <w:rPr>
           <w:rStyle w:val="DateinamenundPfadeZchn"/>
         </w:rPr>
         <w:t>default.vcl</w:t>
       </w:r>
+      <w:proofErr w:type="spellEnd"/>
       <w:r>
         <w:t>, die standardmäßig im Verzeichnis</w:t>
       </w:r>
@@ -2531,8 +2994,30 @@
         <w:rPr>
           <w:rStyle w:val="DateinamenundPfadeZchn"/>
         </w:rPr>
-        <w:t>/etc/varnish</w:t>
-      </w:r>
+        <w:t>/</w:t>
+      </w:r>
+      <w:proofErr w:type="spellStart"/>
+      <w:r>
+        <w:rPr>
+          <w:rStyle w:val="DateinamenundPfadeZchn"/>
+        </w:rPr>
+        <w:t>etc</w:t>
+      </w:r>
+      <w:proofErr w:type="spellEnd"/>
+      <w:r>
+        <w:rPr>
+          <w:rStyle w:val="DateinamenundPfadeZchn"/>
+        </w:rPr>
+        <w:t>/</w:t>
+      </w:r>
+      <w:proofErr w:type="spellStart"/>
+      <w:r>
+        <w:rPr>
+          <w:rStyle w:val="DateinamenundPfadeZchn"/>
+        </w:rPr>
+        <w:t>varnish</w:t>
+      </w:r>
+      <w:proofErr w:type="spellEnd"/>
       <w:r>
         <w:t xml:space="preserve"> gespeichert ist.</w:t>
       </w:r>
@@ -2548,12 +3033,14 @@
       <w:r>
         <w:t xml:space="preserve">Suchen Sie nach der Funktion </w:t>
       </w:r>
+      <w:proofErr w:type="spellStart"/>
       <w:r>
         <w:rPr>
           <w:rStyle w:val="BenutzereingabenundCodeZchn"/>
         </w:rPr>
         <w:t>oxDefineDeviceTypeRecv</w:t>
       </w:r>
+      <w:proofErr w:type="spellEnd"/>
       <w:r>
         <w:t xml:space="preserve"> und ersetzen Sie den Inhalt </w:t>
       </w:r>
@@ -2605,12 +3092,14 @@
       <w:r>
         <w:t xml:space="preserve">nach der Funktion </w:t>
       </w:r>
+      <w:proofErr w:type="spellStart"/>
       <w:r>
         <w:rPr>
           <w:rStyle w:val="BenutzereingabenundCodeZchn"/>
         </w:rPr>
         <w:t>vcl_recv</w:t>
       </w:r>
+      <w:proofErr w:type="spellEnd"/>
       <w:r>
         <w:t xml:space="preserve">. </w:t>
       </w:r>
@@ -2629,11 +3118,33 @@
       <w:r>
         <w:t xml:space="preserve"> </w:t>
       </w:r>
+      <w:proofErr w:type="spellStart"/>
       <w:r>
         <w:rPr>
           <w:rStyle w:val="BenutzereingabenundCodeZchn"/>
         </w:rPr>
-        <w:t>call oxDefineDeviceTypeRecv;</w:t>
+        <w:t>call</w:t>
+      </w:r>
+      <w:proofErr w:type="spellEnd"/>
+      <w:r>
+        <w:rPr>
+          <w:rStyle w:val="BenutzereingabenundCodeZchn"/>
+        </w:rPr>
+        <w:t xml:space="preserve"> </w:t>
+      </w:r>
+      <w:proofErr w:type="spellStart"/>
+      <w:r>
+        <w:rPr>
+          <w:rStyle w:val="BenutzereingabenundCodeZchn"/>
+        </w:rPr>
+        <w:t>oxDefineDeviceTypeRecv</w:t>
+      </w:r>
+      <w:proofErr w:type="spellEnd"/>
+      <w:r>
+        <w:rPr>
+          <w:rStyle w:val="BenutzereingabenundCodeZchn"/>
+        </w:rPr>
+        <w:t>;</w:t>
       </w:r>
     </w:p>
     <w:p>
@@ -2679,7 +3190,7 @@
           <w:lang w:val="de-DE"/>
         </w:rPr>
       </w:pPr>
-      <w:bookmarkStart w:id="37" w:name="_Toc370303081"/>
+      <w:bookmarkStart w:id="38" w:name="_Toc399157405"/>
       <w:r>
         <w:rPr>
           <w:lang w:val="de-DE"/>
@@ -2687,7 +3198,7 @@
         <w:t>Temporäre Dateien löschen</w:t>
       </w:r>
       <w:bookmarkEnd w:id="32"/>
-      <w:bookmarkEnd w:id="37"/>
+      <w:bookmarkEnd w:id="38"/>
     </w:p>
     <w:p>
       <w:r>
@@ -2697,8 +3208,16 @@
         <w:rPr>
           <w:rStyle w:val="DateinamenundPfadeZchn"/>
         </w:rPr>
-        <w:t>.htaccess</w:t>
-      </w:r>
+        <w:t>.</w:t>
+      </w:r>
+      <w:proofErr w:type="spellStart"/>
+      <w:r>
+        <w:rPr>
+          <w:rStyle w:val="DateinamenundPfadeZchn"/>
+        </w:rPr>
+        <w:t>htaccess</w:t>
+      </w:r>
+      <w:proofErr w:type="spellEnd"/>
       <w:r>
         <w:t xml:space="preserve"> aus dem Verzeichnis </w:t>
       </w:r>
@@ -2706,8 +3225,16 @@
         <w:rPr>
           <w:rStyle w:val="DateinamenundPfadeZchn"/>
         </w:rPr>
-        <w:t>/tmp</w:t>
-      </w:r>
+        <w:t>/</w:t>
+      </w:r>
+      <w:proofErr w:type="spellStart"/>
+      <w:r>
+        <w:rPr>
+          <w:rStyle w:val="DateinamenundPfadeZchn"/>
+        </w:rPr>
+        <w:t>tmp</w:t>
+      </w:r>
+      <w:proofErr w:type="spellEnd"/>
       <w:r>
         <w:rPr>
           <w:rFonts w:ascii="Verdana,BoldItalic" w:hAnsi="Verdana,BoldItalic" w:cs="Verdana,BoldItalic"/>
@@ -2725,22 +3252,6 @@
     </w:p>
     <w:p>
       <w:pPr>
-        <w:spacing w:line="240" w:lineRule="auto"/>
-        <w:rPr>
-          <w:rFonts w:cs="Arial"/>
-          <w:b/>
-          <w:bCs/>
-          <w:color w:val="333333"/>
-          <w:kern w:val="32"/>
-          <w:szCs w:val="32"/>
-        </w:rPr>
-      </w:pPr>
-      <w:r>
-        <w:br w:type="page"/>
-      </w:r>
-    </w:p>
-    <w:p>
-      <w:pPr>
         <w:pStyle w:val="berschrift1"/>
         <w:numPr>
           <w:ilvl w:val="0"/>
@@ -2750,15 +3261,14 @@
           <w:lang w:val="de-DE"/>
         </w:rPr>
       </w:pPr>
-      <w:bookmarkStart w:id="38" w:name="_Toc370303082"/>
+      <w:bookmarkStart w:id="39" w:name="_Toc399157406"/>
       <w:r>
         <w:rPr>
           <w:lang w:val="de-DE"/>
         </w:rPr>
-        <w:lastRenderedPageBreak/>
         <w:t>Abschließende Checkliste</w:t>
       </w:r>
-      <w:bookmarkEnd w:id="38"/>
+      <w:bookmarkEnd w:id="39"/>
     </w:p>
     <w:p>
       <w:r>
@@ -2766,18 +3276,6 @@
       </w:r>
       <w:r>
         <w:t xml:space="preserve">Theme und Modul wurden fertig installiert. </w:t>
-      </w:r>
-    </w:p>
-    <w:p/>
-    <w:p>
-      <w:r>
-        <w:rPr>
-          <w:rStyle w:val="WarnungenZchn"/>
-        </w:rPr>
-        <w:t>Hinweis</w:t>
-      </w:r>
-      <w:r>
-        <w:t>: Bitte aktivieren Sie das Mobile Theme nicht zusätzlich zum Theme "Azure"!</w:t>
       </w:r>
     </w:p>
     <w:p/>
@@ -2871,13 +3369,24 @@
         </w:numPr>
       </w:pPr>
       <w:r>
-        <w:t>Modul wurde im Shop aktiviert</w:t>
-      </w:r>
-      <w:r>
-        <w:t xml:space="preserve"> und für das Mobile Theme konfiguriert</w:t>
-      </w:r>
-      <w:r>
-        <w:t>?</w:t>
+        <w:t xml:space="preserve">Templates und weitere Dateien </w:t>
+      </w:r>
+      <w:r>
+        <w:t xml:space="preserve">des Mobile </w:t>
+      </w:r>
+      <w:proofErr w:type="spellStart"/>
+      <w:r>
+        <w:t>Themes</w:t>
+      </w:r>
+      <w:proofErr w:type="spellEnd"/>
+      <w:r>
+        <w:t xml:space="preserve"> wurden</w:t>
+      </w:r>
+      <w:r>
+        <w:t xml:space="preserve"> ggf. angepasst und </w:t>
+      </w:r>
+      <w:r>
+        <w:t>in den Shop kopiert?</w:t>
       </w:r>
     </w:p>
     <w:p>
@@ -2889,16 +3398,13 @@
         </w:numPr>
       </w:pPr>
       <w:r>
-        <w:t xml:space="preserve">Templates und weitere Dateien </w:t>
-      </w:r>
-      <w:r>
-        <w:t>des Mobile Themes wurden</w:t>
-      </w:r>
-      <w:r>
-        <w:t xml:space="preserve"> ggf. angepasst und </w:t>
-      </w:r>
-      <w:r>
-        <w:t>in den Shop kopiert?</w:t>
+        <w:t>Modul wurde im Shop aktiviert</w:t>
+      </w:r>
+      <w:r>
+        <w:t xml:space="preserve"> und für das Mobile Theme konfiguriert</w:t>
+      </w:r>
+      <w:r>
+        <w:t>?</w:t>
       </w:r>
     </w:p>
     <w:p>
@@ -3318,7 +3824,7 @@
                             <w:t>1.</w:t>
                           </w:r>
                           <w:r>
-                            <w:t>2</w:t>
+                            <w:t>3</w:t>
                           </w:r>
                           <w:r>
                             <w:t>.0</w:t>
@@ -3442,7 +3948,7 @@
                       <w:t>1.</w:t>
                     </w:r>
                     <w:r>
-                      <w:t>2</w:t>
+                      <w:t>3</w:t>
                     </w:r>
                     <w:r>
                       <w:t>.0</w:t>
@@ -3670,7 +4176,7 @@
                             <w:t>Version 1.</w:t>
                           </w:r>
                           <w:r>
-                            <w:t>2</w:t>
+                            <w:t>3</w:t>
                           </w:r>
                           <w:r>
                             <w:t>.0</w:t>
@@ -3732,7 +4238,7 @@
                       <w:t>Version 1.</w:t>
                     </w:r>
                     <w:r>
-                      <w:t>2</w:t>
+                      <w:t>3</w:t>
                     </w:r>
                     <w:r>
                       <w:t>.0</w:t>
@@ -5012,6 +5518,119 @@
     </w:lvl>
   </w:abstractNum>
   <w:abstractNum w:abstractNumId="8">
+    <w:nsid w:val="39CF68F1"/>
+    <w:multiLevelType w:val="hybridMultilevel"/>
+    <w:tmpl w:val="64C2C362"/>
+    <w:lvl w:ilvl="0" w:tplc="04070001">
+      <w:start w:val="1"/>
+      <w:numFmt w:val="bullet"/>
+      <w:lvlText w:val=""/>
+      <w:lvlJc w:val="left"/>
+      <w:pPr>
+        <w:ind w:left="720" w:hanging="360"/>
+      </w:pPr>
+      <w:rPr>
+        <w:rFonts w:ascii="Symbol" w:hAnsi="Symbol" w:hint="default"/>
+      </w:rPr>
+    </w:lvl>
+    <w:lvl w:ilvl="1" w:tplc="04070003" w:tentative="1">
+      <w:start w:val="1"/>
+      <w:numFmt w:val="bullet"/>
+      <w:lvlText w:val="o"/>
+      <w:lvlJc w:val="left"/>
+      <w:pPr>
+        <w:ind w:left="1440" w:hanging="360"/>
+      </w:pPr>
+      <w:rPr>
+        <w:rFonts w:ascii="Courier New" w:hAnsi="Courier New" w:cs="Courier New" w:hint="default"/>
+      </w:rPr>
+    </w:lvl>
+    <w:lvl w:ilvl="2" w:tplc="04070005" w:tentative="1">
+      <w:start w:val="1"/>
+      <w:numFmt w:val="bullet"/>
+      <w:lvlText w:val=""/>
+      <w:lvlJc w:val="left"/>
+      <w:pPr>
+        <w:ind w:left="2160" w:hanging="360"/>
+      </w:pPr>
+      <w:rPr>
+        <w:rFonts w:ascii="Wingdings" w:hAnsi="Wingdings" w:hint="default"/>
+      </w:rPr>
+    </w:lvl>
+    <w:lvl w:ilvl="3" w:tplc="04070001" w:tentative="1">
+      <w:start w:val="1"/>
+      <w:numFmt w:val="bullet"/>
+      <w:lvlText w:val=""/>
+      <w:lvlJc w:val="left"/>
+      <w:pPr>
+        <w:ind w:left="2880" w:hanging="360"/>
+      </w:pPr>
+      <w:rPr>
+        <w:rFonts w:ascii="Symbol" w:hAnsi="Symbol" w:hint="default"/>
+      </w:rPr>
+    </w:lvl>
+    <w:lvl w:ilvl="4" w:tplc="04070003" w:tentative="1">
+      <w:start w:val="1"/>
+      <w:numFmt w:val="bullet"/>
+      <w:lvlText w:val="o"/>
+      <w:lvlJc w:val="left"/>
+      <w:pPr>
+        <w:ind w:left="3600" w:hanging="360"/>
+      </w:pPr>
+      <w:rPr>
+        <w:rFonts w:ascii="Courier New" w:hAnsi="Courier New" w:cs="Courier New" w:hint="default"/>
+      </w:rPr>
+    </w:lvl>
+    <w:lvl w:ilvl="5" w:tplc="04070005" w:tentative="1">
+      <w:start w:val="1"/>
+      <w:numFmt w:val="bullet"/>
+      <w:lvlText w:val=""/>
+      <w:lvlJc w:val="left"/>
+      <w:pPr>
+        <w:ind w:left="4320" w:hanging="360"/>
+      </w:pPr>
+      <w:rPr>
+        <w:rFonts w:ascii="Wingdings" w:hAnsi="Wingdings" w:hint="default"/>
+      </w:rPr>
+    </w:lvl>
+    <w:lvl w:ilvl="6" w:tplc="04070001" w:tentative="1">
+      <w:start w:val="1"/>
+      <w:numFmt w:val="bullet"/>
+      <w:lvlText w:val=""/>
+      <w:lvlJc w:val="left"/>
+      <w:pPr>
+        <w:ind w:left="5040" w:hanging="360"/>
+      </w:pPr>
+      <w:rPr>
+        <w:rFonts w:ascii="Symbol" w:hAnsi="Symbol" w:hint="default"/>
+      </w:rPr>
+    </w:lvl>
+    <w:lvl w:ilvl="7" w:tplc="04070003" w:tentative="1">
+      <w:start w:val="1"/>
+      <w:numFmt w:val="bullet"/>
+      <w:lvlText w:val="o"/>
+      <w:lvlJc w:val="left"/>
+      <w:pPr>
+        <w:ind w:left="5760" w:hanging="360"/>
+      </w:pPr>
+      <w:rPr>
+        <w:rFonts w:ascii="Courier New" w:hAnsi="Courier New" w:cs="Courier New" w:hint="default"/>
+      </w:rPr>
+    </w:lvl>
+    <w:lvl w:ilvl="8" w:tplc="04070005" w:tentative="1">
+      <w:start w:val="1"/>
+      <w:numFmt w:val="bullet"/>
+      <w:lvlText w:val=""/>
+      <w:lvlJc w:val="left"/>
+      <w:pPr>
+        <w:ind w:left="6480" w:hanging="360"/>
+      </w:pPr>
+      <w:rPr>
+        <w:rFonts w:ascii="Wingdings" w:hAnsi="Wingdings" w:hint="default"/>
+      </w:rPr>
+    </w:lvl>
+  </w:abstractNum>
+  <w:abstractNum w:abstractNumId="9">
     <w:nsid w:val="3CEF6FF9"/>
     <w:multiLevelType w:val="hybridMultilevel"/>
     <w:tmpl w:val="DEC47FFA"/>
@@ -5124,7 +5743,7 @@
       </w:rPr>
     </w:lvl>
   </w:abstractNum>
-  <w:abstractNum w:abstractNumId="9">
+  <w:abstractNum w:abstractNumId="10">
     <w:nsid w:val="44D607A0"/>
     <w:multiLevelType w:val="hybridMultilevel"/>
     <w:tmpl w:val="5F7C8AFC"/>
@@ -5237,7 +5856,7 @@
       </w:rPr>
     </w:lvl>
   </w:abstractNum>
-  <w:abstractNum w:abstractNumId="10">
+  <w:abstractNum w:abstractNumId="11">
     <w:nsid w:val="48704718"/>
     <w:multiLevelType w:val="hybridMultilevel"/>
     <w:tmpl w:val="26C48B36"/>
@@ -5350,7 +5969,7 @@
       </w:rPr>
     </w:lvl>
   </w:abstractNum>
-  <w:abstractNum w:abstractNumId="11">
+  <w:abstractNum w:abstractNumId="12">
     <w:nsid w:val="4AD51606"/>
     <w:multiLevelType w:val="hybridMultilevel"/>
     <w:tmpl w:val="0BB2F4C4"/>
@@ -5463,7 +6082,7 @@
       </w:rPr>
     </w:lvl>
   </w:abstractNum>
-  <w:abstractNum w:abstractNumId="12">
+  <w:abstractNum w:abstractNumId="13">
     <w:nsid w:val="519D4C69"/>
     <w:multiLevelType w:val="hybridMultilevel"/>
     <w:tmpl w:val="5D8AD60C"/>
@@ -5576,7 +6195,7 @@
       </w:rPr>
     </w:lvl>
   </w:abstractNum>
-  <w:abstractNum w:abstractNumId="13">
+  <w:abstractNum w:abstractNumId="14">
     <w:nsid w:val="547147F5"/>
     <w:multiLevelType w:val="hybridMultilevel"/>
     <w:tmpl w:val="673E1270"/>
@@ -5689,7 +6308,7 @@
       </w:rPr>
     </w:lvl>
   </w:abstractNum>
-  <w:abstractNum w:abstractNumId="14">
+  <w:abstractNum w:abstractNumId="15">
     <w:nsid w:val="55C80E98"/>
     <w:multiLevelType w:val="hybridMultilevel"/>
     <w:tmpl w:val="5770B406"/>
@@ -5830,7 +6449,7 @@
       </w:rPr>
     </w:lvl>
   </w:abstractNum>
-  <w:abstractNum w:abstractNumId="15">
+  <w:abstractNum w:abstractNumId="16">
     <w:nsid w:val="57EE7CCF"/>
     <w:multiLevelType w:val="hybridMultilevel"/>
     <w:tmpl w:val="CF767DBE"/>
@@ -5916,7 +6535,7 @@
       </w:pPr>
     </w:lvl>
   </w:abstractNum>
-  <w:abstractNum w:abstractNumId="16">
+  <w:abstractNum w:abstractNumId="17">
     <w:nsid w:val="5BAB00B5"/>
     <w:multiLevelType w:val="hybridMultilevel"/>
     <w:tmpl w:val="A9360F44"/>
@@ -6029,7 +6648,7 @@
       </w:rPr>
     </w:lvl>
   </w:abstractNum>
-  <w:abstractNum w:abstractNumId="17">
+  <w:abstractNum w:abstractNumId="18">
     <w:nsid w:val="5E441AC5"/>
     <w:multiLevelType w:val="hybridMultilevel"/>
     <w:tmpl w:val="DB32B79A"/>
@@ -6142,7 +6761,7 @@
       </w:rPr>
     </w:lvl>
   </w:abstractNum>
-  <w:abstractNum w:abstractNumId="18">
+  <w:abstractNum w:abstractNumId="19">
     <w:nsid w:val="5EF05D89"/>
     <w:multiLevelType w:val="hybridMultilevel"/>
     <w:tmpl w:val="394A442E"/>
@@ -6255,7 +6874,7 @@
       </w:rPr>
     </w:lvl>
   </w:abstractNum>
-  <w:abstractNum w:abstractNumId="19">
+  <w:abstractNum w:abstractNumId="20">
     <w:nsid w:val="60253C8D"/>
     <w:multiLevelType w:val="hybridMultilevel"/>
     <w:tmpl w:val="09F8D7D2"/>
@@ -6368,7 +6987,7 @@
       </w:rPr>
     </w:lvl>
   </w:abstractNum>
-  <w:abstractNum w:abstractNumId="20">
+  <w:abstractNum w:abstractNumId="21">
     <w:nsid w:val="606376F6"/>
     <w:multiLevelType w:val="hybridMultilevel"/>
     <w:tmpl w:val="278C744C"/>
@@ -6481,7 +7100,7 @@
       </w:rPr>
     </w:lvl>
   </w:abstractNum>
-  <w:abstractNum w:abstractNumId="21">
+  <w:abstractNum w:abstractNumId="22">
     <w:nsid w:val="60696F24"/>
     <w:multiLevelType w:val="hybridMultilevel"/>
     <w:tmpl w:val="F74003E4"/>
@@ -6574,7 +7193,7 @@
       </w:pPr>
     </w:lvl>
   </w:abstractNum>
-  <w:abstractNum w:abstractNumId="22">
+  <w:abstractNum w:abstractNumId="23">
     <w:nsid w:val="61734554"/>
     <w:multiLevelType w:val="hybridMultilevel"/>
     <w:tmpl w:val="CF92A07E"/>
@@ -6687,7 +7306,7 @@
       </w:rPr>
     </w:lvl>
   </w:abstractNum>
-  <w:abstractNum w:abstractNumId="23">
+  <w:abstractNum w:abstractNumId="24">
     <w:nsid w:val="641C45A4"/>
     <w:multiLevelType w:val="hybridMultilevel"/>
     <w:tmpl w:val="C97062E6"/>
@@ -6800,7 +7419,7 @@
       </w:rPr>
     </w:lvl>
   </w:abstractNum>
-  <w:abstractNum w:abstractNumId="24">
+  <w:abstractNum w:abstractNumId="25">
     <w:nsid w:val="65DD28C0"/>
     <w:multiLevelType w:val="hybridMultilevel"/>
     <w:tmpl w:val="7F986D48"/>
@@ -6913,7 +7532,7 @@
       </w:rPr>
     </w:lvl>
   </w:abstractNum>
-  <w:abstractNum w:abstractNumId="25">
+  <w:abstractNum w:abstractNumId="26">
     <w:nsid w:val="680F5060"/>
     <w:multiLevelType w:val="hybridMultilevel"/>
     <w:tmpl w:val="908852D6"/>
@@ -7002,7 +7621,7 @@
       </w:pPr>
     </w:lvl>
   </w:abstractNum>
-  <w:abstractNum w:abstractNumId="26">
+  <w:abstractNum w:abstractNumId="27">
     <w:nsid w:val="68FE1CEC"/>
     <w:multiLevelType w:val="hybridMultilevel"/>
     <w:tmpl w:val="7CD8F3D2"/>
@@ -7115,7 +7734,7 @@
       </w:rPr>
     </w:lvl>
   </w:abstractNum>
-  <w:abstractNum w:abstractNumId="27">
+  <w:abstractNum w:abstractNumId="28">
     <w:nsid w:val="6E8F2B01"/>
     <w:multiLevelType w:val="hybridMultilevel"/>
     <w:tmpl w:val="53D8DB3C"/>
@@ -7228,7 +7847,7 @@
       </w:rPr>
     </w:lvl>
   </w:abstractNum>
-  <w:abstractNum w:abstractNumId="28">
+  <w:abstractNum w:abstractNumId="29">
     <w:nsid w:val="6FB30683"/>
     <w:multiLevelType w:val="hybridMultilevel"/>
     <w:tmpl w:val="0828284A"/>
@@ -7341,7 +7960,7 @@
       </w:rPr>
     </w:lvl>
   </w:abstractNum>
-  <w:abstractNum w:abstractNumId="29">
+  <w:abstractNum w:abstractNumId="30">
     <w:nsid w:val="70536D9E"/>
     <w:multiLevelType w:val="hybridMultilevel"/>
     <w:tmpl w:val="16EEE856"/>
@@ -7453,7 +8072,7 @@
       </w:rPr>
     </w:lvl>
   </w:abstractNum>
-  <w:abstractNum w:abstractNumId="30">
+  <w:abstractNum w:abstractNumId="31">
     <w:nsid w:val="72F3272F"/>
     <w:multiLevelType w:val="hybridMultilevel"/>
     <w:tmpl w:val="580E8E42"/>
@@ -7603,19 +8222,19 @@
     </w:lvlOverride>
   </w:num>
   <w:num w:numId="4">
-    <w:abstractNumId w:val="14"/>
+    <w:abstractNumId w:val="15"/>
   </w:num>
   <w:num w:numId="5">
-    <w:abstractNumId w:val="21"/>
+    <w:abstractNumId w:val="22"/>
   </w:num>
   <w:num w:numId="6">
-    <w:abstractNumId w:val="30"/>
+    <w:abstractNumId w:val="31"/>
   </w:num>
   <w:num w:numId="7">
-    <w:abstractNumId w:val="27"/>
+    <w:abstractNumId w:val="28"/>
   </w:num>
   <w:num w:numId="8">
-    <w:abstractNumId w:val="25"/>
+    <w:abstractNumId w:val="26"/>
   </w:num>
   <w:num w:numId="9">
     <w:abstractNumId w:val="4"/>
@@ -7624,22 +8243,22 @@
     <w:abstractNumId w:val="5"/>
   </w:num>
   <w:num w:numId="11">
-    <w:abstractNumId w:val="19"/>
+    <w:abstractNumId w:val="20"/>
   </w:num>
   <w:num w:numId="12">
-    <w:abstractNumId w:val="12"/>
+    <w:abstractNumId w:val="13"/>
   </w:num>
   <w:num w:numId="13">
-    <w:abstractNumId w:val="9"/>
+    <w:abstractNumId w:val="10"/>
   </w:num>
   <w:num w:numId="14">
-    <w:abstractNumId w:val="10"/>
+    <w:abstractNumId w:val="11"/>
   </w:num>
   <w:num w:numId="15">
-    <w:abstractNumId w:val="28"/>
+    <w:abstractNumId w:val="29"/>
   </w:num>
   <w:num w:numId="16">
-    <w:abstractNumId w:val="17"/>
+    <w:abstractNumId w:val="18"/>
   </w:num>
   <w:num w:numId="17">
     <w:abstractNumId w:val="3"/>
@@ -7648,13 +8267,13 @@
     <w:abstractNumId w:val="7"/>
   </w:num>
   <w:num w:numId="19">
-    <w:abstractNumId w:val="20"/>
+    <w:abstractNumId w:val="21"/>
   </w:num>
   <w:num w:numId="20">
-    <w:abstractNumId w:val="11"/>
+    <w:abstractNumId w:val="12"/>
   </w:num>
   <w:num w:numId="21">
-    <w:abstractNumId w:val="15"/>
+    <w:abstractNumId w:val="16"/>
   </w:num>
   <w:num w:numId="22">
     <w:abstractNumId w:val="0"/>
@@ -7666,13 +8285,13 @@
     <w:abstractNumId w:val="1"/>
   </w:num>
   <w:num w:numId="25">
-    <w:abstractNumId w:val="8"/>
+    <w:abstractNumId w:val="9"/>
   </w:num>
   <w:num w:numId="26">
     <w:abstractNumId w:val="6"/>
   </w:num>
   <w:num w:numId="27">
-    <w:abstractNumId w:val="18"/>
+    <w:abstractNumId w:val="19"/>
   </w:num>
   <w:num w:numId="28">
     <w:abstractNumId w:val="1"/>
@@ -7711,22 +8330,22 @@
     <w:abstractNumId w:val="1"/>
   </w:num>
   <w:num w:numId="31">
-    <w:abstractNumId w:val="13"/>
+    <w:abstractNumId w:val="14"/>
   </w:num>
   <w:num w:numId="32">
-    <w:abstractNumId w:val="16"/>
+    <w:abstractNumId w:val="17"/>
   </w:num>
   <w:num w:numId="33">
     <w:abstractNumId w:val="2"/>
   </w:num>
   <w:num w:numId="34">
-    <w:abstractNumId w:val="24"/>
+    <w:abstractNumId w:val="25"/>
   </w:num>
   <w:num w:numId="35">
-    <w:abstractNumId w:val="29"/>
+    <w:abstractNumId w:val="30"/>
   </w:num>
   <w:num w:numId="36">
-    <w:abstractNumId w:val="22"/>
+    <w:abstractNumId w:val="23"/>
   </w:num>
   <w:num w:numId="37">
     <w:abstractNumId w:val="1"/>
@@ -7735,10 +8354,16 @@
     <w:abstractNumId w:val="1"/>
   </w:num>
   <w:num w:numId="39">
-    <w:abstractNumId w:val="23"/>
+    <w:abstractNumId w:val="24"/>
   </w:num>
   <w:num w:numId="40">
-    <w:abstractNumId w:val="26"/>
+    <w:abstractNumId w:val="27"/>
+  </w:num>
+  <w:num w:numId="41">
+    <w:abstractNumId w:val="1"/>
+  </w:num>
+  <w:num w:numId="42">
+    <w:abstractNumId w:val="8"/>
   </w:num>
   <w:numIdMacAtCleanup w:val="17"/>
 </w:numbering>
@@ -9413,7 +10038,7 @@
 </file>
 
 <file path=customXml/itemProps1.xml><?xml version="1.0" encoding="utf-8"?>
-<ds:datastoreItem xmlns:ds="http://schemas.openxmlformats.org/officeDocument/2006/customXml" ds:itemID="{FA2F3B4D-48D8-4969-8279-2C5BAB0944ED}">
+<ds:datastoreItem xmlns:ds="http://schemas.openxmlformats.org/officeDocument/2006/customXml" ds:itemID="{14B51EBE-A2CC-44A3-B6D3-3B91E0FFFD1C}">
   <ds:schemaRefs>
     <ds:schemaRef ds:uri="http://schemas.openxmlformats.org/officeDocument/2006/bibliography"/>
   </ds:schemaRefs>

</xml_diff>

<commit_message>
Updated installation guides for Mobile Theme 1.3.0
</commit_message>
<xml_diff>
--- a/documentation/install_de.docx
+++ b/documentation/install_de.docx
@@ -153,7 +153,7 @@
       </w:pPr>
       <w:bookmarkStart w:id="1" w:name="_Toc165112072"/>
       <w:bookmarkStart w:id="2" w:name="_Toc185061112"/>
-      <w:bookmarkStart w:id="3" w:name="_Toc370303072"/>
+      <w:bookmarkStart w:id="3" w:name="_Toc399157395"/>
       <w:r>
         <w:rPr>
           <w:lang w:val="de-DE"/>
@@ -183,7 +183,7 @@
         <w:rPr>
           <w:noProof/>
         </w:rPr>
-        <w:t>2013</w:t>
+        <w:t>2014</w:t>
       </w:r>
       <w:r>
         <w:fldChar w:fldCharType="end"/>
@@ -256,7 +256,21 @@
         <w:rPr>
           <w:rStyle w:val="BesuchterHyperlink"/>
         </w:rPr>
-        <w:t>Eine Dekompilierung des Quellcodes, unerlaubte Vervielfältigung sowie die Weitergabe an</w:t>
+        <w:t xml:space="preserve">Eine </w:t>
+      </w:r>
+      <w:proofErr w:type="spellStart"/>
+      <w:r>
+        <w:rPr>
+          <w:rStyle w:val="BesuchterHyperlink"/>
+        </w:rPr>
+        <w:t>Dekompilierung</w:t>
+      </w:r>
+      <w:proofErr w:type="spellEnd"/>
+      <w:r>
+        <w:rPr>
+          <w:rStyle w:val="BesuchterHyperlink"/>
+        </w:rPr>
+        <w:t xml:space="preserve"> des Quellcodes, unerlaubte Vervielfältigung sowie die Weitergabe an</w:t>
       </w:r>
     </w:p>
     <w:p>
@@ -341,7 +355,7 @@
       <w:bookmarkStart w:id="11" w:name="_Toc158887473"/>
       <w:bookmarkStart w:id="12" w:name="_Toc165112074"/>
       <w:bookmarkStart w:id="13" w:name="_Toc185061114"/>
-      <w:bookmarkStart w:id="14" w:name="_Toc370303073"/>
+      <w:bookmarkStart w:id="14" w:name="_Toc399157396"/>
       <w:r>
         <w:rPr>
           <w:lang w:val="de-DE"/>
@@ -431,7 +445,7 @@
           <w:lang w:val="de-DE"/>
         </w:rPr>
       </w:pPr>
-      <w:bookmarkStart w:id="15" w:name="_Toc370303074"/>
+      <w:bookmarkStart w:id="15" w:name="_Toc399157397"/>
       <w:r>
         <w:rPr>
           <w:lang w:val="de-DE"/>
@@ -449,8 +463,13 @@
       </w:r>
     </w:p>
     <w:p>
-      <w:r>
-        <w:t>Bertoldstraße 48</w:t>
+      <w:proofErr w:type="spellStart"/>
+      <w:r>
+        <w:t>Bertoldstraße</w:t>
+      </w:r>
+      <w:proofErr w:type="spellEnd"/>
+      <w:r>
+        <w:t xml:space="preserve"> 48</w:t>
       </w:r>
     </w:p>
     <w:p>
@@ -483,8 +502,13 @@
         <w:t xml:space="preserve">Aufsichtsrat: </w:t>
       </w:r>
       <w:r>
-        <w:t>Michael Schlenk</w:t>
-      </w:r>
+        <w:t xml:space="preserve">Michael </w:t>
+      </w:r>
+      <w:proofErr w:type="spellStart"/>
+      <w:r>
+        <w:t>Schlenk</w:t>
+      </w:r>
+      <w:proofErr w:type="spellEnd"/>
       <w:r>
         <w:t xml:space="preserve"> (Vorsitzender)</w:t>
       </w:r>
@@ -496,7 +520,15 @@
     </w:p>
     <w:p>
       <w:r>
-        <w:t>Amtsgericht Freiburg i. Brg.</w:t>
+        <w:t xml:space="preserve">Amtsgericht Freiburg i. </w:t>
+      </w:r>
+      <w:proofErr w:type="spellStart"/>
+      <w:r>
+        <w:t>Brg</w:t>
+      </w:r>
+      <w:proofErr w:type="spellEnd"/>
+      <w:r>
+        <w:t>.</w:t>
       </w:r>
     </w:p>
     <w:p>
@@ -593,7 +625,7 @@
         </w:rPr>
         <w:fldChar w:fldCharType="separate"/>
       </w:r>
-      <w:hyperlink w:anchor="_Toc370303072" w:history="1">
+      <w:hyperlink w:anchor="_Toc399157395" w:history="1">
         <w:r>
           <w:rPr>
             <w:rStyle w:val="Hyperlink"/>
@@ -620,7 +652,7 @@
             <w:noProof/>
             <w:webHidden/>
           </w:rPr>
-          <w:instrText xml:space="preserve"> PAGEREF _Toc370303072 \h </w:instrText>
+          <w:instrText xml:space="preserve"> PAGEREF _Toc399157395 \h </w:instrText>
         </w:r>
         <w:r>
           <w:rPr>
@@ -664,7 +696,7 @@
           <w:szCs w:val="22"/>
         </w:rPr>
       </w:pPr>
-      <w:hyperlink w:anchor="_Toc370303073" w:history="1">
+      <w:hyperlink w:anchor="_Toc399157396" w:history="1">
         <w:r>
           <w:rPr>
             <w:rStyle w:val="Hyperlink"/>
@@ -691,7 +723,7 @@
             <w:noProof/>
             <w:webHidden/>
           </w:rPr>
-          <w:instrText xml:space="preserve"> PAGEREF _Toc370303073 \h </w:instrText>
+          <w:instrText xml:space="preserve"> PAGEREF _Toc399157396 \h </w:instrText>
         </w:r>
         <w:r>
           <w:rPr>
@@ -735,7 +767,7 @@
           <w:szCs w:val="22"/>
         </w:rPr>
       </w:pPr>
-      <w:hyperlink w:anchor="_Toc370303074" w:history="1">
+      <w:hyperlink w:anchor="_Toc399157397" w:history="1">
         <w:r>
           <w:rPr>
             <w:rStyle w:val="Hyperlink"/>
@@ -762,7 +794,7 @@
             <w:noProof/>
             <w:webHidden/>
           </w:rPr>
-          <w:instrText xml:space="preserve"> PAGEREF _Toc370303074 \h </w:instrText>
+          <w:instrText xml:space="preserve"> PAGEREF _Toc399157397 \h </w:instrText>
         </w:r>
         <w:r>
           <w:rPr>
@@ -806,7 +838,7 @@
           <w:szCs w:val="22"/>
         </w:rPr>
       </w:pPr>
-      <w:hyperlink w:anchor="_Toc370303075" w:history="1">
+      <w:hyperlink w:anchor="_Toc399157398" w:history="1">
         <w:r>
           <w:rPr>
             <w:rStyle w:val="Hyperlink"/>
@@ -833,7 +865,7 @@
             <w:noProof/>
             <w:webHidden/>
           </w:rPr>
-          <w:instrText xml:space="preserve"> PAGEREF _Toc370303075 \h </w:instrText>
+          <w:instrText xml:space="preserve"> PAGEREF _Toc399157398 \h </w:instrText>
         </w:r>
         <w:r>
           <w:rPr>
@@ -878,11 +910,10 @@
           <w:szCs w:val="22"/>
         </w:rPr>
       </w:pPr>
-      <w:hyperlink w:anchor="_Toc370303076" w:history="1">
+      <w:hyperlink w:anchor="_Toc399157399" w:history="1">
         <w:r>
           <w:rPr>
             <w:rStyle w:val="Hyperlink"/>
-            <w:rFonts w:cs="Courier New"/>
             <w:noProof/>
           </w:rPr>
           <w:t>1</w:t>
@@ -901,7 +932,7 @@
             <w:rStyle w:val="Hyperlink"/>
             <w:noProof/>
           </w:rPr>
-          <w:t>Dateien des Moduls kopieren</w:t>
+          <w:t>Voriges Modul entfernen</w:t>
         </w:r>
         <w:r>
           <w:rPr>
@@ -922,7 +953,7 @@
             <w:noProof/>
             <w:webHidden/>
           </w:rPr>
-          <w:instrText xml:space="preserve"> PAGEREF _Toc370303076 \h </w:instrText>
+          <w:instrText xml:space="preserve"> PAGEREF _Toc399157399 \h </w:instrText>
         </w:r>
         <w:r>
           <w:rPr>
@@ -967,10 +998,11 @@
           <w:szCs w:val="22"/>
         </w:rPr>
       </w:pPr>
-      <w:hyperlink w:anchor="_Toc370303077" w:history="1">
+      <w:hyperlink w:anchor="_Toc399157400" w:history="1">
         <w:r>
           <w:rPr>
             <w:rStyle w:val="Hyperlink"/>
+            <w:rFonts w:cs="Courier New"/>
             <w:noProof/>
           </w:rPr>
           <w:t>2</w:t>
@@ -989,7 +1021,7 @@
             <w:rStyle w:val="Hyperlink"/>
             <w:noProof/>
           </w:rPr>
-          <w:t>Templates des Moduls vorbereiten</w:t>
+          <w:t>Dateien des Moduls kopieren</w:t>
         </w:r>
         <w:r>
           <w:rPr>
@@ -1010,7 +1042,7 @@
             <w:noProof/>
             <w:webHidden/>
           </w:rPr>
-          <w:instrText xml:space="preserve"> PAGEREF _Toc370303077 \h </w:instrText>
+          <w:instrText xml:space="preserve"> PAGEREF _Toc399157400 \h </w:instrText>
         </w:r>
         <w:r>
           <w:rPr>
@@ -1055,7 +1087,7 @@
           <w:szCs w:val="22"/>
         </w:rPr>
       </w:pPr>
-      <w:hyperlink w:anchor="_Toc370303078" w:history="1">
+      <w:hyperlink w:anchor="_Toc399157401" w:history="1">
         <w:r>
           <w:rPr>
             <w:rStyle w:val="Hyperlink"/>
@@ -1077,7 +1109,7 @@
             <w:rStyle w:val="Hyperlink"/>
             <w:noProof/>
           </w:rPr>
-          <w:t>Modul aktivieren und konfigurieren</w:t>
+          <w:t>Templates des Moduls vorbereiten</w:t>
         </w:r>
         <w:r>
           <w:rPr>
@@ -1098,7 +1130,7 @@
             <w:noProof/>
             <w:webHidden/>
           </w:rPr>
-          <w:instrText xml:space="preserve"> PAGEREF _Toc370303078 \h </w:instrText>
+          <w:instrText xml:space="preserve"> PAGEREF _Toc399157401 \h </w:instrText>
         </w:r>
         <w:r>
           <w:rPr>
@@ -1143,7 +1175,7 @@
           <w:szCs w:val="22"/>
         </w:rPr>
       </w:pPr>
-      <w:hyperlink w:anchor="_Toc370303079" w:history="1">
+      <w:hyperlink w:anchor="_Toc399157402" w:history="1">
         <w:r>
           <w:rPr>
             <w:rStyle w:val="Hyperlink"/>
@@ -1186,7 +1218,7 @@
             <w:noProof/>
             <w:webHidden/>
           </w:rPr>
-          <w:instrText xml:space="preserve"> PAGEREF _Toc370303079 \h </w:instrText>
+          <w:instrText xml:space="preserve"> PAGEREF _Toc399157402 \h </w:instrText>
         </w:r>
         <w:r>
           <w:rPr>
@@ -1231,7 +1263,7 @@
           <w:szCs w:val="22"/>
         </w:rPr>
       </w:pPr>
-      <w:hyperlink w:anchor="_Toc370303080" w:history="1">
+      <w:hyperlink w:anchor="_Toc399157403" w:history="1">
         <w:r>
           <w:rPr>
             <w:rStyle w:val="Hyperlink"/>
@@ -1253,7 +1285,7 @@
             <w:rStyle w:val="Hyperlink"/>
             <w:noProof/>
           </w:rPr>
-          <w:t>Konfigurationsdatei für Varnish anpassen (nur EE)</w:t>
+          <w:t>Modul aktivieren und konfigurieren</w:t>
         </w:r>
         <w:r>
           <w:rPr>
@@ -1274,7 +1306,7 @@
             <w:noProof/>
             <w:webHidden/>
           </w:rPr>
-          <w:instrText xml:space="preserve"> PAGEREF _Toc370303080 \h </w:instrText>
+          <w:instrText xml:space="preserve"> PAGEREF _Toc399157403 \h </w:instrText>
         </w:r>
         <w:r>
           <w:rPr>
@@ -1319,7 +1351,7 @@
           <w:szCs w:val="22"/>
         </w:rPr>
       </w:pPr>
-      <w:hyperlink w:anchor="_Toc370303081" w:history="1">
+      <w:hyperlink w:anchor="_Toc399157404" w:history="1">
         <w:r>
           <w:rPr>
             <w:rStyle w:val="Hyperlink"/>
@@ -1341,7 +1373,7 @@
             <w:rStyle w:val="Hyperlink"/>
             <w:noProof/>
           </w:rPr>
-          <w:t>Temporäre Dateien löschen</w:t>
+          <w:t>Konfigurationsdatei für Varnish anpassen (nur EE)</w:t>
         </w:r>
         <w:r>
           <w:rPr>
@@ -1362,7 +1394,7 @@
             <w:noProof/>
             <w:webHidden/>
           </w:rPr>
-          <w:instrText xml:space="preserve"> PAGEREF _Toc370303081 \h </w:instrText>
+          <w:instrText xml:space="preserve"> PAGEREF _Toc399157404 \h </w:instrText>
         </w:r>
         <w:r>
           <w:rPr>
@@ -1382,7 +1414,7 @@
             <w:noProof/>
             <w:webHidden/>
           </w:rPr>
-          <w:t>5</w:t>
+          <w:t>6</w:t>
         </w:r>
         <w:r>
           <w:rPr>
@@ -1407,7 +1439,7 @@
           <w:szCs w:val="22"/>
         </w:rPr>
       </w:pPr>
-      <w:hyperlink w:anchor="_Toc370303082" w:history="1">
+      <w:hyperlink w:anchor="_Toc399157405" w:history="1">
         <w:r>
           <w:rPr>
             <w:rStyle w:val="Hyperlink"/>
@@ -1429,6 +1461,94 @@
             <w:rStyle w:val="Hyperlink"/>
             <w:noProof/>
           </w:rPr>
+          <w:t>Temporäre Dateien löschen</w:t>
+        </w:r>
+        <w:r>
+          <w:rPr>
+            <w:noProof/>
+            <w:webHidden/>
+          </w:rPr>
+          <w:tab/>
+        </w:r>
+        <w:r>
+          <w:rPr>
+            <w:noProof/>
+            <w:webHidden/>
+          </w:rPr>
+          <w:fldChar w:fldCharType="begin"/>
+        </w:r>
+        <w:r>
+          <w:rPr>
+            <w:noProof/>
+            <w:webHidden/>
+          </w:rPr>
+          <w:instrText xml:space="preserve"> PAGEREF _Toc399157405 \h </w:instrText>
+        </w:r>
+        <w:r>
+          <w:rPr>
+            <w:noProof/>
+            <w:webHidden/>
+          </w:rPr>
+        </w:r>
+        <w:r>
+          <w:rPr>
+            <w:noProof/>
+            <w:webHidden/>
+          </w:rPr>
+          <w:fldChar w:fldCharType="separate"/>
+        </w:r>
+        <w:r>
+          <w:rPr>
+            <w:noProof/>
+            <w:webHidden/>
+          </w:rPr>
+          <w:t>6</w:t>
+        </w:r>
+        <w:r>
+          <w:rPr>
+            <w:noProof/>
+            <w:webHidden/>
+          </w:rPr>
+          <w:fldChar w:fldCharType="end"/>
+        </w:r>
+      </w:hyperlink>
+    </w:p>
+    <w:p>
+      <w:pPr>
+        <w:pStyle w:val="Verzeichnis1"/>
+        <w:tabs>
+          <w:tab w:val="left" w:pos="400"/>
+          <w:tab w:val="right" w:leader="dot" w:pos="9627"/>
+        </w:tabs>
+        <w:rPr>
+          <w:rFonts w:asciiTheme="minorHAnsi" w:eastAsiaTheme="minorEastAsia" w:hAnsiTheme="minorHAnsi" w:cstheme="minorBidi"/>
+          <w:noProof/>
+          <w:sz w:val="22"/>
+          <w:szCs w:val="22"/>
+        </w:rPr>
+      </w:pPr>
+      <w:hyperlink w:anchor="_Toc399157406" w:history="1">
+        <w:r>
+          <w:rPr>
+            <w:rStyle w:val="Hyperlink"/>
+            <w:noProof/>
+          </w:rPr>
+          <w:t>8</w:t>
+        </w:r>
+        <w:r>
+          <w:rPr>
+            <w:rFonts w:asciiTheme="minorHAnsi" w:eastAsiaTheme="minorEastAsia" w:hAnsiTheme="minorHAnsi" w:cstheme="minorBidi"/>
+            <w:noProof/>
+            <w:sz w:val="22"/>
+            <w:szCs w:val="22"/>
+          </w:rPr>
+          <w:tab/>
+        </w:r>
+        <w:r>
+          <w:rPr>
+            <w:rStyle w:val="Hyperlink"/>
+            <w:noProof/>
+          </w:rPr>
           <w:t>Abschließende Checkliste</w:t>
         </w:r>
         <w:r>
@@ -1450,7 +1570,7 @@
             <w:noProof/>
             <w:webHidden/>
           </w:rPr>
-          <w:instrText xml:space="preserve"> PAGEREF _Toc370303082 \h </w:instrText>
+          <w:instrText xml:space="preserve"> PAGEREF _Toc399157406 \h </w:instrText>
         </w:r>
         <w:r>
           <w:rPr>
@@ -1507,14 +1627,14 @@
         </w:rPr>
       </w:pPr>
       <w:bookmarkStart w:id="20" w:name="_GoBack"/>
+      <w:bookmarkEnd w:id="20"/>
       <w:r>
         <w:rPr>
           <w:lang w:val="de-DE"/>
         </w:rPr>
         <w:br w:type="page"/>
       </w:r>
-      <w:bookmarkStart w:id="21" w:name="_Toc370303075"/>
-      <w:bookmarkEnd w:id="20"/>
+      <w:bookmarkStart w:id="21" w:name="_Toc399157398"/>
       <w:r>
         <w:rPr>
           <w:color w:val="000000"/>
@@ -1565,7 +1685,13 @@
         <w:t xml:space="preserve"> </w:t>
       </w:r>
       <w:r>
-        <w:t xml:space="preserve">1.2.0 </w:t>
+        <w:t>1.</w:t>
+      </w:r>
+      <w:r>
+        <w:t>3</w:t>
+      </w:r>
+      <w:r>
+        <w:t xml:space="preserve">.0 </w:t>
       </w:r>
       <w:r>
         <w:t xml:space="preserve">und des dazu gehörigen Moduls </w:t>
@@ -1598,7 +1724,7 @@
         <w:t>4.</w:t>
       </w:r>
       <w:r>
-        <w:t>8</w:t>
+        <w:t>9</w:t>
       </w:r>
       <w:r>
         <w:t>.</w:t>
@@ -1610,7 +1736,7 @@
         <w:t>/5.</w:t>
       </w:r>
       <w:r>
-        <w:t>1</w:t>
+        <w:t>2</w:t>
       </w:r>
       <w:r>
         <w:t>.</w:t>
@@ -1628,8 +1754,13 @@
         <w:t xml:space="preserve">Das Modul erkennt, ob der OXID eShop von einem mobilen Gerät, wie Smartphone oder Tablet, aufgerufen wird. Die Anzeige erfolgt in diesem Fall unter Verwendung des </w:t>
       </w:r>
       <w:r>
-        <w:t>Mobile Themes</w:t>
-      </w:r>
+        <w:t xml:space="preserve">Mobile </w:t>
+      </w:r>
+      <w:proofErr w:type="spellStart"/>
+      <w:r>
+        <w:t>Themes</w:t>
+      </w:r>
+      <w:proofErr w:type="spellEnd"/>
       <w:r>
         <w:t>.</w:t>
       </w:r>
@@ -1649,7 +1780,19 @@
         <w:t>hop</w:t>
       </w:r>
       <w:r>
-        <w:t xml:space="preserve"> 4.8.0/5.1.0</w:t>
+        <w:t xml:space="preserve"> 4.</w:t>
+      </w:r>
+      <w:r>
+        <w:t>9</w:t>
+      </w:r>
+      <w:r>
+        <w:t>.0/5.</w:t>
+      </w:r>
+      <w:r>
+        <w:t>2</w:t>
+      </w:r>
+      <w:r>
+        <w:t>.0</w:t>
       </w:r>
       <w:r>
         <w:t xml:space="preserve"> neu installiert, sind</w:t>
@@ -1740,7 +1883,6 @@
           <w:numId w:val="1"/>
         </w:numPr>
         <w:rPr>
-          <w:rFonts w:ascii="Courier New" w:hAnsi="Courier New" w:cs="Courier New"/>
           <w:lang w:val="de-DE"/>
         </w:rPr>
       </w:pPr>
@@ -1751,7 +1893,7 @@
       <w:bookmarkStart w:id="26" w:name="_Toc354657452"/>
       <w:bookmarkStart w:id="27" w:name="_Toc355611714"/>
       <w:bookmarkStart w:id="28" w:name="_Ref196626766"/>
-      <w:bookmarkStart w:id="29" w:name="_Toc370303076"/>
+      <w:bookmarkStart w:id="29" w:name="_Toc399157399"/>
       <w:bookmarkEnd w:id="22"/>
       <w:bookmarkEnd w:id="23"/>
       <w:bookmarkEnd w:id="24"/>
@@ -1762,41 +1904,47 @@
         <w:rPr>
           <w:lang w:val="de-DE"/>
         </w:rPr>
-        <w:t>D</w:t>
+        <w:t xml:space="preserve">Voriges </w:t>
       </w:r>
       <w:r>
         <w:rPr>
           <w:lang w:val="de-DE"/>
         </w:rPr>
-        <w:t>ateie</w:t>
-      </w:r>
-      <w:bookmarkEnd w:id="28"/>
-      <w:r>
-        <w:rPr>
-          <w:lang w:val="de-DE"/>
-        </w:rPr>
-        <w:t xml:space="preserve">n </w:t>
-      </w:r>
-      <w:r>
-        <w:rPr>
-          <w:lang w:val="de-DE"/>
-        </w:rPr>
-        <w:t xml:space="preserve">des Moduls </w:t>
-      </w:r>
-      <w:r>
-        <w:rPr>
-          <w:lang w:val="de-DE"/>
-        </w:rPr>
-        <w:t>kopieren</w:t>
+        <w:t>Modul entfernen</w:t>
       </w:r>
       <w:bookmarkEnd w:id="29"/>
     </w:p>
     <w:p>
       <w:r>
-        <w:t>Fertigen Sie ein Backup Ihres Shops und der Datenbank an</w:t>
-      </w:r>
-      <w:r>
-        <w:t>, bevor Sie mit der Installation beginnen</w:t>
+        <w:t>Wenn Sie in Ihrem OXID eShop bereits das Mobile Theme 1.2.0 im Einsatz hatten und ein Update der bestehenden Installation durchführen wollen, müssen Sie das vorherige Modul komplett entfernen. Fertigen Sie zuvor ein Backup Ihres Shops und der Datenbank an.</w:t>
+      </w:r>
+    </w:p>
+    <w:p/>
+    <w:p>
+      <w:pPr>
+        <w:pStyle w:val="Listenabsatz"/>
+        <w:numPr>
+          <w:ilvl w:val="0"/>
+          <w:numId w:val="42"/>
+        </w:numPr>
+      </w:pPr>
+      <w:r>
+        <w:t xml:space="preserve">Gehen Sie im Administrationsbereich des Shops zu </w:t>
+      </w:r>
+      <w:r>
+        <w:rPr>
+          <w:rStyle w:val="EingabefelderundNavigationsschritteZchn"/>
+        </w:rPr>
+        <w:t>Erweiterungen</w:t>
+      </w:r>
+      <w:r>
+        <w:t xml:space="preserve"> -&gt; </w:t>
+      </w:r>
+      <w:r>
+        <w:rPr>
+          <w:rStyle w:val="EingabefelderundNavigationsschritteZchn"/>
+        </w:rPr>
+        <w:t>Module</w:t>
       </w:r>
       <w:r>
         <w:t>.</w:t>
@@ -1804,21 +1952,26 @@
     </w:p>
     <w:p>
       <w:pPr>
-        <w:ind w:left="360"/>
-      </w:pPr>
-    </w:p>
-    <w:p>
-      <w:r>
-        <w:t xml:space="preserve">Kopieren </w:t>
-      </w:r>
-      <w:r>
-        <w:t xml:space="preserve">Sie </w:t>
-      </w:r>
-      <w:r>
-        <w:t>de</w:t>
-      </w:r>
-      <w:r>
-        <w:t xml:space="preserve">n Inhalt des Ordners </w:t>
+        <w:pStyle w:val="Listenabsatz"/>
+        <w:numPr>
+          <w:ilvl w:val="0"/>
+          <w:numId w:val="42"/>
+        </w:numPr>
+      </w:pPr>
+      <w:r>
+        <w:t>Wählen Sie das Modul Theme Switch aus und deaktivieren Sie es.</w:t>
+      </w:r>
+    </w:p>
+    <w:p>
+      <w:pPr>
+        <w:pStyle w:val="Listenabsatz"/>
+        <w:numPr>
+          <w:ilvl w:val="0"/>
+          <w:numId w:val="42"/>
+        </w:numPr>
+      </w:pPr>
+      <w:r>
+        <w:t xml:space="preserve">Löschen Sie das Verzeichnis </w:t>
       </w:r>
       <w:r>
         <w:rPr>
@@ -1826,202 +1979,65 @@
         </w:rPr>
         <w:t>/</w:t>
       </w:r>
+      <w:proofErr w:type="spellStart"/>
       <w:r>
         <w:rPr>
           <w:rStyle w:val="DateinamenundPfadeZchn"/>
         </w:rPr>
-        <w:t xml:space="preserve">OXID eShop </w:t>
-      </w:r>
+        <w:t>modules</w:t>
+      </w:r>
+      <w:proofErr w:type="spellEnd"/>
       <w:r>
         <w:rPr>
           <w:rStyle w:val="DateinamenundPfadeZchn"/>
         </w:rPr>
-        <w:t>t</w:t>
-      </w:r>
+        <w:t>/</w:t>
+      </w:r>
+      <w:proofErr w:type="spellStart"/>
       <w:r>
         <w:rPr>
           <w:rStyle w:val="DateinamenundPfadeZchn"/>
         </w:rPr>
-        <w:t xml:space="preserve">heme </w:t>
-      </w:r>
+        <w:t>oe</w:t>
+      </w:r>
+      <w:proofErr w:type="spellEnd"/>
       <w:r>
         <w:rPr>
           <w:rStyle w:val="DateinamenundPfadeZchn"/>
         </w:rPr>
-        <w:t>s</w:t>
-      </w:r>
+        <w:t>/</w:t>
+      </w:r>
+      <w:proofErr w:type="spellStart"/>
       <w:r>
         <w:rPr>
           <w:rStyle w:val="DateinamenundPfadeZchn"/>
         </w:rPr>
-        <w:t>witch</w:t>
-      </w:r>
-      <w:r>
-        <w:rPr>
-          <w:rStyle w:val="DateinamenundPfadeZchn"/>
-        </w:rPr>
-        <w:t>/</w:t>
-      </w:r>
-      <w:r>
-        <w:rPr>
-          <w:rStyle w:val="DateinamenundPfadeZchn"/>
-        </w:rPr>
-        <w:t>copy_this</w:t>
-      </w:r>
-      <w:r>
-        <w:rPr>
-          <w:rStyle w:val="DateinamenundPfadeZchn"/>
-        </w:rPr>
-        <w:t xml:space="preserve"> </w:t>
-      </w:r>
-      <w:r>
-        <w:t>in das Hauptverzeichnis Ihres Shops.</w:t>
-      </w:r>
-    </w:p>
-    <w:p>
-      <w:pPr>
-        <w:pStyle w:val="berschrift1"/>
-      </w:pPr>
-      <w:bookmarkStart w:id="30" w:name="_Toc370303077"/>
-      <w:r>
-        <w:t>Templates des Moduls vorbereiten</w:t>
-      </w:r>
-      <w:bookmarkEnd w:id="30"/>
-    </w:p>
-    <w:p>
-      <w:r>
-        <w:t xml:space="preserve">Im Verzeichnis </w:t>
-      </w:r>
-      <w:r>
-        <w:rPr>
-          <w:rStyle w:val="DateinamenundPfadeZchn"/>
-        </w:rPr>
-        <w:t>/</w:t>
-      </w:r>
-      <w:r>
-        <w:rPr>
-          <w:rStyle w:val="DateinamenundPfadeZchn"/>
-        </w:rPr>
-        <w:t>OXID eShop theme switch</w:t>
-      </w:r>
-      <w:r>
-        <w:rPr>
-          <w:rStyle w:val="DateinamenundPfadeZchn"/>
-        </w:rPr>
-        <w:t>/</w:t>
-      </w:r>
-      <w:r>
-        <w:rPr>
-          <w:rStyle w:val="DateinamenundPfadeZchn"/>
-        </w:rPr>
-        <w:t>changed_full</w:t>
-      </w:r>
-      <w:r>
-        <w:rPr>
-          <w:bCs/>
-          <w:iCs/>
-        </w:rPr>
-        <w:t xml:space="preserve"> </w:t>
-      </w:r>
-      <w:r>
-        <w:rPr>
-          <w:bCs/>
-          <w:iCs/>
-        </w:rPr>
-        <w:t>bef</w:t>
-      </w:r>
-      <w:r>
-        <w:t>inden sich weitere Dateien, die für den Einsatz des Moduls im Shop notwendig sind.</w:t>
-      </w:r>
-    </w:p>
-    <w:p/>
-    <w:p>
-      <w:r>
-        <w:t>Sollten Sie das Modul in einem Shop ohne angepasste Templates und Dateien installieren, so können Sie alle im Verzeichnis enthaltenen Dateien direkt in den Shop kopieren.</w:t>
-      </w:r>
-    </w:p>
-    <w:p>
-      <w:pPr>
-        <w:rPr>
-          <w:lang w:val="en-GB"/>
-        </w:rPr>
-      </w:pPr>
-    </w:p>
-    <w:p>
-      <w:pPr>
-        <w:pStyle w:val="DateinamenundPfade"/>
-        <w:rPr>
-          <w:lang w:val="en-GB"/>
-        </w:rPr>
-      </w:pPr>
-      <w:r>
-        <w:rPr>
-          <w:b w:val="0"/>
-          <w:i w:val="0"/>
-          <w:color w:val="auto"/>
-        </w:rPr>
-        <w:t xml:space="preserve">Generell und insbesondere im Falle eines angepassten Shops müssen Sie alte und neue </w:t>
-      </w:r>
-      <w:r>
-        <w:rPr>
-          <w:b w:val="0"/>
-          <w:i w:val="0"/>
-          <w:color w:val="auto"/>
-        </w:rPr>
-        <w:t xml:space="preserve">Dateien </w:t>
-      </w:r>
-      <w:r>
-        <w:rPr>
-          <w:b w:val="0"/>
-          <w:i w:val="0"/>
-          <w:color w:val="auto"/>
-        </w:rPr>
-        <w:t xml:space="preserve">miteinander vergleichen und aktuelle Änderungen übernehmen. Die Änderungen </w:t>
-      </w:r>
-      <w:r>
-        <w:rPr>
-          <w:b w:val="0"/>
-          <w:i w:val="0"/>
-          <w:color w:val="auto"/>
-        </w:rPr>
-        <w:t xml:space="preserve">in den Templates </w:t>
-      </w:r>
-      <w:r>
-        <w:rPr>
-          <w:b w:val="0"/>
-          <w:i w:val="0"/>
-          <w:color w:val="auto"/>
-        </w:rPr>
-        <w:t>sind im Verzeichnis</w:t>
-      </w:r>
-      <w:r>
-        <w:t xml:space="preserve"> </w:t>
-      </w:r>
-      <w:r>
-        <w:t>/OXID eShop theme switch</w:t>
-      </w:r>
-      <w:r>
-        <w:t>/temp</w:t>
-      </w:r>
-      <w:r>
-        <w:t>l</w:t>
-      </w:r>
-      <w:r>
-        <w:t>_docu</w:t>
-      </w:r>
-      <w:r>
-        <w:t>_</w:t>
-      </w:r>
-      <w:r>
-        <w:t>mobile_blocks</w:t>
-      </w:r>
-      <w:r>
-        <w:rPr>
-          <w:b w:val="0"/>
-          <w:i w:val="0"/>
-          <w:color w:val="auto"/>
-        </w:rPr>
-        <w:t xml:space="preserve"> dokumentiert.</w:t>
+        <w:t>oethemeswitcher</w:t>
+      </w:r>
+      <w:proofErr w:type="spellEnd"/>
+      <w:r>
+        <w:t>.</w:t>
+      </w:r>
+    </w:p>
+    <w:p>
+      <w:pPr>
+        <w:pStyle w:val="Listenabsatz"/>
+        <w:numPr>
+          <w:ilvl w:val="0"/>
+          <w:numId w:val="42"/>
+        </w:numPr>
+      </w:pPr>
+      <w:r>
+        <w:t xml:space="preserve">Gehen Sie im Administrationsbereich des Shops zur Modulverwaltung. Sie erhalten einen Hinweis, dass für ein registriertes Modul das Modulverzeichnis fehlt. Beantworten Sie die Frage, ob alle Modulinformationen entfernt werden sollen, indem Sie die Schaltfläche </w:t>
+      </w:r>
+      <w:r>
+        <w:rPr>
+          <w:rStyle w:val="EingabefelderundNavigationsschritteZchn"/>
+        </w:rPr>
+        <w:t>Ja</w:t>
+      </w:r>
+      <w:r>
+        <w:t xml:space="preserve"> drücken.</w:t>
       </w:r>
     </w:p>
     <w:p>
@@ -2032,134 +2048,357 @@
           <w:numId w:val="1"/>
         </w:numPr>
         <w:rPr>
+          <w:rFonts w:ascii="Courier New" w:hAnsi="Courier New" w:cs="Courier New"/>
+          <w:lang w:val="de-DE"/>
+        </w:rPr>
+      </w:pPr>
+      <w:bookmarkStart w:id="30" w:name="_Toc399157400"/>
+      <w:r>
+        <w:rPr>
+          <w:lang w:val="de-DE"/>
+        </w:rPr>
+        <w:t>D</w:t>
+      </w:r>
+      <w:r>
+        <w:rPr>
+          <w:lang w:val="de-DE"/>
+        </w:rPr>
+        <w:t>ateie</w:t>
+      </w:r>
+      <w:bookmarkEnd w:id="28"/>
+      <w:r>
+        <w:rPr>
+          <w:lang w:val="de-DE"/>
+        </w:rPr>
+        <w:t xml:space="preserve">n </w:t>
+      </w:r>
+      <w:r>
+        <w:rPr>
+          <w:lang w:val="de-DE"/>
+        </w:rPr>
+        <w:t xml:space="preserve">des Moduls </w:t>
+      </w:r>
+      <w:r>
+        <w:rPr>
+          <w:lang w:val="de-DE"/>
+        </w:rPr>
+        <w:t>kopieren</w:t>
+      </w:r>
+      <w:bookmarkEnd w:id="30"/>
+    </w:p>
+    <w:p>
+      <w:r>
+        <w:t xml:space="preserve">Kopieren </w:t>
+      </w:r>
+      <w:r>
+        <w:t xml:space="preserve">Sie </w:t>
+      </w:r>
+      <w:r>
+        <w:t>de</w:t>
+      </w:r>
+      <w:r>
+        <w:t xml:space="preserve">n Inhalt des Ordners </w:t>
+      </w:r>
+      <w:r>
+        <w:rPr>
+          <w:rStyle w:val="DateinamenundPfadeZchn"/>
+        </w:rPr>
+        <w:t>/</w:t>
+      </w:r>
+      <w:r>
+        <w:rPr>
+          <w:rStyle w:val="DateinamenundPfadeZchn"/>
+        </w:rPr>
+        <w:t xml:space="preserve">OXID eShop </w:t>
+      </w:r>
+      <w:proofErr w:type="spellStart"/>
+      <w:r>
+        <w:rPr>
+          <w:rStyle w:val="DateinamenundPfadeZchn"/>
+        </w:rPr>
+        <w:t>t</w:t>
+      </w:r>
+      <w:r>
+        <w:rPr>
+          <w:rStyle w:val="DateinamenundPfadeZchn"/>
+        </w:rPr>
+        <w:t>heme</w:t>
+      </w:r>
+      <w:proofErr w:type="spellEnd"/>
+      <w:r>
+        <w:rPr>
+          <w:rStyle w:val="DateinamenundPfadeZchn"/>
+        </w:rPr>
+        <w:t xml:space="preserve"> </w:t>
+      </w:r>
+      <w:proofErr w:type="spellStart"/>
+      <w:r>
+        <w:rPr>
+          <w:rStyle w:val="DateinamenundPfadeZchn"/>
+        </w:rPr>
+        <w:t>s</w:t>
+      </w:r>
+      <w:r>
+        <w:rPr>
+          <w:rStyle w:val="DateinamenundPfadeZchn"/>
+        </w:rPr>
+        <w:t>witch</w:t>
+      </w:r>
+      <w:proofErr w:type="spellEnd"/>
+      <w:r>
+        <w:rPr>
+          <w:rStyle w:val="DateinamenundPfadeZchn"/>
+        </w:rPr>
+        <w:t>/</w:t>
+      </w:r>
+      <w:proofErr w:type="spellStart"/>
+      <w:r>
+        <w:rPr>
+          <w:rStyle w:val="DateinamenundPfadeZchn"/>
+        </w:rPr>
+        <w:t>copy_this</w:t>
+      </w:r>
+      <w:proofErr w:type="spellEnd"/>
+      <w:r>
+        <w:rPr>
+          <w:rStyle w:val="DateinamenundPfadeZchn"/>
+        </w:rPr>
+        <w:t xml:space="preserve"> </w:t>
+      </w:r>
+      <w:r>
+        <w:t>in das Hauptverzeichnis Ihres Shops.</w:t>
+      </w:r>
+    </w:p>
+    <w:p>
+      <w:pPr>
+        <w:pStyle w:val="berschrift1"/>
+      </w:pPr>
+      <w:bookmarkStart w:id="31" w:name="_Toc399157401"/>
+      <w:r>
+        <w:t xml:space="preserve">Templates des </w:t>
+      </w:r>
+      <w:proofErr w:type="spellStart"/>
+      <w:r>
+        <w:t>Moduls</w:t>
+      </w:r>
+      <w:proofErr w:type="spellEnd"/>
+      <w:r>
+        <w:t xml:space="preserve"> </w:t>
+      </w:r>
+      <w:proofErr w:type="spellStart"/>
+      <w:r>
+        <w:t>vorbereiten</w:t>
+      </w:r>
+      <w:bookmarkEnd w:id="31"/>
+      <w:proofErr w:type="spellEnd"/>
+    </w:p>
+    <w:p>
+      <w:r>
+        <w:t xml:space="preserve">Im Verzeichnis </w:t>
+      </w:r>
+      <w:r>
+        <w:rPr>
+          <w:rStyle w:val="DateinamenundPfadeZchn"/>
+        </w:rPr>
+        <w:t>/</w:t>
+      </w:r>
+      <w:r>
+        <w:rPr>
+          <w:rStyle w:val="DateinamenundPfadeZchn"/>
+        </w:rPr>
+        <w:t xml:space="preserve">OXID eShop </w:t>
+      </w:r>
+      <w:proofErr w:type="spellStart"/>
+      <w:r>
+        <w:rPr>
+          <w:rStyle w:val="DateinamenundPfadeZchn"/>
+        </w:rPr>
+        <w:t>theme</w:t>
+      </w:r>
+      <w:proofErr w:type="spellEnd"/>
+      <w:r>
+        <w:rPr>
+          <w:rStyle w:val="DateinamenundPfadeZchn"/>
+        </w:rPr>
+        <w:t xml:space="preserve"> </w:t>
+      </w:r>
+      <w:proofErr w:type="spellStart"/>
+      <w:r>
+        <w:rPr>
+          <w:rStyle w:val="DateinamenundPfadeZchn"/>
+        </w:rPr>
+        <w:t>switch</w:t>
+      </w:r>
+      <w:proofErr w:type="spellEnd"/>
+      <w:r>
+        <w:rPr>
+          <w:rStyle w:val="DateinamenundPfadeZchn"/>
+        </w:rPr>
+        <w:t>/</w:t>
+      </w:r>
+      <w:proofErr w:type="spellStart"/>
+      <w:r>
+        <w:rPr>
+          <w:rStyle w:val="DateinamenundPfadeZchn"/>
+        </w:rPr>
+        <w:t>changed_full</w:t>
+      </w:r>
+      <w:proofErr w:type="spellEnd"/>
+      <w:r>
+        <w:rPr>
+          <w:bCs/>
+          <w:iCs/>
+        </w:rPr>
+        <w:t xml:space="preserve"> </w:t>
+      </w:r>
+      <w:r>
+        <w:rPr>
+          <w:bCs/>
+          <w:iCs/>
+        </w:rPr>
+        <w:t>bef</w:t>
+      </w:r>
+      <w:r>
+        <w:t>inden sich weitere Dateien, die für den Einsatz des Moduls im Shop notwendig sind.</w:t>
+      </w:r>
+    </w:p>
+    <w:p/>
+    <w:p>
+      <w:r>
+        <w:t>Sollten Sie das Modul in einem Shop ohne angepasste Templates und Dateien installieren, so können Sie alle im Verzeichnis enthaltenen Dateien direkt in den Shop kopieren.</w:t>
+      </w:r>
+    </w:p>
+    <w:p>
+      <w:pPr>
+        <w:rPr>
+          <w:lang w:val="en-GB"/>
+        </w:rPr>
+      </w:pPr>
+    </w:p>
+    <w:p>
+      <w:pPr>
+        <w:pStyle w:val="DateinamenundPfade"/>
+        <w:rPr>
+          <w:b w:val="0"/>
+          <w:i w:val="0"/>
           <w:color w:val="auto"/>
-          <w:lang w:val="de-DE"/>
-        </w:rPr>
-      </w:pPr>
-      <w:bookmarkStart w:id="31" w:name="_Ref196626926"/>
-      <w:bookmarkStart w:id="32" w:name="_Ref196626940"/>
-      <w:bookmarkStart w:id="33" w:name="_Toc370303078"/>
-      <w:r>
-        <w:rPr>
+        </w:rPr>
+      </w:pPr>
+      <w:r>
+        <w:rPr>
+          <w:b w:val="0"/>
+          <w:i w:val="0"/>
           <w:color w:val="auto"/>
-          <w:lang w:val="de-DE"/>
-        </w:rPr>
-        <w:t xml:space="preserve">Modul </w:t>
-      </w:r>
-      <w:bookmarkEnd w:id="31"/>
-      <w:r>
-        <w:rPr>
+        </w:rPr>
+        <w:lastRenderedPageBreak/>
+        <w:t xml:space="preserve">Generell und insbesondere im Falle eines angepassten Shops müssen Sie alte und neue </w:t>
+      </w:r>
+      <w:r>
+        <w:rPr>
+          <w:b w:val="0"/>
+          <w:i w:val="0"/>
           <w:color w:val="auto"/>
-          <w:lang w:val="de-DE"/>
-        </w:rPr>
-        <w:t xml:space="preserve">aktivieren und </w:t>
-      </w:r>
-      <w:r>
-        <w:rPr>
+        </w:rPr>
+        <w:t xml:space="preserve">Dateien </w:t>
+      </w:r>
+      <w:r>
+        <w:rPr>
+          <w:b w:val="0"/>
+          <w:i w:val="0"/>
           <w:color w:val="auto"/>
-          <w:lang w:val="de-DE"/>
-        </w:rPr>
-        <w:t>konfigurieren</w:t>
-      </w:r>
-      <w:bookmarkEnd w:id="33"/>
-    </w:p>
-    <w:p>
-      <w:r>
-        <w:t xml:space="preserve">Das Modul muss im Shop aktiviert werden. Gehen Sie im Administrationsbereich des Shops zu </w:t>
-      </w:r>
-      <w:r>
-        <w:rPr>
-          <w:rStyle w:val="EingabefelderundNavigationsschritteZchn"/>
-        </w:rPr>
-        <w:t>Erweiterungen</w:t>
-      </w:r>
-      <w:r>
-        <w:t xml:space="preserve"> -&gt; </w:t>
-      </w:r>
-      <w:r>
-        <w:rPr>
-          <w:rStyle w:val="EingabefelderundNavigationsschritteZchn"/>
-        </w:rPr>
-        <w:t>Module</w:t>
-      </w:r>
-      <w:r>
-        <w:t xml:space="preserve"> und wählen Sie das Modul aus. </w:t>
-      </w:r>
-      <w:r>
-        <w:t>Auf</w:t>
-      </w:r>
-      <w:r>
-        <w:t xml:space="preserve"> der Registerkarte </w:t>
-      </w:r>
-      <w:r>
-        <w:rPr>
-          <w:rStyle w:val="EingabefelderundNavigationsschritteZchn"/>
-        </w:rPr>
-        <w:t>Stamm</w:t>
-      </w:r>
-      <w:r>
-        <w:t xml:space="preserve"> drücken Sie auf die Schaltfläche </w:t>
-      </w:r>
-      <w:r>
-        <w:rPr>
-          <w:rStyle w:val="EingabefelderundNavigationsschritteZchn"/>
-        </w:rPr>
-        <w:t>Aktivieren</w:t>
-      </w:r>
-      <w:r>
-        <w:t>.</w:t>
-      </w:r>
-    </w:p>
-    <w:p/>
-    <w:p>
-      <w:r>
-        <w:lastRenderedPageBreak/>
-        <w:t xml:space="preserve">Wechseln Sie zur Registerkarte </w:t>
-      </w:r>
-      <w:r>
-        <w:rPr>
-          <w:rStyle w:val="EingabefelderundNavigationsschritteZchn"/>
-        </w:rPr>
-        <w:t>Einstellungen</w:t>
-      </w:r>
-      <w:r>
-        <w:t xml:space="preserve"> und tragen Sie den Namen des </w:t>
-      </w:r>
-      <w:r>
-        <w:t xml:space="preserve">Mobile </w:t>
-      </w:r>
-      <w:r>
-        <w:t>Themes ein, welches für</w:t>
-      </w:r>
-      <w:r>
-        <w:t xml:space="preserve"> die mobile Anzeige verwendet we</w:t>
-      </w:r>
-      <w:r>
-        <w:t>rd</w:t>
-      </w:r>
-      <w:r>
-        <w:t>en soll</w:t>
-      </w:r>
-      <w:r>
-        <w:t>. Der Standardeintrag ist</w:t>
-      </w:r>
-      <w:r>
-        <w:t xml:space="preserve"> "mobile" und entspricht der ID des </w:t>
-      </w:r>
-      <w:r>
-        <w:t xml:space="preserve">Mobile </w:t>
-      </w:r>
-      <w:r>
-        <w:t xml:space="preserve">Themes aus dessen Konfigurationsdatei </w:t>
-      </w:r>
-      <w:r>
-        <w:rPr>
-          <w:rStyle w:val="DateinamenundPfadeZchn"/>
-        </w:rPr>
-        <w:t>themes.php</w:t>
-      </w:r>
-      <w:r>
-        <w:t>.</w:t>
+        </w:rPr>
+        <w:t xml:space="preserve">miteinander vergleichen und aktuelle Änderungen übernehmen. Die Änderungen </w:t>
+      </w:r>
+      <w:r>
+        <w:rPr>
+          <w:b w:val="0"/>
+          <w:i w:val="0"/>
+          <w:color w:val="auto"/>
+        </w:rPr>
+        <w:t xml:space="preserve">in den Templates </w:t>
+      </w:r>
+      <w:r>
+        <w:rPr>
+          <w:b w:val="0"/>
+          <w:i w:val="0"/>
+          <w:color w:val="auto"/>
+        </w:rPr>
+        <w:t>sind im Verzeichnis</w:t>
+      </w:r>
+      <w:r>
+        <w:t xml:space="preserve"> </w:t>
+      </w:r>
+      <w:r>
+        <w:t xml:space="preserve">/OXID eShop </w:t>
+      </w:r>
+      <w:proofErr w:type="spellStart"/>
+      <w:r>
+        <w:t>theme</w:t>
+      </w:r>
+      <w:proofErr w:type="spellEnd"/>
+      <w:r>
+        <w:t xml:space="preserve"> </w:t>
+      </w:r>
+      <w:proofErr w:type="spellStart"/>
+      <w:r>
+        <w:t>switch</w:t>
+      </w:r>
+      <w:proofErr w:type="spellEnd"/>
+      <w:r>
+        <w:t>/</w:t>
+      </w:r>
+      <w:proofErr w:type="spellStart"/>
+      <w:r>
+        <w:t>temp</w:t>
+      </w:r>
+      <w:r>
+        <w:t>l</w:t>
+      </w:r>
+      <w:r>
+        <w:t>_docu</w:t>
+      </w:r>
+      <w:r>
+        <w:t>_</w:t>
+      </w:r>
+      <w:r>
+        <w:t>mobile_blocks</w:t>
+      </w:r>
+      <w:proofErr w:type="spellEnd"/>
+      <w:r>
+        <w:rPr>
+          <w:b w:val="0"/>
+          <w:i w:val="0"/>
+          <w:color w:val="auto"/>
+        </w:rPr>
+        <w:t xml:space="preserve"> dokumentiert.</w:t>
+      </w:r>
+    </w:p>
+    <w:p>
+      <w:pPr>
+        <w:pStyle w:val="DateinamenundPfade"/>
+        <w:rPr>
+          <w:b w:val="0"/>
+          <w:i w:val="0"/>
+          <w:color w:val="auto"/>
+        </w:rPr>
+      </w:pPr>
+    </w:p>
+    <w:p>
+      <w:pPr>
+        <w:pStyle w:val="DateinamenundPfade"/>
+        <w:rPr>
+          <w:b w:val="0"/>
+          <w:i w:val="0"/>
+          <w:color w:val="auto"/>
+        </w:rPr>
+      </w:pPr>
+      <w:r>
+        <w:rPr>
+          <w:b w:val="0"/>
+          <w:i w:val="0"/>
+          <w:color w:val="auto"/>
+        </w:rPr>
+        <w:t>Das Verzeichnis mit der Template-Dokumentation ist im Installationspaket nur vorhanden, wenn es auch Änderungen in den jeweiligen Templates und Dateien gab (kein Verzeichnis im Installationspaket von Mobile Theme 1.3.0).</w:t>
       </w:r>
     </w:p>
     <w:p>
@@ -2174,8 +2413,9 @@
           <w:lang w:val="de-DE"/>
         </w:rPr>
       </w:pPr>
-      <w:bookmarkStart w:id="34" w:name="_Ref231203733"/>
-      <w:bookmarkStart w:id="35" w:name="_Toc370303079"/>
+      <w:bookmarkStart w:id="32" w:name="_Ref196626940"/>
+      <w:bookmarkStart w:id="33" w:name="_Ref231203733"/>
+      <w:bookmarkStart w:id="34" w:name="_Toc399157402"/>
       <w:r>
         <w:rPr>
           <w:color w:val="auto"/>
@@ -2202,16 +2442,32 @@
           <w:color w:val="auto"/>
           <w:lang w:val="de-DE"/>
         </w:rPr>
-        <w:t xml:space="preserve">des Themes </w:t>
-      </w:r>
+        <w:t xml:space="preserve">des </w:t>
+      </w:r>
+      <w:proofErr w:type="spellStart"/>
       <w:r>
         <w:rPr>
           <w:color w:val="auto"/>
           <w:lang w:val="de-DE"/>
         </w:rPr>
+        <w:t>Themes</w:t>
+      </w:r>
+      <w:proofErr w:type="spellEnd"/>
+      <w:r>
+        <w:rPr>
+          <w:color w:val="auto"/>
+          <w:lang w:val="de-DE"/>
+        </w:rPr>
+        <w:t xml:space="preserve"> </w:t>
+      </w:r>
+      <w:r>
+        <w:rPr>
+          <w:color w:val="auto"/>
+          <w:lang w:val="de-DE"/>
+        </w:rPr>
         <w:t>vorbereiten</w:t>
       </w:r>
-      <w:bookmarkEnd w:id="35"/>
+      <w:bookmarkEnd w:id="34"/>
     </w:p>
     <w:p>
       <w:r>
@@ -2230,20 +2486,30 @@
         <w:rPr>
           <w:rStyle w:val="DateinamenundPfadeZchn"/>
         </w:rPr>
-        <w:t>OXID eShop mobile theme</w:t>
-      </w:r>
+        <w:t xml:space="preserve">OXID eShop mobile </w:t>
+      </w:r>
+      <w:proofErr w:type="spellStart"/>
       <w:r>
         <w:rPr>
           <w:rStyle w:val="DateinamenundPfadeZchn"/>
         </w:rPr>
+        <w:t>theme</w:t>
+      </w:r>
+      <w:proofErr w:type="spellEnd"/>
+      <w:r>
+        <w:rPr>
+          <w:rStyle w:val="DateinamenundPfadeZchn"/>
+        </w:rPr>
         <w:t>/</w:t>
       </w:r>
+      <w:proofErr w:type="spellStart"/>
       <w:r>
         <w:rPr>
           <w:rStyle w:val="DateinamenundPfadeZchn"/>
         </w:rPr>
         <w:t>copy_this</w:t>
       </w:r>
+      <w:proofErr w:type="spellEnd"/>
       <w:r>
         <w:rPr>
           <w:bCs/>
@@ -2264,8 +2530,13 @@
       <w:r>
         <w:t xml:space="preserve">Mobile </w:t>
       </w:r>
-      <w:r>
-        <w:t>Themes.</w:t>
+      <w:proofErr w:type="spellStart"/>
+      <w:r>
+        <w:t>Themes</w:t>
+      </w:r>
+      <w:proofErr w:type="spellEnd"/>
+      <w:r>
+        <w:t>.</w:t>
       </w:r>
     </w:p>
     <w:p/>
@@ -2304,7 +2575,19 @@
         <w:t>Änderungen sind</w:t>
       </w:r>
       <w:r>
-        <w:t xml:space="preserve"> in folgenden Verzeichnissen dokumentiert:</w:t>
+        <w:t xml:space="preserve"> in folgende</w:t>
+      </w:r>
+      <w:r>
+        <w:t>n</w:t>
+      </w:r>
+      <w:r>
+        <w:t xml:space="preserve"> Verzeichnis</w:t>
+      </w:r>
+      <w:r>
+        <w:t>sen</w:t>
+      </w:r>
+      <w:r>
+        <w:t xml:space="preserve"> dokumentiert:</w:t>
       </w:r>
     </w:p>
     <w:p>
@@ -2325,14 +2608,23 @@
         <w:rPr>
           <w:rStyle w:val="DateinamenundPfadeZchn"/>
         </w:rPr>
-        <w:t>OXID eShop mobile theme</w:t>
-      </w:r>
+        <w:t xml:space="preserve">OXID eShop mobile </w:t>
+      </w:r>
+      <w:proofErr w:type="spellStart"/>
       <w:r>
         <w:rPr>
           <w:rStyle w:val="DateinamenundPfadeZchn"/>
         </w:rPr>
+        <w:t>theme</w:t>
+      </w:r>
+      <w:proofErr w:type="spellEnd"/>
+      <w:r>
+        <w:rPr>
+          <w:rStyle w:val="DateinamenundPfadeZchn"/>
+        </w:rPr>
         <w:t>/</w:t>
       </w:r>
+      <w:proofErr w:type="spellStart"/>
       <w:r>
         <w:rPr>
           <w:rStyle w:val="DateinamenundPfadeZchn"/>
@@ -2351,6 +2643,7 @@
         </w:rPr>
         <w:t>_mobile_views</w:t>
       </w:r>
+      <w:proofErr w:type="spellEnd"/>
       <w:r>
         <w:t xml:space="preserve"> – Änderungen in Templates</w:t>
       </w:r>
@@ -2367,108 +2660,266 @@
         <w:rPr>
           <w:rStyle w:val="DateinamenundPfadeZchn"/>
         </w:rPr>
+        <w:t xml:space="preserve">/OXID eShop mobile </w:t>
+      </w:r>
+      <w:proofErr w:type="spellStart"/>
+      <w:r>
+        <w:rPr>
+          <w:rStyle w:val="DateinamenundPfadeZchn"/>
+        </w:rPr>
+        <w:t>theme</w:t>
+      </w:r>
+      <w:proofErr w:type="spellEnd"/>
+      <w:r>
+        <w:rPr>
+          <w:rStyle w:val="DateinamenundPfadeZchn"/>
+        </w:rPr>
         <w:t>/</w:t>
       </w:r>
+      <w:proofErr w:type="spellStart"/>
       <w:r>
         <w:rPr>
           <w:rStyle w:val="DateinamenundPfadeZchn"/>
         </w:rPr>
-        <w:t>OXID eShop mobile theme</w:t>
-      </w:r>
+        <w:t>templ_docu_mobile_src</w:t>
+      </w:r>
+      <w:proofErr w:type="spellEnd"/>
+      <w:r>
+        <w:t xml:space="preserve"> – Änderungen in CSS und JavaScript</w:t>
+      </w:r>
+    </w:p>
+    <w:p/>
+    <w:p>
+      <w:r>
+        <w:t xml:space="preserve">Die Verzeichnisse mit der Template-Dokumentation sind im Installationspaket nur vorhanden, wenn es auch Änderungen in den jeweiligen </w:t>
+      </w:r>
+      <w:r>
+        <w:t>Templates und Dateien gab (kein</w:t>
+      </w:r>
+      <w:r>
+        <w:t xml:space="preserve"> Verzeichnis </w:t>
+      </w:r>
+      <w:r>
+        <w:t xml:space="preserve">für </w:t>
+      </w:r>
+      <w:r>
+        <w:t>Änderungen in CSS und JavaScript im Installationspaket von Mobile Theme 1.3.0).</w:t>
+      </w:r>
+    </w:p>
+    <w:p>
+      <w:pPr>
+        <w:pStyle w:val="berschrift1"/>
+        <w:numPr>
+          <w:ilvl w:val="0"/>
+          <w:numId w:val="1"/>
+        </w:numPr>
+        <w:rPr>
+          <w:color w:val="auto"/>
+          <w:lang w:val="de-DE"/>
+        </w:rPr>
+      </w:pPr>
+      <w:bookmarkStart w:id="35" w:name="_Ref196626926"/>
+      <w:bookmarkStart w:id="36" w:name="_Toc399157403"/>
+      <w:r>
+        <w:rPr>
+          <w:color w:val="auto"/>
+          <w:lang w:val="de-DE"/>
+        </w:rPr>
+        <w:t xml:space="preserve">Modul </w:t>
+      </w:r>
+      <w:bookmarkEnd w:id="35"/>
+      <w:r>
+        <w:rPr>
+          <w:color w:val="auto"/>
+          <w:lang w:val="de-DE"/>
+        </w:rPr>
+        <w:t xml:space="preserve">aktivieren und </w:t>
+      </w:r>
+      <w:r>
+        <w:rPr>
+          <w:color w:val="auto"/>
+          <w:lang w:val="de-DE"/>
+        </w:rPr>
+        <w:t>konfigurieren</w:t>
+      </w:r>
+      <w:bookmarkEnd w:id="36"/>
+    </w:p>
+    <w:p>
+      <w:r>
+        <w:t xml:space="preserve">Das Modul muss im Shop aktiviert werden. Gehen Sie im Administrationsbereich des Shops zu </w:t>
+      </w:r>
+      <w:r>
+        <w:rPr>
+          <w:rStyle w:val="EingabefelderundNavigationsschritteZchn"/>
+        </w:rPr>
+        <w:t>Erweiterungen</w:t>
+      </w:r>
+      <w:r>
+        <w:t xml:space="preserve"> -&gt; </w:t>
+      </w:r>
+      <w:r>
+        <w:rPr>
+          <w:rStyle w:val="EingabefelderundNavigationsschritteZchn"/>
+        </w:rPr>
+        <w:t>Module</w:t>
+      </w:r>
+      <w:r>
+        <w:t xml:space="preserve"> und wählen Sie das Modul aus. </w:t>
+      </w:r>
+      <w:r>
+        <w:t>Auf</w:t>
+      </w:r>
+      <w:r>
+        <w:t xml:space="preserve"> der Registerkarte </w:t>
+      </w:r>
+      <w:r>
+        <w:rPr>
+          <w:rStyle w:val="EingabefelderundNavigationsschritteZchn"/>
+        </w:rPr>
+        <w:t>Stamm</w:t>
+      </w:r>
+      <w:r>
+        <w:t xml:space="preserve"> drücken Sie auf die Schaltfläche </w:t>
+      </w:r>
+      <w:r>
+        <w:rPr>
+          <w:rStyle w:val="EingabefelderundNavigationsschritteZchn"/>
+        </w:rPr>
+        <w:t>Aktivieren</w:t>
+      </w:r>
+      <w:r>
+        <w:t>.</w:t>
+      </w:r>
+    </w:p>
+    <w:p/>
+    <w:p>
+      <w:r>
+        <w:t xml:space="preserve">Wechseln Sie zur Registerkarte </w:t>
+      </w:r>
+      <w:r>
+        <w:rPr>
+          <w:rStyle w:val="EingabefelderundNavigationsschritteZchn"/>
+        </w:rPr>
+        <w:t>Einstellungen</w:t>
+      </w:r>
+      <w:r>
+        <w:t xml:space="preserve"> und tragen Sie den Namen des Mobile </w:t>
+      </w:r>
+      <w:proofErr w:type="spellStart"/>
+      <w:r>
+        <w:t>Themes</w:t>
+      </w:r>
+      <w:proofErr w:type="spellEnd"/>
+      <w:r>
+        <w:t xml:space="preserve"> ein, welches für die mobile Anzeige verwendet werden soll. Der Standardeintrag ist "mobile" und entspricht der ID des Mobile </w:t>
+      </w:r>
+      <w:proofErr w:type="spellStart"/>
+      <w:r>
+        <w:t>Themes</w:t>
+      </w:r>
+      <w:proofErr w:type="spellEnd"/>
+      <w:r>
+        <w:t xml:space="preserve"> aus dessen Konfigurationsdatei </w:t>
+      </w:r>
+      <w:proofErr w:type="spellStart"/>
       <w:r>
         <w:rPr>
           <w:rStyle w:val="DateinamenundPfadeZchn"/>
         </w:rPr>
+        <w:t>themes.php</w:t>
+      </w:r>
+      <w:proofErr w:type="spellEnd"/>
+      <w:r>
+        <w:t>.</w:t>
+      </w:r>
+    </w:p>
+    <w:p>
+      <w:pPr>
+        <w:spacing w:line="240" w:lineRule="auto"/>
+      </w:pPr>
+      <w:r>
+        <w:br w:type="page"/>
+      </w:r>
+    </w:p>
+    <w:p>
+      <w:pPr>
+        <w:pStyle w:val="berschrift1"/>
+        <w:rPr>
+          <w:lang w:val="de-DE"/>
+        </w:rPr>
+      </w:pPr>
+      <w:bookmarkStart w:id="37" w:name="_Toc399157404"/>
+      <w:bookmarkEnd w:id="33"/>
+      <w:r>
+        <w:rPr>
+          <w:lang w:val="de-DE"/>
+        </w:rPr>
+        <w:lastRenderedPageBreak/>
+        <w:t>Konfigurationsdatei für Varnish anpassen (nur EE)</w:t>
+      </w:r>
+      <w:bookmarkEnd w:id="37"/>
+    </w:p>
+    <w:p>
+      <w:r>
+        <w:t>Haben Sie einen OXID eShop Enterprise Edition mit Hochlastoption im Einsatz und verwenden Sie Varnish für das Caching, ist es erforderlich, die Kon</w:t>
+      </w:r>
+      <w:r>
+        <w:t>f</w:t>
+      </w:r>
+      <w:r>
+        <w:t xml:space="preserve">igurationsdatei </w:t>
+      </w:r>
+      <w:proofErr w:type="spellStart"/>
+      <w:r>
+        <w:rPr>
+          <w:rStyle w:val="DateinamenundPfadeZchn"/>
+        </w:rPr>
+        <w:t>default.vcl</w:t>
+      </w:r>
+      <w:proofErr w:type="spellEnd"/>
+      <w:r>
+        <w:t xml:space="preserve"> des Reverse Proxy anzupassen. </w:t>
+      </w:r>
+      <w:r>
+        <w:t xml:space="preserve">Im Verzeichnis </w:t>
+      </w:r>
+      <w:r>
+        <w:rPr>
+          <w:rStyle w:val="DateinamenundPfadeZchn"/>
+        </w:rPr>
         <w:t>/</w:t>
       </w:r>
+      <w:proofErr w:type="spellStart"/>
       <w:r>
         <w:rPr>
           <w:rStyle w:val="DateinamenundPfadeZchn"/>
         </w:rPr>
-        <w:t>templ_docu</w:t>
+        <w:t>d</w:t>
       </w:r>
       <w:r>
         <w:rPr>
           <w:rStyle w:val="DateinamenundPfadeZchn"/>
         </w:rPr>
-        <w:t>_mobile_src</w:t>
-      </w:r>
-      <w:r>
-        <w:t xml:space="preserve"> – Änderungen in CSS und JavaScript</w:t>
-      </w:r>
-    </w:p>
-    <w:p>
-      <w:pPr>
-        <w:pStyle w:val="berschrift1"/>
-        <w:rPr>
-          <w:lang w:val="de-DE"/>
-        </w:rPr>
-      </w:pPr>
-      <w:bookmarkStart w:id="36" w:name="_Toc370303080"/>
-      <w:bookmarkEnd w:id="34"/>
-      <w:r>
-        <w:rPr>
-          <w:lang w:val="de-DE"/>
-        </w:rPr>
-        <w:t>Konfigurationsdatei für Varnish anpassen (nur EE)</w:t>
-      </w:r>
-      <w:bookmarkEnd w:id="36"/>
-    </w:p>
-    <w:p>
-      <w:r>
-        <w:t>Haben Sie einen OXID eShop Enterprise Edition mit Hochlastoption im Einsatz und verwenden Sie  Varnish für das Caching, ist es erforderlich, die Kon</w:t>
-      </w:r>
-      <w:r>
-        <w:t>f</w:t>
-      </w:r>
-      <w:r>
-        <w:t xml:space="preserve">igurationsdatei </w:t>
-      </w:r>
+        <w:t>ocumentation</w:t>
+      </w:r>
+      <w:proofErr w:type="spellEnd"/>
+      <w:r>
+        <w:t xml:space="preserve"> des Installationspaketes befindet sich die Datei </w:t>
+      </w:r>
+      <w:proofErr w:type="spellStart"/>
       <w:r>
         <w:rPr>
           <w:rStyle w:val="DateinamenundPfadeZchn"/>
         </w:rPr>
-        <w:t>default.vcl</w:t>
-      </w:r>
-      <w:r>
-        <w:t xml:space="preserve"> des Reverse Proxy anzupassen. </w:t>
-      </w:r>
-      <w:r>
-        <w:t xml:space="preserve">Im Verzeichnis </w:t>
+        <w:t>d</w:t>
       </w:r>
       <w:r>
         <w:rPr>
           <w:rStyle w:val="DateinamenundPfadeZchn"/>
         </w:rPr>
-        <w:t>/</w:t>
-      </w:r>
-      <w:r>
-        <w:rPr>
-          <w:rStyle w:val="DateinamenundPfadeZchn"/>
-        </w:rPr>
-        <w:t>d</w:t>
-      </w:r>
-      <w:r>
-        <w:rPr>
-          <w:rStyle w:val="DateinamenundPfadeZchn"/>
-        </w:rPr>
-        <w:t>ocumentation</w:t>
-      </w:r>
-      <w:r>
-        <w:t xml:space="preserve"> des Installationspaketes befindet sich die Datei </w:t>
-      </w:r>
-      <w:r>
-        <w:rPr>
-          <w:rStyle w:val="DateinamenundPfadeZchn"/>
-        </w:rPr>
-        <w:t>d</w:t>
-      </w:r>
-      <w:r>
-        <w:rPr>
-          <w:rStyle w:val="DateinamenundPfadeZchn"/>
-        </w:rPr>
         <w:t>evice.vcl</w:t>
       </w:r>
+      <w:proofErr w:type="spellEnd"/>
       <w:r>
         <w:t>.</w:t>
       </w:r>
@@ -2485,6 +2936,7 @@
       <w:r>
         <w:t xml:space="preserve">Kopieren Sie den Inhalt der Datei </w:t>
       </w:r>
+      <w:proofErr w:type="spellStart"/>
       <w:r>
         <w:rPr>
           <w:rStyle w:val="DateinamenundPfadeZchn"/>
@@ -2497,6 +2949,7 @@
         </w:rPr>
         <w:t>evice.vcl</w:t>
       </w:r>
+      <w:proofErr w:type="spellEnd"/>
       <w:r>
         <w:t>.</w:t>
       </w:r>
@@ -2510,14 +2963,24 @@
         </w:numPr>
       </w:pPr>
       <w:r>
-        <w:t xml:space="preserve">Öffnen Sie Varnish's Konfigurationsdatei </w:t>
-      </w:r>
+        <w:t xml:space="preserve">Öffnen Sie </w:t>
+      </w:r>
+      <w:proofErr w:type="spellStart"/>
+      <w:r>
+        <w:t>Varnish's</w:t>
+      </w:r>
+      <w:proofErr w:type="spellEnd"/>
+      <w:r>
+        <w:t xml:space="preserve"> Konfigurationsdatei </w:t>
+      </w:r>
+      <w:proofErr w:type="spellStart"/>
       <w:r>
         <w:rPr>
           <w:rStyle w:val="DateinamenundPfadeZchn"/>
         </w:rPr>
         <w:t>default.vcl</w:t>
       </w:r>
+      <w:proofErr w:type="spellEnd"/>
       <w:r>
         <w:t>, die standardmäßig im Verzeichnis</w:t>
       </w:r>
@@ -2531,8 +2994,30 @@
         <w:rPr>
           <w:rStyle w:val="DateinamenundPfadeZchn"/>
         </w:rPr>
-        <w:t>/etc/varnish</w:t>
-      </w:r>
+        <w:t>/</w:t>
+      </w:r>
+      <w:proofErr w:type="spellStart"/>
+      <w:r>
+        <w:rPr>
+          <w:rStyle w:val="DateinamenundPfadeZchn"/>
+        </w:rPr>
+        <w:t>etc</w:t>
+      </w:r>
+      <w:proofErr w:type="spellEnd"/>
+      <w:r>
+        <w:rPr>
+          <w:rStyle w:val="DateinamenundPfadeZchn"/>
+        </w:rPr>
+        <w:t>/</w:t>
+      </w:r>
+      <w:proofErr w:type="spellStart"/>
+      <w:r>
+        <w:rPr>
+          <w:rStyle w:val="DateinamenundPfadeZchn"/>
+        </w:rPr>
+        <w:t>varnish</w:t>
+      </w:r>
+      <w:proofErr w:type="spellEnd"/>
       <w:r>
         <w:t xml:space="preserve"> gespeichert ist.</w:t>
       </w:r>
@@ -2548,12 +3033,14 @@
       <w:r>
         <w:t xml:space="preserve">Suchen Sie nach der Funktion </w:t>
       </w:r>
+      <w:proofErr w:type="spellStart"/>
       <w:r>
         <w:rPr>
           <w:rStyle w:val="BenutzereingabenundCodeZchn"/>
         </w:rPr>
         <w:t>oxDefineDeviceTypeRecv</w:t>
       </w:r>
+      <w:proofErr w:type="spellEnd"/>
       <w:r>
         <w:t xml:space="preserve"> und ersetzen Sie den Inhalt </w:t>
       </w:r>
@@ -2605,12 +3092,14 @@
       <w:r>
         <w:t xml:space="preserve">nach der Funktion </w:t>
       </w:r>
+      <w:proofErr w:type="spellStart"/>
       <w:r>
         <w:rPr>
           <w:rStyle w:val="BenutzereingabenundCodeZchn"/>
         </w:rPr>
         <w:t>vcl_recv</w:t>
       </w:r>
+      <w:proofErr w:type="spellEnd"/>
       <w:r>
         <w:t xml:space="preserve">. </w:t>
       </w:r>
@@ -2629,11 +3118,33 @@
       <w:r>
         <w:t xml:space="preserve"> </w:t>
       </w:r>
+      <w:proofErr w:type="spellStart"/>
       <w:r>
         <w:rPr>
           <w:rStyle w:val="BenutzereingabenundCodeZchn"/>
         </w:rPr>
-        <w:t>call oxDefineDeviceTypeRecv;</w:t>
+        <w:t>call</w:t>
+      </w:r>
+      <w:proofErr w:type="spellEnd"/>
+      <w:r>
+        <w:rPr>
+          <w:rStyle w:val="BenutzereingabenundCodeZchn"/>
+        </w:rPr>
+        <w:t xml:space="preserve"> </w:t>
+      </w:r>
+      <w:proofErr w:type="spellStart"/>
+      <w:r>
+        <w:rPr>
+          <w:rStyle w:val="BenutzereingabenundCodeZchn"/>
+        </w:rPr>
+        <w:t>oxDefineDeviceTypeRecv</w:t>
+      </w:r>
+      <w:proofErr w:type="spellEnd"/>
+      <w:r>
+        <w:rPr>
+          <w:rStyle w:val="BenutzereingabenundCodeZchn"/>
+        </w:rPr>
+        <w:t>;</w:t>
       </w:r>
     </w:p>
     <w:p>
@@ -2679,7 +3190,7 @@
           <w:lang w:val="de-DE"/>
         </w:rPr>
       </w:pPr>
-      <w:bookmarkStart w:id="37" w:name="_Toc370303081"/>
+      <w:bookmarkStart w:id="38" w:name="_Toc399157405"/>
       <w:r>
         <w:rPr>
           <w:lang w:val="de-DE"/>
@@ -2687,7 +3198,7 @@
         <w:t>Temporäre Dateien löschen</w:t>
       </w:r>
       <w:bookmarkEnd w:id="32"/>
-      <w:bookmarkEnd w:id="37"/>
+      <w:bookmarkEnd w:id="38"/>
     </w:p>
     <w:p>
       <w:r>
@@ -2697,8 +3208,16 @@
         <w:rPr>
           <w:rStyle w:val="DateinamenundPfadeZchn"/>
         </w:rPr>
-        <w:t>.htaccess</w:t>
-      </w:r>
+        <w:t>.</w:t>
+      </w:r>
+      <w:proofErr w:type="spellStart"/>
+      <w:r>
+        <w:rPr>
+          <w:rStyle w:val="DateinamenundPfadeZchn"/>
+        </w:rPr>
+        <w:t>htaccess</w:t>
+      </w:r>
+      <w:proofErr w:type="spellEnd"/>
       <w:r>
         <w:t xml:space="preserve"> aus dem Verzeichnis </w:t>
       </w:r>
@@ -2706,8 +3225,16 @@
         <w:rPr>
           <w:rStyle w:val="DateinamenundPfadeZchn"/>
         </w:rPr>
-        <w:t>/tmp</w:t>
-      </w:r>
+        <w:t>/</w:t>
+      </w:r>
+      <w:proofErr w:type="spellStart"/>
+      <w:r>
+        <w:rPr>
+          <w:rStyle w:val="DateinamenundPfadeZchn"/>
+        </w:rPr>
+        <w:t>tmp</w:t>
+      </w:r>
+      <w:proofErr w:type="spellEnd"/>
       <w:r>
         <w:rPr>
           <w:rFonts w:ascii="Verdana,BoldItalic" w:hAnsi="Verdana,BoldItalic" w:cs="Verdana,BoldItalic"/>
@@ -2725,22 +3252,6 @@
     </w:p>
     <w:p>
       <w:pPr>
-        <w:spacing w:line="240" w:lineRule="auto"/>
-        <w:rPr>
-          <w:rFonts w:cs="Arial"/>
-          <w:b/>
-          <w:bCs/>
-          <w:color w:val="333333"/>
-          <w:kern w:val="32"/>
-          <w:szCs w:val="32"/>
-        </w:rPr>
-      </w:pPr>
-      <w:r>
-        <w:br w:type="page"/>
-      </w:r>
-    </w:p>
-    <w:p>
-      <w:pPr>
         <w:pStyle w:val="berschrift1"/>
         <w:numPr>
           <w:ilvl w:val="0"/>
@@ -2750,15 +3261,14 @@
           <w:lang w:val="de-DE"/>
         </w:rPr>
       </w:pPr>
-      <w:bookmarkStart w:id="38" w:name="_Toc370303082"/>
+      <w:bookmarkStart w:id="39" w:name="_Toc399157406"/>
       <w:r>
         <w:rPr>
           <w:lang w:val="de-DE"/>
         </w:rPr>
-        <w:lastRenderedPageBreak/>
         <w:t>Abschließende Checkliste</w:t>
       </w:r>
-      <w:bookmarkEnd w:id="38"/>
+      <w:bookmarkEnd w:id="39"/>
     </w:p>
     <w:p>
       <w:r>
@@ -2766,18 +3276,6 @@
       </w:r>
       <w:r>
         <w:t xml:space="preserve">Theme und Modul wurden fertig installiert. </w:t>
-      </w:r>
-    </w:p>
-    <w:p/>
-    <w:p>
-      <w:r>
-        <w:rPr>
-          <w:rStyle w:val="WarnungenZchn"/>
-        </w:rPr>
-        <w:t>Hinweis</w:t>
-      </w:r>
-      <w:r>
-        <w:t>: Bitte aktivieren Sie das Mobile Theme nicht zusätzlich zum Theme "Azure"!</w:t>
       </w:r>
     </w:p>
     <w:p/>
@@ -2871,13 +3369,24 @@
         </w:numPr>
       </w:pPr>
       <w:r>
-        <w:t>Modul wurde im Shop aktiviert</w:t>
-      </w:r>
-      <w:r>
-        <w:t xml:space="preserve"> und für das Mobile Theme konfiguriert</w:t>
-      </w:r>
-      <w:r>
-        <w:t>?</w:t>
+        <w:t xml:space="preserve">Templates und weitere Dateien </w:t>
+      </w:r>
+      <w:r>
+        <w:t xml:space="preserve">des Mobile </w:t>
+      </w:r>
+      <w:proofErr w:type="spellStart"/>
+      <w:r>
+        <w:t>Themes</w:t>
+      </w:r>
+      <w:proofErr w:type="spellEnd"/>
+      <w:r>
+        <w:t xml:space="preserve"> wurden</w:t>
+      </w:r>
+      <w:r>
+        <w:t xml:space="preserve"> ggf. angepasst und </w:t>
+      </w:r>
+      <w:r>
+        <w:t>in den Shop kopiert?</w:t>
       </w:r>
     </w:p>
     <w:p>
@@ -2889,16 +3398,13 @@
         </w:numPr>
       </w:pPr>
       <w:r>
-        <w:t xml:space="preserve">Templates und weitere Dateien </w:t>
-      </w:r>
-      <w:r>
-        <w:t>des Mobile Themes wurden</w:t>
-      </w:r>
-      <w:r>
-        <w:t xml:space="preserve"> ggf. angepasst und </w:t>
-      </w:r>
-      <w:r>
-        <w:t>in den Shop kopiert?</w:t>
+        <w:t>Modul wurde im Shop aktiviert</w:t>
+      </w:r>
+      <w:r>
+        <w:t xml:space="preserve"> und für das Mobile Theme konfiguriert</w:t>
+      </w:r>
+      <w:r>
+        <w:t>?</w:t>
       </w:r>
     </w:p>
     <w:p>
@@ -3318,7 +3824,7 @@
                             <w:t>1.</w:t>
                           </w:r>
                           <w:r>
-                            <w:t>2</w:t>
+                            <w:t>3</w:t>
                           </w:r>
                           <w:r>
                             <w:t>.0</w:t>
@@ -3442,7 +3948,7 @@
                       <w:t>1.</w:t>
                     </w:r>
                     <w:r>
-                      <w:t>2</w:t>
+                      <w:t>3</w:t>
                     </w:r>
                     <w:r>
                       <w:t>.0</w:t>
@@ -3670,7 +4176,7 @@
                             <w:t>Version 1.</w:t>
                           </w:r>
                           <w:r>
-                            <w:t>2</w:t>
+                            <w:t>3</w:t>
                           </w:r>
                           <w:r>
                             <w:t>.0</w:t>
@@ -3732,7 +4238,7 @@
                       <w:t>Version 1.</w:t>
                     </w:r>
                     <w:r>
-                      <w:t>2</w:t>
+                      <w:t>3</w:t>
                     </w:r>
                     <w:r>
                       <w:t>.0</w:t>
@@ -5012,6 +5518,119 @@
     </w:lvl>
   </w:abstractNum>
   <w:abstractNum w:abstractNumId="8">
+    <w:nsid w:val="39CF68F1"/>
+    <w:multiLevelType w:val="hybridMultilevel"/>
+    <w:tmpl w:val="64C2C362"/>
+    <w:lvl w:ilvl="0" w:tplc="04070001">
+      <w:start w:val="1"/>
+      <w:numFmt w:val="bullet"/>
+      <w:lvlText w:val=""/>
+      <w:lvlJc w:val="left"/>
+      <w:pPr>
+        <w:ind w:left="720" w:hanging="360"/>
+      </w:pPr>
+      <w:rPr>
+        <w:rFonts w:ascii="Symbol" w:hAnsi="Symbol" w:hint="default"/>
+      </w:rPr>
+    </w:lvl>
+    <w:lvl w:ilvl="1" w:tplc="04070003" w:tentative="1">
+      <w:start w:val="1"/>
+      <w:numFmt w:val="bullet"/>
+      <w:lvlText w:val="o"/>
+      <w:lvlJc w:val="left"/>
+      <w:pPr>
+        <w:ind w:left="1440" w:hanging="360"/>
+      </w:pPr>
+      <w:rPr>
+        <w:rFonts w:ascii="Courier New" w:hAnsi="Courier New" w:cs="Courier New" w:hint="default"/>
+      </w:rPr>
+    </w:lvl>
+    <w:lvl w:ilvl="2" w:tplc="04070005" w:tentative="1">
+      <w:start w:val="1"/>
+      <w:numFmt w:val="bullet"/>
+      <w:lvlText w:val=""/>
+      <w:lvlJc w:val="left"/>
+      <w:pPr>
+        <w:ind w:left="2160" w:hanging="360"/>
+      </w:pPr>
+      <w:rPr>
+        <w:rFonts w:ascii="Wingdings" w:hAnsi="Wingdings" w:hint="default"/>
+      </w:rPr>
+    </w:lvl>
+    <w:lvl w:ilvl="3" w:tplc="04070001" w:tentative="1">
+      <w:start w:val="1"/>
+      <w:numFmt w:val="bullet"/>
+      <w:lvlText w:val=""/>
+      <w:lvlJc w:val="left"/>
+      <w:pPr>
+        <w:ind w:left="2880" w:hanging="360"/>
+      </w:pPr>
+      <w:rPr>
+        <w:rFonts w:ascii="Symbol" w:hAnsi="Symbol" w:hint="default"/>
+      </w:rPr>
+    </w:lvl>
+    <w:lvl w:ilvl="4" w:tplc="04070003" w:tentative="1">
+      <w:start w:val="1"/>
+      <w:numFmt w:val="bullet"/>
+      <w:lvlText w:val="o"/>
+      <w:lvlJc w:val="left"/>
+      <w:pPr>
+        <w:ind w:left="3600" w:hanging="360"/>
+      </w:pPr>
+      <w:rPr>
+        <w:rFonts w:ascii="Courier New" w:hAnsi="Courier New" w:cs="Courier New" w:hint="default"/>
+      </w:rPr>
+    </w:lvl>
+    <w:lvl w:ilvl="5" w:tplc="04070005" w:tentative="1">
+      <w:start w:val="1"/>
+      <w:numFmt w:val="bullet"/>
+      <w:lvlText w:val=""/>
+      <w:lvlJc w:val="left"/>
+      <w:pPr>
+        <w:ind w:left="4320" w:hanging="360"/>
+      </w:pPr>
+      <w:rPr>
+        <w:rFonts w:ascii="Wingdings" w:hAnsi="Wingdings" w:hint="default"/>
+      </w:rPr>
+    </w:lvl>
+    <w:lvl w:ilvl="6" w:tplc="04070001" w:tentative="1">
+      <w:start w:val="1"/>
+      <w:numFmt w:val="bullet"/>
+      <w:lvlText w:val=""/>
+      <w:lvlJc w:val="left"/>
+      <w:pPr>
+        <w:ind w:left="5040" w:hanging="360"/>
+      </w:pPr>
+      <w:rPr>
+        <w:rFonts w:ascii="Symbol" w:hAnsi="Symbol" w:hint="default"/>
+      </w:rPr>
+    </w:lvl>
+    <w:lvl w:ilvl="7" w:tplc="04070003" w:tentative="1">
+      <w:start w:val="1"/>
+      <w:numFmt w:val="bullet"/>
+      <w:lvlText w:val="o"/>
+      <w:lvlJc w:val="left"/>
+      <w:pPr>
+        <w:ind w:left="5760" w:hanging="360"/>
+      </w:pPr>
+      <w:rPr>
+        <w:rFonts w:ascii="Courier New" w:hAnsi="Courier New" w:cs="Courier New" w:hint="default"/>
+      </w:rPr>
+    </w:lvl>
+    <w:lvl w:ilvl="8" w:tplc="04070005" w:tentative="1">
+      <w:start w:val="1"/>
+      <w:numFmt w:val="bullet"/>
+      <w:lvlText w:val=""/>
+      <w:lvlJc w:val="left"/>
+      <w:pPr>
+        <w:ind w:left="6480" w:hanging="360"/>
+      </w:pPr>
+      <w:rPr>
+        <w:rFonts w:ascii="Wingdings" w:hAnsi="Wingdings" w:hint="default"/>
+      </w:rPr>
+    </w:lvl>
+  </w:abstractNum>
+  <w:abstractNum w:abstractNumId="9">
     <w:nsid w:val="3CEF6FF9"/>
     <w:multiLevelType w:val="hybridMultilevel"/>
     <w:tmpl w:val="DEC47FFA"/>
@@ -5124,7 +5743,7 @@
       </w:rPr>
     </w:lvl>
   </w:abstractNum>
-  <w:abstractNum w:abstractNumId="9">
+  <w:abstractNum w:abstractNumId="10">
     <w:nsid w:val="44D607A0"/>
     <w:multiLevelType w:val="hybridMultilevel"/>
     <w:tmpl w:val="5F7C8AFC"/>
@@ -5237,7 +5856,7 @@
       </w:rPr>
     </w:lvl>
   </w:abstractNum>
-  <w:abstractNum w:abstractNumId="10">
+  <w:abstractNum w:abstractNumId="11">
     <w:nsid w:val="48704718"/>
     <w:multiLevelType w:val="hybridMultilevel"/>
     <w:tmpl w:val="26C48B36"/>
@@ -5350,7 +5969,7 @@
       </w:rPr>
     </w:lvl>
   </w:abstractNum>
-  <w:abstractNum w:abstractNumId="11">
+  <w:abstractNum w:abstractNumId="12">
     <w:nsid w:val="4AD51606"/>
     <w:multiLevelType w:val="hybridMultilevel"/>
     <w:tmpl w:val="0BB2F4C4"/>
@@ -5463,7 +6082,7 @@
       </w:rPr>
     </w:lvl>
   </w:abstractNum>
-  <w:abstractNum w:abstractNumId="12">
+  <w:abstractNum w:abstractNumId="13">
     <w:nsid w:val="519D4C69"/>
     <w:multiLevelType w:val="hybridMultilevel"/>
     <w:tmpl w:val="5D8AD60C"/>
@@ -5576,7 +6195,7 @@
       </w:rPr>
     </w:lvl>
   </w:abstractNum>
-  <w:abstractNum w:abstractNumId="13">
+  <w:abstractNum w:abstractNumId="14">
     <w:nsid w:val="547147F5"/>
     <w:multiLevelType w:val="hybridMultilevel"/>
     <w:tmpl w:val="673E1270"/>
@@ -5689,7 +6308,7 @@
       </w:rPr>
     </w:lvl>
   </w:abstractNum>
-  <w:abstractNum w:abstractNumId="14">
+  <w:abstractNum w:abstractNumId="15">
     <w:nsid w:val="55C80E98"/>
     <w:multiLevelType w:val="hybridMultilevel"/>
     <w:tmpl w:val="5770B406"/>
@@ -5830,7 +6449,7 @@
       </w:rPr>
     </w:lvl>
   </w:abstractNum>
-  <w:abstractNum w:abstractNumId="15">
+  <w:abstractNum w:abstractNumId="16">
     <w:nsid w:val="57EE7CCF"/>
     <w:multiLevelType w:val="hybridMultilevel"/>
     <w:tmpl w:val="CF767DBE"/>
@@ -5916,7 +6535,7 @@
       </w:pPr>
     </w:lvl>
   </w:abstractNum>
-  <w:abstractNum w:abstractNumId="16">
+  <w:abstractNum w:abstractNumId="17">
     <w:nsid w:val="5BAB00B5"/>
     <w:multiLevelType w:val="hybridMultilevel"/>
     <w:tmpl w:val="A9360F44"/>
@@ -6029,7 +6648,7 @@
       </w:rPr>
     </w:lvl>
   </w:abstractNum>
-  <w:abstractNum w:abstractNumId="17">
+  <w:abstractNum w:abstractNumId="18">
     <w:nsid w:val="5E441AC5"/>
     <w:multiLevelType w:val="hybridMultilevel"/>
     <w:tmpl w:val="DB32B79A"/>
@@ -6142,7 +6761,7 @@
       </w:rPr>
     </w:lvl>
   </w:abstractNum>
-  <w:abstractNum w:abstractNumId="18">
+  <w:abstractNum w:abstractNumId="19">
     <w:nsid w:val="5EF05D89"/>
     <w:multiLevelType w:val="hybridMultilevel"/>
     <w:tmpl w:val="394A442E"/>
@@ -6255,7 +6874,7 @@
       </w:rPr>
     </w:lvl>
   </w:abstractNum>
-  <w:abstractNum w:abstractNumId="19">
+  <w:abstractNum w:abstractNumId="20">
     <w:nsid w:val="60253C8D"/>
     <w:multiLevelType w:val="hybridMultilevel"/>
     <w:tmpl w:val="09F8D7D2"/>
@@ -6368,7 +6987,7 @@
       </w:rPr>
     </w:lvl>
   </w:abstractNum>
-  <w:abstractNum w:abstractNumId="20">
+  <w:abstractNum w:abstractNumId="21">
     <w:nsid w:val="606376F6"/>
     <w:multiLevelType w:val="hybridMultilevel"/>
     <w:tmpl w:val="278C744C"/>
@@ -6481,7 +7100,7 @@
       </w:rPr>
     </w:lvl>
   </w:abstractNum>
-  <w:abstractNum w:abstractNumId="21">
+  <w:abstractNum w:abstractNumId="22">
     <w:nsid w:val="60696F24"/>
     <w:multiLevelType w:val="hybridMultilevel"/>
     <w:tmpl w:val="F74003E4"/>
@@ -6574,7 +7193,7 @@
       </w:pPr>
     </w:lvl>
   </w:abstractNum>
-  <w:abstractNum w:abstractNumId="22">
+  <w:abstractNum w:abstractNumId="23">
     <w:nsid w:val="61734554"/>
     <w:multiLevelType w:val="hybridMultilevel"/>
     <w:tmpl w:val="CF92A07E"/>
@@ -6687,7 +7306,7 @@
       </w:rPr>
     </w:lvl>
   </w:abstractNum>
-  <w:abstractNum w:abstractNumId="23">
+  <w:abstractNum w:abstractNumId="24">
     <w:nsid w:val="641C45A4"/>
     <w:multiLevelType w:val="hybridMultilevel"/>
     <w:tmpl w:val="C97062E6"/>
@@ -6800,7 +7419,7 @@
       </w:rPr>
     </w:lvl>
   </w:abstractNum>
-  <w:abstractNum w:abstractNumId="24">
+  <w:abstractNum w:abstractNumId="25">
     <w:nsid w:val="65DD28C0"/>
     <w:multiLevelType w:val="hybridMultilevel"/>
     <w:tmpl w:val="7F986D48"/>
@@ -6913,7 +7532,7 @@
       </w:rPr>
     </w:lvl>
   </w:abstractNum>
-  <w:abstractNum w:abstractNumId="25">
+  <w:abstractNum w:abstractNumId="26">
     <w:nsid w:val="680F5060"/>
     <w:multiLevelType w:val="hybridMultilevel"/>
     <w:tmpl w:val="908852D6"/>
@@ -7002,7 +7621,7 @@
       </w:pPr>
     </w:lvl>
   </w:abstractNum>
-  <w:abstractNum w:abstractNumId="26">
+  <w:abstractNum w:abstractNumId="27">
     <w:nsid w:val="68FE1CEC"/>
     <w:multiLevelType w:val="hybridMultilevel"/>
     <w:tmpl w:val="7CD8F3D2"/>
@@ -7115,7 +7734,7 @@
       </w:rPr>
     </w:lvl>
   </w:abstractNum>
-  <w:abstractNum w:abstractNumId="27">
+  <w:abstractNum w:abstractNumId="28">
     <w:nsid w:val="6E8F2B01"/>
     <w:multiLevelType w:val="hybridMultilevel"/>
     <w:tmpl w:val="53D8DB3C"/>
@@ -7228,7 +7847,7 @@
       </w:rPr>
     </w:lvl>
   </w:abstractNum>
-  <w:abstractNum w:abstractNumId="28">
+  <w:abstractNum w:abstractNumId="29">
     <w:nsid w:val="6FB30683"/>
     <w:multiLevelType w:val="hybridMultilevel"/>
     <w:tmpl w:val="0828284A"/>
@@ -7341,7 +7960,7 @@
       </w:rPr>
     </w:lvl>
   </w:abstractNum>
-  <w:abstractNum w:abstractNumId="29">
+  <w:abstractNum w:abstractNumId="30">
     <w:nsid w:val="70536D9E"/>
     <w:multiLevelType w:val="hybridMultilevel"/>
     <w:tmpl w:val="16EEE856"/>
@@ -7453,7 +8072,7 @@
       </w:rPr>
     </w:lvl>
   </w:abstractNum>
-  <w:abstractNum w:abstractNumId="30">
+  <w:abstractNum w:abstractNumId="31">
     <w:nsid w:val="72F3272F"/>
     <w:multiLevelType w:val="hybridMultilevel"/>
     <w:tmpl w:val="580E8E42"/>
@@ -7603,19 +8222,19 @@
     </w:lvlOverride>
   </w:num>
   <w:num w:numId="4">
-    <w:abstractNumId w:val="14"/>
+    <w:abstractNumId w:val="15"/>
   </w:num>
   <w:num w:numId="5">
-    <w:abstractNumId w:val="21"/>
+    <w:abstractNumId w:val="22"/>
   </w:num>
   <w:num w:numId="6">
-    <w:abstractNumId w:val="30"/>
+    <w:abstractNumId w:val="31"/>
   </w:num>
   <w:num w:numId="7">
-    <w:abstractNumId w:val="27"/>
+    <w:abstractNumId w:val="28"/>
   </w:num>
   <w:num w:numId="8">
-    <w:abstractNumId w:val="25"/>
+    <w:abstractNumId w:val="26"/>
   </w:num>
   <w:num w:numId="9">
     <w:abstractNumId w:val="4"/>
@@ -7624,22 +8243,22 @@
     <w:abstractNumId w:val="5"/>
   </w:num>
   <w:num w:numId="11">
-    <w:abstractNumId w:val="19"/>
+    <w:abstractNumId w:val="20"/>
   </w:num>
   <w:num w:numId="12">
-    <w:abstractNumId w:val="12"/>
+    <w:abstractNumId w:val="13"/>
   </w:num>
   <w:num w:numId="13">
-    <w:abstractNumId w:val="9"/>
+    <w:abstractNumId w:val="10"/>
   </w:num>
   <w:num w:numId="14">
-    <w:abstractNumId w:val="10"/>
+    <w:abstractNumId w:val="11"/>
   </w:num>
   <w:num w:numId="15">
-    <w:abstractNumId w:val="28"/>
+    <w:abstractNumId w:val="29"/>
   </w:num>
   <w:num w:numId="16">
-    <w:abstractNumId w:val="17"/>
+    <w:abstractNumId w:val="18"/>
   </w:num>
   <w:num w:numId="17">
     <w:abstractNumId w:val="3"/>
@@ -7648,13 +8267,13 @@
     <w:abstractNumId w:val="7"/>
   </w:num>
   <w:num w:numId="19">
-    <w:abstractNumId w:val="20"/>
+    <w:abstractNumId w:val="21"/>
   </w:num>
   <w:num w:numId="20">
-    <w:abstractNumId w:val="11"/>
+    <w:abstractNumId w:val="12"/>
   </w:num>
   <w:num w:numId="21">
-    <w:abstractNumId w:val="15"/>
+    <w:abstractNumId w:val="16"/>
   </w:num>
   <w:num w:numId="22">
     <w:abstractNumId w:val="0"/>
@@ -7666,13 +8285,13 @@
     <w:abstractNumId w:val="1"/>
   </w:num>
   <w:num w:numId="25">
-    <w:abstractNumId w:val="8"/>
+    <w:abstractNumId w:val="9"/>
   </w:num>
   <w:num w:numId="26">
     <w:abstractNumId w:val="6"/>
   </w:num>
   <w:num w:numId="27">
-    <w:abstractNumId w:val="18"/>
+    <w:abstractNumId w:val="19"/>
   </w:num>
   <w:num w:numId="28">
     <w:abstractNumId w:val="1"/>
@@ -7711,22 +8330,22 @@
     <w:abstractNumId w:val="1"/>
   </w:num>
   <w:num w:numId="31">
-    <w:abstractNumId w:val="13"/>
+    <w:abstractNumId w:val="14"/>
   </w:num>
   <w:num w:numId="32">
-    <w:abstractNumId w:val="16"/>
+    <w:abstractNumId w:val="17"/>
   </w:num>
   <w:num w:numId="33">
     <w:abstractNumId w:val="2"/>
   </w:num>
   <w:num w:numId="34">
-    <w:abstractNumId w:val="24"/>
+    <w:abstractNumId w:val="25"/>
   </w:num>
   <w:num w:numId="35">
-    <w:abstractNumId w:val="29"/>
+    <w:abstractNumId w:val="30"/>
   </w:num>
   <w:num w:numId="36">
-    <w:abstractNumId w:val="22"/>
+    <w:abstractNumId w:val="23"/>
   </w:num>
   <w:num w:numId="37">
     <w:abstractNumId w:val="1"/>
@@ -7735,10 +8354,16 @@
     <w:abstractNumId w:val="1"/>
   </w:num>
   <w:num w:numId="39">
-    <w:abstractNumId w:val="23"/>
+    <w:abstractNumId w:val="24"/>
   </w:num>
   <w:num w:numId="40">
-    <w:abstractNumId w:val="26"/>
+    <w:abstractNumId w:val="27"/>
+  </w:num>
+  <w:num w:numId="41">
+    <w:abstractNumId w:val="1"/>
+  </w:num>
+  <w:num w:numId="42">
+    <w:abstractNumId w:val="8"/>
   </w:num>
   <w:numIdMacAtCleanup w:val="17"/>
 </w:numbering>
@@ -9413,7 +10038,7 @@
 </file>
 
 <file path=customXml/itemProps1.xml><?xml version="1.0" encoding="utf-8"?>
-<ds:datastoreItem xmlns:ds="http://schemas.openxmlformats.org/officeDocument/2006/customXml" ds:itemID="{FA2F3B4D-48D8-4969-8279-2C5BAB0944ED}">
+<ds:datastoreItem xmlns:ds="http://schemas.openxmlformats.org/officeDocument/2006/customXml" ds:itemID="{14B51EBE-A2CC-44A3-B6D3-3B91E0FFFD1C}">
   <ds:schemaRefs>
     <ds:schemaRef ds:uri="http://schemas.openxmlformats.org/officeDocument/2006/bibliography"/>
   </ds:schemaRefs>

</xml_diff>